<commit_message>
Added User Acceptance Tests
</commit_message>
<xml_diff>
--- a/UATs/User-Acceptance-Test-Plan.docx
+++ b/UATs/User-Acceptance-Test-Plan.docx
@@ -1,6 +1,6 @@
 
 <file path=word/document.xml><?xml version="1.0" encoding="utf-8"?>
-<w:document xmlns:wpc="http://schemas.microsoft.com/office/word/2010/wordprocessingCanvas" xmlns:mo="http://schemas.microsoft.com/office/mac/office/2008/main" xmlns:mc="http://schemas.openxmlformats.org/markup-compatibility/2006" xmlns:mv="urn:schemas-microsoft-com:mac:vml" xmlns:o="urn:schemas-microsoft-com:office:office" xmlns:r="http://schemas.openxmlformats.org/officeDocument/2006/relationships" xmlns:m="http://schemas.openxmlformats.org/officeDocument/2006/math" xmlns:v="urn:schemas-microsoft-com:vml" xmlns:wp14="http://schemas.microsoft.com/office/word/2010/wordprocessingDrawing" xmlns:wp="http://schemas.openxmlformats.org/drawingml/2006/wordprocessingDrawing" xmlns:w10="urn:schemas-microsoft-com:office:word" xmlns:w="http://schemas.openxmlformats.org/wordprocessingml/2006/main" xmlns:w14="http://schemas.microsoft.com/office/word/2010/wordml" xmlns:wpg="http://schemas.microsoft.com/office/word/2010/wordprocessingGroup" xmlns:wpi="http://schemas.microsoft.com/office/word/2010/wordprocessingInk" xmlns:wne="http://schemas.microsoft.com/office/word/2006/wordml" xmlns:wps="http://schemas.microsoft.com/office/word/2010/wordprocessingShape" mc:Ignorable="w14 wp14">
+<w:document xmlns:wpc="http://schemas.microsoft.com/office/word/2010/wordprocessingCanvas" xmlns:mc="http://schemas.openxmlformats.org/markup-compatibility/2006" xmlns:o="urn:schemas-microsoft-com:office:office" xmlns:r="http://schemas.openxmlformats.org/officeDocument/2006/relationships" xmlns:m="http://schemas.openxmlformats.org/officeDocument/2006/math" xmlns:v="urn:schemas-microsoft-com:vml" xmlns:wp14="http://schemas.microsoft.com/office/word/2010/wordprocessingDrawing" xmlns:wp="http://schemas.openxmlformats.org/drawingml/2006/wordprocessingDrawing" xmlns:w10="urn:schemas-microsoft-com:office:word" xmlns:w="http://schemas.openxmlformats.org/wordprocessingml/2006/main" xmlns:w14="http://schemas.microsoft.com/office/word/2010/wordml" xmlns:w15="http://schemas.microsoft.com/office/word/2012/wordml" xmlns:wpg="http://schemas.microsoft.com/office/word/2010/wordprocessingGroup" xmlns:wpi="http://schemas.microsoft.com/office/word/2010/wordprocessingInk" xmlns:wne="http://schemas.microsoft.com/office/word/2006/wordml" xmlns:wps="http://schemas.microsoft.com/office/word/2010/wordprocessingShape" mc:Ignorable="w14 w15 wp14">
   <w:body>
     <w:p>
       <w:pPr>
@@ -12,7 +12,7 @@
     </w:p>
     <w:tbl>
       <w:tblPr>
-        <w:tblStyle w:val="TableGrid"/>
+        <w:tblStyle w:val="Grilledutableau"/>
         <w:tblW w:w="0" w:type="auto"/>
         <w:tblLook w:val="04A0" w:firstRow="1" w:lastRow="0" w:firstColumn="1" w:lastColumn="0" w:noHBand="0" w:noVBand="1"/>
       </w:tblPr>
@@ -186,7 +186,7 @@
           </w:p>
           <w:p>
             <w:pPr>
-              <w:pStyle w:val="ListParagraph"/>
+              <w:pStyle w:val="Paragraphedeliste"/>
               <w:keepNext/>
               <w:numPr>
                 <w:ilvl w:val="0"/>
@@ -206,20 +206,12 @@
                 <w:sz w:val="24"/>
                 <w:szCs w:val="24"/>
               </w:rPr>
-              <w:t>Archiving of Trello Cards</w:t>
-            </w:r>
-            <w:r>
-              <w:rPr>
-                <w:rFonts w:ascii="Arial" w:hAnsi="Arial" w:cs="Arial"/>
-                <w:sz w:val="24"/>
-                <w:szCs w:val="24"/>
-              </w:rPr>
-              <w:t xml:space="preserve"> on Desktop</w:t>
-            </w:r>
-          </w:p>
-          <w:p>
-            <w:pPr>
-              <w:pStyle w:val="ListParagraph"/>
+              <w:t>Adding a new Book</w:t>
+            </w:r>
+          </w:p>
+          <w:p>
+            <w:pPr>
+              <w:pStyle w:val="Paragraphedeliste"/>
               <w:keepNext/>
               <w:numPr>
                 <w:ilvl w:val="0"/>
@@ -239,15 +231,23 @@
                 <w:sz w:val="24"/>
                 <w:szCs w:val="24"/>
               </w:rPr>
-              <w:t>Unarchiving of Trello Cards</w:t>
-            </w:r>
-            <w:r>
-              <w:rPr>
-                <w:rFonts w:ascii="Arial" w:hAnsi="Arial" w:cs="Arial"/>
-                <w:sz w:val="24"/>
-                <w:szCs w:val="24"/>
-              </w:rPr>
-              <w:t xml:space="preserve"> on Desktop</w:t>
+              <w:t>Reduc</w:t>
+            </w:r>
+            <w:r>
+              <w:rPr>
+                <w:rFonts w:ascii="Arial" w:hAnsi="Arial" w:cs="Arial"/>
+                <w:sz w:val="24"/>
+                <w:szCs w:val="24"/>
+              </w:rPr>
+              <w:t>ing</w:t>
+            </w:r>
+            <w:r>
+              <w:rPr>
+                <w:rFonts w:ascii="Arial" w:hAnsi="Arial" w:cs="Arial"/>
+                <w:sz w:val="24"/>
+                <w:szCs w:val="24"/>
+              </w:rPr>
+              <w:t xml:space="preserve"> Book stock</w:t>
             </w:r>
           </w:p>
           <w:p>
@@ -262,30 +262,6 @@
               </w:rPr>
             </w:pPr>
           </w:p>
-          <w:p>
-            <w:pPr>
-              <w:keepNext/>
-              <w:spacing w:after="40"/>
-              <w:jc w:val="both"/>
-              <w:rPr>
-                <w:rFonts w:ascii="Arial" w:hAnsi="Arial" w:cs="Arial"/>
-                <w:sz w:val="24"/>
-                <w:szCs w:val="24"/>
-              </w:rPr>
-            </w:pPr>
-          </w:p>
-          <w:p>
-            <w:pPr>
-              <w:keepNext/>
-              <w:spacing w:after="40"/>
-              <w:jc w:val="both"/>
-              <w:rPr>
-                <w:rFonts w:ascii="Arial" w:hAnsi="Arial" w:cs="Arial"/>
-                <w:sz w:val="24"/>
-                <w:szCs w:val="24"/>
-              </w:rPr>
-            </w:pPr>
-          </w:p>
         </w:tc>
         <w:tc>
           <w:tcPr>
@@ -335,7 +311,7 @@
           </w:p>
           <w:p>
             <w:pPr>
-              <w:pStyle w:val="ListParagraph"/>
+              <w:pStyle w:val="Paragraphedeliste"/>
               <w:numPr>
                 <w:ilvl w:val="0"/>
                 <w:numId w:val="18"/>
@@ -354,31 +330,15 @@
                 <w:sz w:val="24"/>
                 <w:szCs w:val="24"/>
               </w:rPr>
-              <w:t>Deletion of Trello Card</w:t>
-            </w:r>
-          </w:p>
-          <w:p>
-            <w:pPr>
-              <w:pStyle w:val="ListParagraph"/>
-              <w:numPr>
-                <w:ilvl w:val="0"/>
-                <w:numId w:val="18"/>
-              </w:numPr>
-              <w:spacing w:before="20" w:after="20"/>
-              <w:jc w:val="both"/>
-              <w:rPr>
-                <w:rFonts w:ascii="Arial" w:hAnsi="Arial" w:cs="Arial"/>
-                <w:sz w:val="24"/>
-                <w:szCs w:val="24"/>
-              </w:rPr>
-            </w:pPr>
-            <w:r>
-              <w:rPr>
-                <w:rFonts w:ascii="Arial" w:hAnsi="Arial" w:cs="Arial"/>
-                <w:sz w:val="24"/>
-                <w:szCs w:val="24"/>
-              </w:rPr>
-              <w:t>Mobile testing</w:t>
+              <w:t>Delet</w:t>
+            </w:r>
+            <w:r>
+              <w:rPr>
+                <w:rFonts w:ascii="Arial" w:hAnsi="Arial" w:cs="Arial"/>
+                <w:sz w:val="24"/>
+                <w:szCs w:val="24"/>
+              </w:rPr>
+              <w:t>ing an existing Book</w:t>
             </w:r>
           </w:p>
           <w:p>
@@ -398,7 +358,7 @@
     </w:tbl>
     <w:p>
       <w:pPr>
-        <w:pStyle w:val="Heading2"/>
+        <w:pStyle w:val="Titre2"/>
         <w:spacing w:before="0"/>
         <w:jc w:val="both"/>
         <w:rPr>
@@ -409,7 +369,7 @@
     </w:p>
     <w:tbl>
       <w:tblPr>
-        <w:tblStyle w:val="TableGrid"/>
+        <w:tblStyle w:val="Grilledutableau"/>
         <w:tblW w:w="0" w:type="auto"/>
         <w:tblLook w:val="04A0" w:firstRow="1" w:lastRow="0" w:firstColumn="1" w:lastColumn="0" w:noHBand="0" w:noVBand="1"/>
       </w:tblPr>
@@ -580,7 +540,7 @@
           </w:p>
           <w:p>
             <w:pPr>
-              <w:pStyle w:val="ListParagraph"/>
+              <w:pStyle w:val="Paragraphedeliste"/>
               <w:numPr>
                 <w:ilvl w:val="0"/>
                 <w:numId w:val="18"/>
@@ -611,12 +571,26 @@
                 <w:rFonts w:ascii="Arial" w:hAnsi="Arial" w:cs="Arial"/>
                 <w:sz w:val="24"/>
               </w:rPr>
-              <w:t>The test cases are conducted by 3 experienced QA manager, meeting rooms are blocked, and hard- and software is provided by IT</w:t>
-            </w:r>
-          </w:p>
-          <w:p>
-            <w:pPr>
-              <w:pStyle w:val="ListParagraph"/>
+              <w:t xml:space="preserve">The test cases are conducted by </w:t>
+            </w:r>
+            <w:r>
+              <w:rPr>
+                <w:rFonts w:ascii="Arial" w:hAnsi="Arial" w:cs="Arial"/>
+                <w:sz w:val="24"/>
+              </w:rPr>
+              <w:t>1</w:t>
+            </w:r>
+            <w:r>
+              <w:rPr>
+                <w:rFonts w:ascii="Arial" w:hAnsi="Arial" w:cs="Arial"/>
+                <w:sz w:val="24"/>
+              </w:rPr>
+              <w:t xml:space="preserve"> experienced QA manager, meeting rooms are blocked, and hard- and software is provided by IT</w:t>
+            </w:r>
+          </w:p>
+          <w:p>
+            <w:pPr>
+              <w:pStyle w:val="Paragraphedeliste"/>
               <w:numPr>
                 <w:ilvl w:val="0"/>
                 <w:numId w:val="18"/>
@@ -652,7 +626,7 @@
           </w:p>
           <w:p>
             <w:pPr>
-              <w:pStyle w:val="ListParagraph"/>
+              <w:pStyle w:val="Paragraphedeliste"/>
               <w:numPr>
                 <w:ilvl w:val="0"/>
                 <w:numId w:val="18"/>
@@ -702,7 +676,7 @@
     </w:p>
     <w:tbl>
       <w:tblPr>
-        <w:tblStyle w:val="TableGrid"/>
+        <w:tblStyle w:val="Grilledutableau"/>
         <w:tblW w:w="0" w:type="auto"/>
         <w:tblLook w:val="04A0" w:firstRow="1" w:lastRow="0" w:firstColumn="1" w:lastColumn="0" w:noHBand="0" w:noVBand="1"/>
       </w:tblPr>
@@ -811,7 +785,7 @@
           </w:p>
           <w:p>
             <w:pPr>
-              <w:pStyle w:val="ListParagraph"/>
+              <w:pStyle w:val="Paragraphedeliste"/>
               <w:numPr>
                 <w:ilvl w:val="0"/>
                 <w:numId w:val="18"/>
@@ -838,7 +812,31 @@
                 <w:sz w:val="24"/>
                 <w:szCs w:val="16"/>
               </w:rPr>
-              <w:t>: Test results must be provided by March 1</w:t>
+              <w:t xml:space="preserve">: Test results must be provided by </w:t>
+            </w:r>
+            <w:r>
+              <w:rPr>
+                <w:rFonts w:ascii="Arial" w:hAnsi="Arial" w:cs="Arial"/>
+                <w:sz w:val="24"/>
+                <w:szCs w:val="16"/>
+              </w:rPr>
+              <w:t>June</w:t>
+            </w:r>
+            <w:r>
+              <w:rPr>
+                <w:rFonts w:ascii="Arial" w:hAnsi="Arial" w:cs="Arial"/>
+                <w:sz w:val="24"/>
+                <w:szCs w:val="16"/>
+              </w:rPr>
+              <w:t xml:space="preserve"> </w:t>
+            </w:r>
+            <w:r>
+              <w:rPr>
+                <w:rFonts w:ascii="Arial" w:hAnsi="Arial" w:cs="Arial"/>
+                <w:sz w:val="24"/>
+                <w:szCs w:val="16"/>
+              </w:rPr>
+              <w:t>6</w:t>
             </w:r>
             <w:r>
               <w:rPr>
@@ -847,15 +845,23 @@
                 <w:szCs w:val="16"/>
                 <w:vertAlign w:val="superscript"/>
               </w:rPr>
-              <w:t>st</w:t>
-            </w:r>
-            <w:r>
-              <w:rPr>
-                <w:rFonts w:ascii="Arial" w:hAnsi="Arial" w:cs="Arial"/>
-                <w:sz w:val="24"/>
-                <w:szCs w:val="16"/>
-              </w:rPr>
-              <w:t xml:space="preserve"> 2018</w:t>
+              <w:t>th</w:t>
+            </w:r>
+            <w:r>
+              <w:rPr>
+                <w:rFonts w:ascii="Arial" w:hAnsi="Arial" w:cs="Arial"/>
+                <w:sz w:val="24"/>
+                <w:szCs w:val="16"/>
+              </w:rPr>
+              <w:t xml:space="preserve"> 20</w:t>
+            </w:r>
+            <w:r>
+              <w:rPr>
+                <w:rFonts w:ascii="Arial" w:hAnsi="Arial" w:cs="Arial"/>
+                <w:sz w:val="24"/>
+                <w:szCs w:val="16"/>
+              </w:rPr>
+              <w:t>22</w:t>
             </w:r>
           </w:p>
           <w:p>
@@ -870,7 +876,7 @@
           </w:p>
           <w:p>
             <w:pPr>
-              <w:pStyle w:val="ListParagraph"/>
+              <w:pStyle w:val="Paragraphedeliste"/>
               <w:numPr>
                 <w:ilvl w:val="0"/>
                 <w:numId w:val="18"/>
@@ -895,7 +901,7 @@
           </w:p>
           <w:p>
             <w:pPr>
-              <w:pStyle w:val="ListParagraph"/>
+              <w:pStyle w:val="Paragraphedeliste"/>
               <w:numPr>
                 <w:ilvl w:val="1"/>
                 <w:numId w:val="18"/>
@@ -913,12 +919,52 @@
                 <w:sz w:val="24"/>
                 <w:szCs w:val="16"/>
               </w:rPr>
-              <w:t>Human resources: 3 testers available for 2 weeks</w:t>
-            </w:r>
-          </w:p>
-          <w:p>
-            <w:pPr>
-              <w:pStyle w:val="ListParagraph"/>
+              <w:t xml:space="preserve">Human resources: </w:t>
+            </w:r>
+            <w:r>
+              <w:rPr>
+                <w:rFonts w:ascii="Arial" w:hAnsi="Arial" w:cs="Arial"/>
+                <w:sz w:val="24"/>
+                <w:szCs w:val="16"/>
+              </w:rPr>
+              <w:t>2</w:t>
+            </w:r>
+            <w:r>
+              <w:rPr>
+                <w:rFonts w:ascii="Arial" w:hAnsi="Arial" w:cs="Arial"/>
+                <w:sz w:val="24"/>
+                <w:szCs w:val="16"/>
+              </w:rPr>
+              <w:t xml:space="preserve"> testers available for </w:t>
+            </w:r>
+            <w:r>
+              <w:rPr>
+                <w:rFonts w:ascii="Arial" w:hAnsi="Arial" w:cs="Arial"/>
+                <w:sz w:val="24"/>
+                <w:szCs w:val="16"/>
+              </w:rPr>
+              <w:t>1</w:t>
+            </w:r>
+            <w:r>
+              <w:rPr>
+                <w:rFonts w:ascii="Arial" w:hAnsi="Arial" w:cs="Arial"/>
+                <w:sz w:val="24"/>
+                <w:szCs w:val="16"/>
+              </w:rPr>
+              <w:t xml:space="preserve"> </w:t>
+            </w:r>
+            <w:r>
+              <w:rPr>
+                <w:rFonts w:ascii="Arial" w:hAnsi="Arial" w:cs="Arial"/>
+                <w:sz w:val="24"/>
+                <w:szCs w:val="16"/>
+              </w:rPr>
+              <w:t>day</w:t>
+            </w:r>
+          </w:p>
+          <w:p>
+            <w:pPr>
+              <w:pStyle w:val="Paragraphedeliste"/>
               <w:numPr>
                 <w:ilvl w:val="1"/>
                 <w:numId w:val="18"/>
@@ -954,6 +1000,14 @@
               </w:rPr>
               <w:t xml:space="preserve">: </w:t>
             </w:r>
+            <w:r>
+              <w:rPr>
+                <w:rFonts w:ascii="Arial" w:hAnsi="Arial" w:cs="Arial"/>
+                <w:sz w:val="24"/>
+                <w:szCs w:val="16"/>
+              </w:rPr>
+              <w:t xml:space="preserve">Lenovo </w:t>
+            </w:r>
             <w:proofErr w:type="spellStart"/>
             <w:r>
               <w:rPr>
@@ -961,7 +1015,15 @@
                 <w:sz w:val="24"/>
                 <w:szCs w:val="16"/>
               </w:rPr>
-              <w:t>Macbook</w:t>
+              <w:t>I</w:t>
+            </w:r>
+            <w:r>
+              <w:rPr>
+                <w:rFonts w:ascii="Arial" w:hAnsi="Arial" w:cs="Arial"/>
+                <w:sz w:val="24"/>
+                <w:szCs w:val="16"/>
+              </w:rPr>
+              <w:t>deaPad</w:t>
             </w:r>
             <w:proofErr w:type="spellEnd"/>
             <w:r>
@@ -970,48 +1032,20 @@
                 <w:sz w:val="24"/>
                 <w:szCs w:val="16"/>
               </w:rPr>
-              <w:t xml:space="preserve"> Air, iMac, Mac Mini, </w:t>
-            </w:r>
-            <w:proofErr w:type="spellStart"/>
-            <w:r>
-              <w:rPr>
-                <w:rFonts w:ascii="Arial" w:hAnsi="Arial" w:cs="Arial"/>
-                <w:sz w:val="24"/>
-                <w:szCs w:val="16"/>
-              </w:rPr>
-              <w:t>Chromebook</w:t>
-            </w:r>
-            <w:proofErr w:type="spellEnd"/>
-            <w:r>
-              <w:rPr>
-                <w:rFonts w:ascii="Arial" w:hAnsi="Arial" w:cs="Arial"/>
-                <w:sz w:val="24"/>
-                <w:szCs w:val="16"/>
-              </w:rPr>
-              <w:t xml:space="preserve">, Surface Pro, HP </w:t>
-            </w:r>
-            <w:proofErr w:type="spellStart"/>
-            <w:r>
-              <w:rPr>
-                <w:rFonts w:ascii="Arial" w:hAnsi="Arial" w:cs="Arial"/>
-                <w:sz w:val="24"/>
-                <w:szCs w:val="16"/>
-              </w:rPr>
-              <w:t>Spectre</w:t>
-            </w:r>
-            <w:proofErr w:type="spellEnd"/>
-            <w:r>
-              <w:rPr>
-                <w:rFonts w:ascii="Arial" w:hAnsi="Arial" w:cs="Arial"/>
-                <w:sz w:val="24"/>
-                <w:szCs w:val="16"/>
-              </w:rPr>
-              <w:t>,</w:t>
-            </w:r>
-          </w:p>
-          <w:p>
-            <w:pPr>
-              <w:pStyle w:val="ListParagraph"/>
+              <w:t xml:space="preserve"> L340-15IRH</w:t>
+            </w:r>
+            <w:r>
+              <w:rPr>
+                <w:rFonts w:ascii="Arial" w:hAnsi="Arial" w:cs="Arial"/>
+                <w:sz w:val="24"/>
+                <w:szCs w:val="16"/>
+              </w:rPr>
+              <w:t xml:space="preserve"> Laptop</w:t>
+            </w:r>
+          </w:p>
+          <w:p>
+            <w:pPr>
+              <w:pStyle w:val="Paragraphedeliste"/>
               <w:numPr>
                 <w:ilvl w:val="1"/>
                 <w:numId w:val="18"/>
@@ -1042,7 +1076,7 @@
           </w:p>
           <w:p>
             <w:pPr>
-              <w:pStyle w:val="ListParagraph"/>
+              <w:pStyle w:val="Paragraphedeliste"/>
               <w:numPr>
                 <w:ilvl w:val="2"/>
                 <w:numId w:val="18"/>
@@ -1060,20 +1094,12 @@
                 <w:sz w:val="24"/>
                 <w:szCs w:val="16"/>
               </w:rPr>
-              <w:t>Mac OS X</w:t>
-            </w:r>
-            <w:r>
-              <w:rPr>
-                <w:rFonts w:ascii="Arial" w:hAnsi="Arial" w:cs="Arial"/>
-                <w:sz w:val="24"/>
-                <w:szCs w:val="16"/>
-              </w:rPr>
-              <w:t>: 10.10, 10.11, 10.12, 10.13</w:t>
-            </w:r>
-          </w:p>
-          <w:p>
-            <w:pPr>
-              <w:pStyle w:val="ListParagraph"/>
+              <w:t>Windows: 10</w:t>
+            </w:r>
+          </w:p>
+          <w:p>
+            <w:pPr>
+              <w:pStyle w:val="Paragraphedeliste"/>
               <w:numPr>
                 <w:ilvl w:val="2"/>
                 <w:numId w:val="18"/>
@@ -1091,12 +1117,43 @@
                 <w:sz w:val="24"/>
                 <w:szCs w:val="16"/>
               </w:rPr>
-              <w:t>Windows: 8, 8.1, 10</w:t>
-            </w:r>
-          </w:p>
-          <w:p>
-            <w:pPr>
-              <w:pStyle w:val="ListParagraph"/>
+              <w:t>Linux: Ubuntu</w:t>
+            </w:r>
+          </w:p>
+          <w:p>
+            <w:pPr>
+              <w:pStyle w:val="Paragraphedeliste"/>
+              <w:numPr>
+                <w:ilvl w:val="1"/>
+                <w:numId w:val="18"/>
+              </w:numPr>
+              <w:jc w:val="both"/>
+              <w:rPr>
+                <w:rFonts w:ascii="Arial" w:hAnsi="Arial" w:cs="Arial"/>
+                <w:sz w:val="24"/>
+                <w:szCs w:val="16"/>
+              </w:rPr>
+            </w:pPr>
+            <w:r>
+              <w:rPr>
+                <w:rFonts w:ascii="Arial" w:hAnsi="Arial" w:cs="Arial"/>
+                <w:sz w:val="24"/>
+                <w:szCs w:val="16"/>
+              </w:rPr>
+              <w:t>Browser tests</w:t>
+            </w:r>
+            <w:r>
+              <w:rPr>
+                <w:rFonts w:ascii="Arial" w:hAnsi="Arial" w:cs="Arial"/>
+                <w:sz w:val="24"/>
+                <w:szCs w:val="16"/>
+              </w:rPr>
+              <w:t>:</w:t>
+            </w:r>
+          </w:p>
+          <w:p>
+            <w:pPr>
+              <w:pStyle w:val="Paragraphedeliste"/>
               <w:numPr>
                 <w:ilvl w:val="2"/>
                 <w:numId w:val="18"/>
@@ -1114,61 +1171,20 @@
                 <w:sz w:val="24"/>
                 <w:szCs w:val="16"/>
               </w:rPr>
-              <w:t xml:space="preserve">Linux: Arch Linux, </w:t>
-            </w:r>
-            <w:proofErr w:type="spellStart"/>
-            <w:r>
-              <w:rPr>
-                <w:rFonts w:ascii="Arial" w:hAnsi="Arial" w:cs="Arial"/>
-                <w:sz w:val="24"/>
-                <w:szCs w:val="16"/>
-              </w:rPr>
-              <w:t>Debian</w:t>
-            </w:r>
-            <w:proofErr w:type="spellEnd"/>
-            <w:r>
-              <w:rPr>
-                <w:rFonts w:ascii="Arial" w:hAnsi="Arial" w:cs="Arial"/>
-                <w:sz w:val="24"/>
-                <w:szCs w:val="16"/>
-              </w:rPr>
-              <w:t>, Ubuntu</w:t>
-            </w:r>
-          </w:p>
-          <w:p>
-            <w:pPr>
-              <w:pStyle w:val="ListParagraph"/>
-              <w:numPr>
-                <w:ilvl w:val="1"/>
-                <w:numId w:val="18"/>
-              </w:numPr>
-              <w:jc w:val="both"/>
-              <w:rPr>
-                <w:rFonts w:ascii="Arial" w:hAnsi="Arial" w:cs="Arial"/>
-                <w:sz w:val="24"/>
-                <w:szCs w:val="16"/>
-              </w:rPr>
-            </w:pPr>
-            <w:r>
-              <w:rPr>
-                <w:rFonts w:ascii="Arial" w:hAnsi="Arial" w:cs="Arial"/>
-                <w:sz w:val="24"/>
-                <w:szCs w:val="16"/>
-              </w:rPr>
-              <w:t>Browser tests</w:t>
-            </w:r>
-            <w:r>
-              <w:rPr>
-                <w:rFonts w:ascii="Arial" w:hAnsi="Arial" w:cs="Arial"/>
-                <w:sz w:val="24"/>
-                <w:szCs w:val="16"/>
-              </w:rPr>
-              <w:t>:</w:t>
-            </w:r>
-          </w:p>
-          <w:p>
-            <w:pPr>
-              <w:pStyle w:val="ListParagraph"/>
+              <w:t>Chrome  (latest version</w:t>
+            </w:r>
+            <w:r>
+              <w:rPr>
+                <w:rFonts w:ascii="Arial" w:hAnsi="Arial" w:cs="Arial"/>
+                <w:sz w:val="24"/>
+                <w:szCs w:val="16"/>
+              </w:rPr>
+              <w:t>)</w:t>
+            </w:r>
+          </w:p>
+          <w:p>
+            <w:pPr>
+              <w:pStyle w:val="Paragraphedeliste"/>
               <w:numPr>
                 <w:ilvl w:val="2"/>
                 <w:numId w:val="18"/>
@@ -1186,133 +1202,24 @@
                 <w:sz w:val="24"/>
                 <w:szCs w:val="16"/>
               </w:rPr>
-              <w:t>Firefox (latest 2 versions)</w:t>
-            </w:r>
-          </w:p>
-          <w:p>
-            <w:pPr>
-              <w:pStyle w:val="ListParagraph"/>
-              <w:numPr>
-                <w:ilvl w:val="2"/>
-                <w:numId w:val="18"/>
-              </w:numPr>
-              <w:jc w:val="both"/>
-              <w:rPr>
-                <w:rFonts w:ascii="Arial" w:hAnsi="Arial" w:cs="Arial"/>
-                <w:sz w:val="24"/>
-                <w:szCs w:val="16"/>
-              </w:rPr>
-            </w:pPr>
-            <w:r>
-              <w:rPr>
-                <w:rFonts w:ascii="Arial" w:hAnsi="Arial" w:cs="Arial"/>
-                <w:sz w:val="24"/>
-                <w:szCs w:val="16"/>
-              </w:rPr>
-              <w:t>Chrome  (latest 2 versions)</w:t>
-            </w:r>
-          </w:p>
-          <w:p>
-            <w:pPr>
-              <w:pStyle w:val="ListParagraph"/>
-              <w:numPr>
-                <w:ilvl w:val="2"/>
-                <w:numId w:val="18"/>
-              </w:numPr>
-              <w:jc w:val="both"/>
-              <w:rPr>
-                <w:rFonts w:ascii="Arial" w:hAnsi="Arial" w:cs="Arial"/>
-                <w:sz w:val="24"/>
-                <w:szCs w:val="16"/>
-              </w:rPr>
-            </w:pPr>
-            <w:r>
-              <w:rPr>
-                <w:rFonts w:ascii="Arial" w:hAnsi="Arial" w:cs="Arial"/>
-                <w:sz w:val="24"/>
-                <w:szCs w:val="16"/>
-              </w:rPr>
-              <w:t>IE  (latest 2 versions)</w:t>
-            </w:r>
-          </w:p>
-          <w:p>
-            <w:pPr>
-              <w:pStyle w:val="ListParagraph"/>
-              <w:numPr>
-                <w:ilvl w:val="2"/>
-                <w:numId w:val="18"/>
-              </w:numPr>
-              <w:jc w:val="both"/>
-              <w:rPr>
-                <w:rFonts w:ascii="Arial" w:hAnsi="Arial" w:cs="Arial"/>
-                <w:sz w:val="24"/>
-                <w:szCs w:val="16"/>
-              </w:rPr>
-            </w:pPr>
-            <w:r>
-              <w:rPr>
-                <w:rFonts w:ascii="Arial" w:hAnsi="Arial" w:cs="Arial"/>
-                <w:sz w:val="24"/>
-                <w:szCs w:val="16"/>
-              </w:rPr>
-              <w:t>Edge  (latest 2 versions)</w:t>
-            </w:r>
-          </w:p>
-          <w:p>
-            <w:pPr>
-              <w:pStyle w:val="ListParagraph"/>
-              <w:numPr>
-                <w:ilvl w:val="2"/>
-                <w:numId w:val="18"/>
-              </w:numPr>
-              <w:jc w:val="both"/>
-              <w:rPr>
-                <w:rFonts w:ascii="Arial" w:hAnsi="Arial" w:cs="Arial"/>
-                <w:sz w:val="24"/>
-                <w:szCs w:val="16"/>
-              </w:rPr>
-            </w:pPr>
-            <w:r>
-              <w:rPr>
-                <w:rFonts w:ascii="Arial" w:hAnsi="Arial" w:cs="Arial"/>
-                <w:sz w:val="24"/>
-                <w:szCs w:val="16"/>
-              </w:rPr>
-              <w:t>Safari  (latest 2 versions)</w:t>
-            </w:r>
-          </w:p>
-          <w:p>
-            <w:pPr>
-              <w:pStyle w:val="ListParagraph"/>
-              <w:numPr>
-                <w:ilvl w:val="2"/>
-                <w:numId w:val="18"/>
-              </w:numPr>
-              <w:jc w:val="both"/>
-              <w:rPr>
-                <w:rFonts w:ascii="Arial" w:hAnsi="Arial" w:cs="Arial"/>
-                <w:sz w:val="24"/>
-                <w:szCs w:val="16"/>
-              </w:rPr>
-            </w:pPr>
-            <w:r>
-              <w:rPr>
-                <w:rFonts w:ascii="Arial" w:hAnsi="Arial" w:cs="Arial"/>
-                <w:sz w:val="24"/>
-                <w:szCs w:val="16"/>
-              </w:rPr>
-              <w:t>Opera  (latest 2 versions)</w:t>
-            </w:r>
-          </w:p>
-          <w:p>
-            <w:pPr>
-              <w:jc w:val="both"/>
-              <w:rPr>
-                <w:rFonts w:ascii="Arial" w:hAnsi="Arial" w:cs="Arial"/>
-                <w:sz w:val="24"/>
-                <w:szCs w:val="16"/>
-              </w:rPr>
-            </w:pPr>
+              <w:t>Edge  (latest version</w:t>
+            </w:r>
+            <w:r>
+              <w:rPr>
+                <w:rFonts w:ascii="Arial" w:hAnsi="Arial" w:cs="Arial"/>
+                <w:sz w:val="24"/>
+                <w:szCs w:val="16"/>
+              </w:rPr>
+              <w:t>)</w:t>
+            </w:r>
+            <w:r>
+              <w:rPr>
+                <w:rFonts w:ascii="Arial" w:hAnsi="Arial" w:cs="Arial"/>
+                <w:sz w:val="24"/>
+                <w:szCs w:val="16"/>
+              </w:rPr>
+              <w:t xml:space="preserve"> </w:t>
+            </w:r>
           </w:p>
           <w:p>
             <w:pPr>
@@ -1334,9 +1241,73 @@
         </w:rPr>
       </w:pPr>
     </w:p>
+    <w:p>
+      <w:pPr>
+        <w:spacing w:after="0"/>
+        <w:rPr>
+          <w:rFonts w:ascii="Arial" w:hAnsi="Arial" w:cs="Arial"/>
+        </w:rPr>
+      </w:pPr>
+    </w:p>
+    <w:p>
+      <w:pPr>
+        <w:spacing w:after="0"/>
+        <w:rPr>
+          <w:rFonts w:ascii="Arial" w:hAnsi="Arial" w:cs="Arial"/>
+        </w:rPr>
+      </w:pPr>
+    </w:p>
+    <w:p>
+      <w:pPr>
+        <w:spacing w:after="0"/>
+        <w:rPr>
+          <w:rFonts w:ascii="Arial" w:hAnsi="Arial" w:cs="Arial"/>
+        </w:rPr>
+      </w:pPr>
+    </w:p>
+    <w:p>
+      <w:pPr>
+        <w:spacing w:after="0"/>
+        <w:rPr>
+          <w:rFonts w:ascii="Arial" w:hAnsi="Arial" w:cs="Arial"/>
+        </w:rPr>
+      </w:pPr>
+    </w:p>
+    <w:p>
+      <w:pPr>
+        <w:spacing w:after="0"/>
+        <w:rPr>
+          <w:rFonts w:ascii="Arial" w:hAnsi="Arial" w:cs="Arial"/>
+        </w:rPr>
+      </w:pPr>
+    </w:p>
+    <w:p>
+      <w:pPr>
+        <w:spacing w:after="0"/>
+        <w:rPr>
+          <w:rFonts w:ascii="Arial" w:hAnsi="Arial" w:cs="Arial"/>
+        </w:rPr>
+      </w:pPr>
+    </w:p>
+    <w:p>
+      <w:pPr>
+        <w:spacing w:after="0"/>
+        <w:rPr>
+          <w:rFonts w:ascii="Arial" w:hAnsi="Arial" w:cs="Arial"/>
+        </w:rPr>
+      </w:pPr>
+    </w:p>
+    <w:p>
+      <w:pPr>
+        <w:spacing w:after="0"/>
+        <w:rPr>
+          <w:rFonts w:ascii="Arial" w:hAnsi="Arial" w:cs="Arial"/>
+        </w:rPr>
+      </w:pPr>
+    </w:p>
     <w:tbl>
       <w:tblPr>
-        <w:tblStyle w:val="TableGrid"/>
+        <w:tblStyle w:val="Grilledutableau"/>
         <w:tblW w:w="0" w:type="auto"/>
         <w:tblLook w:val="04A0" w:firstRow="1" w:lastRow="0" w:firstColumn="1" w:lastColumn="0" w:noHBand="0" w:noVBand="1"/>
       </w:tblPr>
@@ -1572,16 +1543,47 @@
               <w:rPr>
                 <w:rFonts w:ascii="Arial" w:hAnsi="Arial" w:cs="Arial"/>
                 <w:sz w:val="24"/>
-                <w:szCs w:val="16"/>
-              </w:rPr>
-            </w:pPr>
-          </w:p>
+              </w:rPr>
+            </w:pPr>
+          </w:p>
+        </w:tc>
+        <w:tc>
+          <w:tcPr>
+            <w:tcW w:w="2394" w:type="dxa"/>
+          </w:tcPr>
           <w:p>
             <w:pPr>
               <w:jc w:val="both"/>
               <w:rPr>
                 <w:rFonts w:ascii="Arial" w:hAnsi="Arial" w:cs="Arial"/>
                 <w:sz w:val="24"/>
+                <w:szCs w:val="16"/>
+              </w:rPr>
+            </w:pPr>
+            <w:r>
+              <w:rPr>
+                <w:rFonts w:ascii="Arial" w:hAnsi="Arial" w:cs="Arial"/>
+                <w:sz w:val="24"/>
+                <w:szCs w:val="16"/>
+              </w:rPr>
+              <w:t>Med</w:t>
+            </w:r>
+          </w:p>
+          <w:p>
+            <w:pPr>
+              <w:jc w:val="both"/>
+              <w:rPr>
+                <w:rFonts w:ascii="Arial" w:hAnsi="Arial" w:cs="Arial"/>
+                <w:sz w:val="24"/>
+              </w:rPr>
+            </w:pPr>
+          </w:p>
+          <w:p>
+            <w:pPr>
+              <w:jc w:val="both"/>
+              <w:rPr>
+                <w:rFonts w:ascii="Arial" w:hAnsi="Arial" w:cs="Arial"/>
+                <w:sz w:val="24"/>
               </w:rPr>
             </w:pPr>
           </w:p>
@@ -1605,7 +1607,7 @@
                 <w:sz w:val="24"/>
                 <w:szCs w:val="16"/>
               </w:rPr>
-              <w:t>Low</w:t>
+              <w:t>Med</w:t>
             </w:r>
           </w:p>
           <w:p>
@@ -1617,78 +1619,44 @@
               </w:rPr>
             </w:pPr>
           </w:p>
+        </w:tc>
+        <w:tc>
+          <w:tcPr>
+            <w:tcW w:w="2394" w:type="dxa"/>
+          </w:tcPr>
           <w:p>
             <w:pPr>
               <w:jc w:val="both"/>
               <w:rPr>
                 <w:rFonts w:ascii="Arial" w:hAnsi="Arial" w:cs="Arial"/>
                 <w:sz w:val="24"/>
-              </w:rPr>
-            </w:pPr>
-          </w:p>
-        </w:tc>
-        <w:tc>
-          <w:tcPr>
-            <w:tcW w:w="2394" w:type="dxa"/>
-          </w:tcPr>
-          <w:p>
-            <w:pPr>
-              <w:jc w:val="both"/>
-              <w:rPr>
-                <w:rFonts w:ascii="Arial" w:hAnsi="Arial" w:cs="Arial"/>
-                <w:sz w:val="24"/>
-                <w:szCs w:val="16"/>
-              </w:rPr>
-            </w:pPr>
-            <w:r>
-              <w:rPr>
-                <w:rFonts w:ascii="Arial" w:hAnsi="Arial" w:cs="Arial"/>
-                <w:sz w:val="24"/>
-                <w:szCs w:val="16"/>
-              </w:rPr>
-              <w:t>Med</w:t>
-            </w:r>
-          </w:p>
-          <w:p>
-            <w:pPr>
-              <w:jc w:val="both"/>
-              <w:rPr>
-                <w:rFonts w:ascii="Arial" w:hAnsi="Arial" w:cs="Arial"/>
-                <w:sz w:val="24"/>
-              </w:rPr>
-            </w:pPr>
-          </w:p>
-        </w:tc>
-        <w:tc>
-          <w:tcPr>
-            <w:tcW w:w="2394" w:type="dxa"/>
-          </w:tcPr>
-          <w:p>
-            <w:pPr>
-              <w:jc w:val="both"/>
-              <w:rPr>
-                <w:rFonts w:ascii="Arial" w:hAnsi="Arial" w:cs="Arial"/>
-                <w:sz w:val="24"/>
-                <w:szCs w:val="16"/>
-              </w:rPr>
-            </w:pPr>
-            <w:r>
-              <w:rPr>
-                <w:rFonts w:ascii="Arial" w:hAnsi="Arial" w:cs="Arial"/>
-                <w:sz w:val="24"/>
-                <w:szCs w:val="16"/>
-              </w:rPr>
-              <w:t>Ongoing training sessions for testers</w:t>
-            </w:r>
-          </w:p>
-          <w:p>
-            <w:pPr>
-              <w:jc w:val="both"/>
-              <w:rPr>
-                <w:rFonts w:ascii="Arial" w:hAnsi="Arial" w:cs="Arial"/>
-                <w:sz w:val="24"/>
-              </w:rPr>
-            </w:pPr>
+                <w:szCs w:val="16"/>
+              </w:rPr>
+            </w:pPr>
+            <w:r>
+              <w:rPr>
+                <w:rFonts w:ascii="Arial" w:hAnsi="Arial" w:cs="Arial"/>
+                <w:sz w:val="24"/>
+                <w:szCs w:val="16"/>
+              </w:rPr>
+              <w:t>Ongoing</w:t>
+            </w:r>
+            <w:r>
+              <w:rPr>
+                <w:rFonts w:ascii="Arial" w:hAnsi="Arial" w:cs="Arial"/>
+                <w:sz w:val="24"/>
+                <w:szCs w:val="16"/>
+              </w:rPr>
+              <w:t xml:space="preserve"> </w:t>
+            </w:r>
+            <w:r>
+              <w:rPr>
+                <w:rFonts w:ascii="Arial" w:hAnsi="Arial" w:cs="Arial"/>
+                <w:sz w:val="24"/>
+                <w:szCs w:val="16"/>
+              </w:rPr>
+              <w:t>Software testing classes</w:t>
+            </w:r>
           </w:p>
         </w:tc>
       </w:tr>
@@ -1735,7 +1703,7 @@
                 <w:sz w:val="24"/>
                 <w:szCs w:val="16"/>
               </w:rPr>
-              <w:t>Med</w:t>
+              <w:t>High</w:t>
             </w:r>
           </w:p>
           <w:p>
@@ -1905,16 +1873,6 @@
                 <w:szCs w:val="16"/>
               </w:rPr>
             </w:pPr>
-          </w:p>
-          <w:p>
-            <w:pPr>
-              <w:jc w:val="both"/>
-              <w:rPr>
-                <w:rFonts w:ascii="Arial" w:hAnsi="Arial" w:cs="Arial"/>
-                <w:sz w:val="24"/>
-                <w:szCs w:val="16"/>
-              </w:rPr>
-            </w:pPr>
             <w:r>
               <w:rPr>
                 <w:rFonts w:ascii="Arial" w:hAnsi="Arial" w:cs="Arial"/>
@@ -2039,27 +1997,17 @@
                 <w:sz w:val="24"/>
                 <w:szCs w:val="16"/>
               </w:rPr>
-              <w:t>Feature-complete development done before UAT test start</w:t>
-            </w:r>
-          </w:p>
-          <w:p>
-            <w:pPr>
-              <w:jc w:val="both"/>
-              <w:rPr>
-                <w:rFonts w:ascii="Arial" w:hAnsi="Arial" w:cs="Arial"/>
-                <w:i/>
-                <w:color w:val="808080"/>
-                <w:sz w:val="16"/>
-                <w:szCs w:val="16"/>
-              </w:rPr>
-            </w:pPr>
+              <w:t>development done before UAT test start</w:t>
+            </w:r>
+            <w:bookmarkStart w:id="1" w:name="_GoBack"/>
+            <w:bookmarkEnd w:id="1"/>
           </w:p>
         </w:tc>
       </w:tr>
     </w:tbl>
     <w:p>
       <w:pPr>
-        <w:pStyle w:val="Heading1"/>
+        <w:pStyle w:val="Titre1"/>
         <w:spacing w:before="0"/>
         <w:rPr>
           <w:rFonts w:ascii="Arial" w:hAnsi="Arial" w:cs="Arial"/>
@@ -2068,7 +2016,7 @@
     </w:p>
     <w:tbl>
       <w:tblPr>
-        <w:tblStyle w:val="TableGrid"/>
+        <w:tblStyle w:val="Grilledutableau"/>
         <w:tblW w:w="0" w:type="auto"/>
         <w:tblLook w:val="04A0" w:firstRow="1" w:lastRow="0" w:firstColumn="1" w:lastColumn="0" w:noHBand="0" w:noVBand="1"/>
       </w:tblPr>
@@ -2201,13 +2149,31 @@
                 <w:sz w:val="24"/>
               </w:rPr>
             </w:pPr>
-            <w:r>
-              <w:rPr>
-                <w:rFonts w:ascii="Arial" w:hAnsi="Arial" w:cs="Arial"/>
-                <w:sz w:val="24"/>
-              </w:rPr>
-              <w:t>Markus Meyer</w:t>
-            </w:r>
+            <w:proofErr w:type="spellStart"/>
+            <w:r>
+              <w:rPr>
+                <w:rFonts w:ascii="Arial" w:hAnsi="Arial" w:cs="Arial"/>
+                <w:sz w:val="24"/>
+              </w:rPr>
+              <w:t>Maissa</w:t>
+            </w:r>
+            <w:proofErr w:type="spellEnd"/>
+            <w:r>
+              <w:rPr>
+                <w:rFonts w:ascii="Arial" w:hAnsi="Arial" w:cs="Arial"/>
+                <w:sz w:val="24"/>
+              </w:rPr>
+              <w:t xml:space="preserve"> </w:t>
+            </w:r>
+            <w:proofErr w:type="spellStart"/>
+            <w:r>
+              <w:rPr>
+                <w:rFonts w:ascii="Arial" w:hAnsi="Arial" w:cs="Arial"/>
+                <w:sz w:val="24"/>
+              </w:rPr>
+              <w:t>Gallah</w:t>
+            </w:r>
+            <w:proofErr w:type="spellEnd"/>
           </w:p>
         </w:tc>
         <w:tc>
@@ -2250,7 +2216,7 @@
                 <w:sz w:val="24"/>
                 <w:szCs w:val="24"/>
               </w:rPr>
-              <w:t>Testing on OS X</w:t>
+              <w:t>Testing on Windows</w:t>
             </w:r>
           </w:p>
         </w:tc>
@@ -2267,13 +2233,31 @@
                 <w:sz w:val="24"/>
               </w:rPr>
             </w:pPr>
-            <w:r>
-              <w:rPr>
-                <w:rFonts w:ascii="Arial" w:hAnsi="Arial" w:cs="Arial"/>
-                <w:sz w:val="24"/>
-              </w:rPr>
-              <w:t>Liz Johnson</w:t>
-            </w:r>
+            <w:proofErr w:type="spellStart"/>
+            <w:r>
+              <w:rPr>
+                <w:rFonts w:ascii="Arial" w:hAnsi="Arial" w:cs="Arial"/>
+                <w:sz w:val="24"/>
+              </w:rPr>
+              <w:t>Mayssa</w:t>
+            </w:r>
+            <w:proofErr w:type="spellEnd"/>
+            <w:r>
+              <w:rPr>
+                <w:rFonts w:ascii="Arial" w:hAnsi="Arial" w:cs="Arial"/>
+                <w:sz w:val="24"/>
+              </w:rPr>
+              <w:t xml:space="preserve"> </w:t>
+            </w:r>
+            <w:proofErr w:type="spellStart"/>
+            <w:r>
+              <w:rPr>
+                <w:rFonts w:ascii="Arial" w:hAnsi="Arial" w:cs="Arial"/>
+                <w:sz w:val="24"/>
+              </w:rPr>
+              <w:t>Jaziri</w:t>
+            </w:r>
+            <w:proofErr w:type="spellEnd"/>
           </w:p>
         </w:tc>
         <w:tc>
@@ -2316,7 +2300,7 @@
                 <w:sz w:val="24"/>
                 <w:szCs w:val="24"/>
               </w:rPr>
-              <w:t>Testing on Windows</w:t>
+              <w:t>Testing on Linux</w:t>
             </w:r>
           </w:p>
         </w:tc>
@@ -2338,7 +2322,7 @@
                 <w:rFonts w:ascii="Arial" w:hAnsi="Arial" w:cs="Arial"/>
                 <w:sz w:val="24"/>
               </w:rPr>
-              <w:t>Hannah Lee</w:t>
+              <w:t>Chadha Siala</w:t>
             </w:r>
           </w:p>
         </w:tc>
@@ -2360,7 +2344,7 @@
                 <w:sz w:val="24"/>
                 <w:szCs w:val="24"/>
               </w:rPr>
-              <w:t>Tester</w:t>
+              <w:t>QA Manager</w:t>
             </w:r>
           </w:p>
         </w:tc>
@@ -2382,7 +2366,7 @@
                 <w:sz w:val="24"/>
                 <w:szCs w:val="24"/>
               </w:rPr>
-              <w:t>Testing on Linux</w:t>
+              <w:t>Managing UAT Test</w:t>
             </w:r>
           </w:p>
         </w:tc>
@@ -2404,73 +2388,7 @@
                 <w:rFonts w:ascii="Arial" w:hAnsi="Arial" w:cs="Arial"/>
                 <w:sz w:val="24"/>
               </w:rPr>
-              <w:t>Andre LeBar</w:t>
-            </w:r>
-          </w:p>
-        </w:tc>
-        <w:tc>
-          <w:tcPr>
-            <w:tcW w:w="3192" w:type="dxa"/>
-          </w:tcPr>
-          <w:p>
-            <w:pPr>
-              <w:rPr>
-                <w:rFonts w:ascii="Arial" w:hAnsi="Arial" w:cs="Arial"/>
-                <w:sz w:val="24"/>
-                <w:szCs w:val="24"/>
-              </w:rPr>
-            </w:pPr>
-            <w:r>
-              <w:rPr>
-                <w:rFonts w:ascii="Arial" w:hAnsi="Arial" w:cs="Arial"/>
-                <w:sz w:val="24"/>
-                <w:szCs w:val="24"/>
-              </w:rPr>
-              <w:t>QA Manager</w:t>
-            </w:r>
-          </w:p>
-        </w:tc>
-        <w:tc>
-          <w:tcPr>
-            <w:tcW w:w="3192" w:type="dxa"/>
-          </w:tcPr>
-          <w:p>
-            <w:pPr>
-              <w:rPr>
-                <w:rFonts w:ascii="Arial" w:hAnsi="Arial" w:cs="Arial"/>
-                <w:sz w:val="24"/>
-                <w:szCs w:val="24"/>
-              </w:rPr>
-            </w:pPr>
-            <w:r>
-              <w:rPr>
-                <w:rFonts w:ascii="Arial" w:hAnsi="Arial" w:cs="Arial"/>
-                <w:sz w:val="24"/>
-                <w:szCs w:val="24"/>
-              </w:rPr>
-              <w:t>Managing UAT Test</w:t>
-            </w:r>
-          </w:p>
-        </w:tc>
-      </w:tr>
-      <w:tr>
-        <w:tc>
-          <w:tcPr>
-            <w:tcW w:w="3192" w:type="dxa"/>
-          </w:tcPr>
-          <w:p>
-            <w:pPr>
-              <w:rPr>
-                <w:rFonts w:ascii="Arial" w:hAnsi="Arial" w:cs="Arial"/>
-                <w:sz w:val="24"/>
-              </w:rPr>
-            </w:pPr>
-            <w:r>
-              <w:rPr>
-                <w:rFonts w:ascii="Arial" w:hAnsi="Arial" w:cs="Arial"/>
-                <w:sz w:val="24"/>
-              </w:rPr>
-              <w:t>Kathy Francis</w:t>
+              <w:t>Chadha Siala</w:t>
             </w:r>
           </w:p>
         </w:tc>
@@ -2522,7 +2440,7 @@
     </w:tbl>
     <w:p>
       <w:pPr>
-        <w:pStyle w:val="Heading2"/>
+        <w:pStyle w:val="Titre2"/>
         <w:spacing w:before="0"/>
         <w:jc w:val="both"/>
         <w:rPr>
@@ -2532,7 +2450,7 @@
     </w:p>
     <w:tbl>
       <w:tblPr>
-        <w:tblStyle w:val="TableGrid"/>
+        <w:tblStyle w:val="Grilledutableau"/>
         <w:tblW w:w="0" w:type="auto"/>
         <w:tblLook w:val="04A0" w:firstRow="1" w:lastRow="0" w:firstColumn="1" w:lastColumn="0" w:noHBand="0" w:noVBand="1"/>
       </w:tblPr>
@@ -2549,7 +2467,7 @@
           </w:tcPr>
           <w:p>
             <w:pPr>
-              <w:pStyle w:val="Heading2"/>
+              <w:pStyle w:val="Titre2"/>
               <w:spacing w:before="0"/>
               <w:outlineLvl w:val="1"/>
               <w:rPr>
@@ -2684,7 +2602,23 @@
                 <w:sz w:val="24"/>
                 <w:szCs w:val="24"/>
               </w:rPr>
-              <w:t>The development of the archive feature is fully completed</w:t>
+              <w:t xml:space="preserve">The development of the </w:t>
+            </w:r>
+            <w:r>
+              <w:rPr>
+                <w:rFonts w:ascii="Arial" w:hAnsi="Arial" w:cs="Arial"/>
+                <w:sz w:val="24"/>
+                <w:szCs w:val="24"/>
+              </w:rPr>
+              <w:t>CRUD API</w:t>
+            </w:r>
+            <w:r>
+              <w:rPr>
+                <w:rFonts w:ascii="Arial" w:hAnsi="Arial" w:cs="Arial"/>
+                <w:sz w:val="24"/>
+                <w:szCs w:val="24"/>
+              </w:rPr>
+              <w:t xml:space="preserve"> is fully completed</w:t>
             </w:r>
           </w:p>
         </w:tc>
@@ -2974,15 +2908,18 @@
     </w:tbl>
     <w:p>
       <w:pPr>
-        <w:pStyle w:val="Heading1"/>
+        <w:pStyle w:val="Titre1"/>
         <w:spacing w:before="0"/>
       </w:pPr>
     </w:p>
+    <w:p/>
+    <w:p/>
+    <w:p/>
     <w:p/>
     <w:p/>
     <w:tbl>
       <w:tblPr>
-        <w:tblStyle w:val="TableGrid"/>
+        <w:tblStyle w:val="Grilledutableau"/>
         <w:tblW w:w="0" w:type="auto"/>
         <w:tblLook w:val="04A0" w:firstRow="1" w:lastRow="0" w:firstColumn="1" w:lastColumn="0" w:noHBand="0" w:noVBand="1"/>
       </w:tblPr>
@@ -2999,7 +2936,7 @@
           </w:tcPr>
           <w:p>
             <w:pPr>
-              <w:pStyle w:val="Heading1"/>
+              <w:pStyle w:val="Titre1"/>
               <w:spacing w:before="0"/>
               <w:outlineLvl w:val="0"/>
               <w:rPr>
@@ -3011,6 +2948,7 @@
                 <w:rFonts w:ascii="Arial" w:hAnsi="Arial" w:cs="Arial"/>
                 <w:color w:val="FFFFFF" w:themeColor="background1"/>
               </w:rPr>
+              <w:lastRenderedPageBreak/>
               <w:t>6</w:t>
             </w:r>
             <w:r>
@@ -3165,7 +3103,16 @@
                 <w:iCs/>
                 <w:color w:val="000000"/>
               </w:rPr>
-              <w:t>Archiving:</w:t>
+              <w:t>Adding a new Book</w:t>
+            </w:r>
+            <w:r>
+              <w:rPr>
+                <w:rFonts w:ascii="Arial" w:hAnsi="Arial" w:cs="Times New Roman"/>
+                <w:i/>
+                <w:iCs/>
+                <w:color w:val="000000"/>
+              </w:rPr>
+              <w:t>:</w:t>
             </w:r>
           </w:p>
           <w:p>
@@ -3189,7 +3136,203 @@
                 <w:iCs/>
                 <w:color w:val="000000"/>
               </w:rPr>
-              <w:t>Please visit: Trello.com</w:t>
+              <w:t xml:space="preserve">Please visit: </w:t>
+            </w:r>
+            <w:r>
+              <w:rPr>
+                <w:rFonts w:ascii="Arial" w:hAnsi="Arial" w:cs="Times New Roman"/>
+                <w:i/>
+                <w:iCs/>
+                <w:color w:val="000000"/>
+              </w:rPr>
+              <w:t>localhost:9000</w:t>
+            </w:r>
+          </w:p>
+          <w:p>
+            <w:pPr>
+              <w:numPr>
+                <w:ilvl w:val="0"/>
+                <w:numId w:val="21"/>
+              </w:numPr>
+              <w:textAlignment w:val="baseline"/>
+              <w:rPr>
+                <w:rFonts w:ascii="Arial" w:hAnsi="Arial" w:cs="Times New Roman"/>
+                <w:i/>
+                <w:iCs/>
+                <w:color w:val="000000"/>
+              </w:rPr>
+            </w:pPr>
+            <w:r>
+              <w:rPr>
+                <w:rFonts w:ascii="Arial" w:hAnsi="Arial" w:cs="Times New Roman"/>
+                <w:i/>
+                <w:iCs/>
+                <w:color w:val="000000"/>
+              </w:rPr>
+              <w:t>Click on the Button to access the portal</w:t>
+            </w:r>
+          </w:p>
+          <w:p>
+            <w:pPr>
+              <w:numPr>
+                <w:ilvl w:val="0"/>
+                <w:numId w:val="21"/>
+              </w:numPr>
+              <w:textAlignment w:val="baseline"/>
+              <w:rPr>
+                <w:rFonts w:ascii="Arial" w:hAnsi="Arial" w:cs="Times New Roman"/>
+                <w:i/>
+                <w:iCs/>
+                <w:color w:val="000000"/>
+              </w:rPr>
+            </w:pPr>
+            <w:r>
+              <w:rPr>
+                <w:rFonts w:ascii="Arial" w:hAnsi="Arial" w:cs="Times New Roman"/>
+                <w:i/>
+                <w:iCs/>
+                <w:color w:val="000000"/>
+              </w:rPr>
+              <w:t>Scroll down to the Form</w:t>
+            </w:r>
+          </w:p>
+          <w:p>
+            <w:pPr>
+              <w:numPr>
+                <w:ilvl w:val="0"/>
+                <w:numId w:val="21"/>
+              </w:numPr>
+              <w:textAlignment w:val="baseline"/>
+              <w:rPr>
+                <w:rFonts w:ascii="Arial" w:hAnsi="Arial" w:cs="Times New Roman"/>
+                <w:i/>
+                <w:iCs/>
+                <w:color w:val="000000"/>
+              </w:rPr>
+            </w:pPr>
+            <w:r>
+              <w:rPr>
+                <w:rFonts w:ascii="Arial" w:hAnsi="Arial" w:cs="Times New Roman"/>
+                <w:i/>
+                <w:iCs/>
+                <w:color w:val="000000"/>
+              </w:rPr>
+              <w:t>Add a new Book</w:t>
+            </w:r>
+          </w:p>
+          <w:p>
+            <w:pPr>
+              <w:rPr>
+                <w:rFonts w:ascii="Times" w:eastAsia="Times New Roman" w:hAnsi="Times" w:cs="Times New Roman"/>
+                <w:sz w:val="20"/>
+                <w:szCs w:val="20"/>
+              </w:rPr>
+            </w:pPr>
+          </w:p>
+          <w:p>
+            <w:pPr>
+              <w:numPr>
+                <w:ilvl w:val="0"/>
+                <w:numId w:val="22"/>
+              </w:numPr>
+              <w:textAlignment w:val="baseline"/>
+              <w:rPr>
+                <w:rFonts w:ascii="Arial" w:hAnsi="Arial" w:cs="Times New Roman"/>
+                <w:i/>
+                <w:iCs/>
+                <w:color w:val="000000"/>
+              </w:rPr>
+            </w:pPr>
+            <w:r>
+              <w:rPr>
+                <w:rFonts w:ascii="Arial" w:hAnsi="Arial" w:cs="Times New Roman"/>
+                <w:i/>
+                <w:iCs/>
+                <w:color w:val="000000"/>
+              </w:rPr>
+              <w:t xml:space="preserve">Expected result: </w:t>
+            </w:r>
+          </w:p>
+          <w:p>
+            <w:pPr>
+              <w:numPr>
+                <w:ilvl w:val="1"/>
+                <w:numId w:val="23"/>
+              </w:numPr>
+              <w:textAlignment w:val="baseline"/>
+              <w:rPr>
+                <w:rFonts w:ascii="Arial" w:hAnsi="Arial" w:cs="Arial"/>
+                <w:sz w:val="24"/>
+                <w:szCs w:val="24"/>
+              </w:rPr>
+            </w:pPr>
+            <w:r>
+              <w:rPr>
+                <w:rFonts w:ascii="Arial" w:hAnsi="Arial" w:cs="Times New Roman"/>
+                <w:i/>
+                <w:iCs/>
+                <w:color w:val="000000"/>
+              </w:rPr>
+              <w:t xml:space="preserve">The Book will be added to the list of Books with the entered details </w:t>
+            </w:r>
+          </w:p>
+        </w:tc>
+      </w:tr>
+      <w:tr>
+        <w:tc>
+          <w:tcPr>
+            <w:tcW w:w="750" w:type="dxa"/>
+          </w:tcPr>
+          <w:p>
+            <w:pPr>
+              <w:jc w:val="center"/>
+              <w:rPr>
+                <w:rFonts w:ascii="Arial" w:hAnsi="Arial" w:cs="Arial"/>
+                <w:sz w:val="24"/>
+                <w:szCs w:val="24"/>
+              </w:rPr>
+            </w:pPr>
+            <w:r>
+              <w:rPr>
+                <w:rFonts w:ascii="Arial" w:hAnsi="Arial" w:cs="Arial"/>
+                <w:sz w:val="24"/>
+                <w:szCs w:val="24"/>
+              </w:rPr>
+              <w:t>6.2</w:t>
+            </w:r>
+          </w:p>
+        </w:tc>
+        <w:tc>
+          <w:tcPr>
+            <w:tcW w:w="8826" w:type="dxa"/>
+          </w:tcPr>
+          <w:p>
+            <w:pPr>
+              <w:textAlignment w:val="baseline"/>
+              <w:rPr>
+                <w:rFonts w:ascii="Arial" w:hAnsi="Arial" w:cs="Times New Roman"/>
+                <w:i/>
+                <w:iCs/>
+                <w:color w:val="000000"/>
+              </w:rPr>
+            </w:pPr>
+            <w:r>
+              <w:rPr>
+                <w:rFonts w:ascii="Arial" w:hAnsi="Arial" w:cs="Times New Roman"/>
+                <w:i/>
+                <w:iCs/>
+                <w:color w:val="000000"/>
+              </w:rPr>
+              <w:t>Reducing Book Stock</w:t>
+            </w:r>
+            <w:r>
+              <w:rPr>
+                <w:rFonts w:ascii="Arial" w:hAnsi="Arial" w:cs="Times New Roman"/>
+                <w:i/>
+                <w:iCs/>
+                <w:color w:val="000000"/>
+              </w:rPr>
+              <w:t>:</w:t>
             </w:r>
           </w:p>
           <w:p>
@@ -3213,55 +3356,16 @@
                 <w:iCs/>
                 <w:color w:val="000000"/>
               </w:rPr>
-              <w:t>Log in with the following credentials:</w:t>
-            </w:r>
-          </w:p>
-          <w:p>
-            <w:pPr>
-              <w:numPr>
-                <w:ilvl w:val="1"/>
-                <w:numId w:val="21"/>
-              </w:numPr>
-              <w:textAlignment w:val="baseline"/>
+              <w:t xml:space="preserve">Please visit: </w:t>
+            </w:r>
+            <w:r>
               <w:rPr>
                 <w:rFonts w:ascii="Arial" w:hAnsi="Arial" w:cs="Times New Roman"/>
                 <w:i/>
                 <w:iCs/>
                 <w:color w:val="000000"/>
               </w:rPr>
-            </w:pPr>
-            <w:r>
-              <w:rPr>
-                <w:rFonts w:ascii="Arial" w:hAnsi="Arial" w:cs="Times New Roman"/>
-                <w:i/>
-                <w:iCs/>
-                <w:color w:val="000000"/>
-              </w:rPr>
-              <w:t>Mike</w:t>
-            </w:r>
-          </w:p>
-          <w:p>
-            <w:pPr>
-              <w:numPr>
-                <w:ilvl w:val="1"/>
-                <w:numId w:val="21"/>
-              </w:numPr>
-              <w:textAlignment w:val="baseline"/>
-              <w:rPr>
-                <w:rFonts w:ascii="Arial" w:hAnsi="Arial" w:cs="Times New Roman"/>
-                <w:i/>
-                <w:iCs/>
-                <w:color w:val="000000"/>
-              </w:rPr>
-            </w:pPr>
-            <w:r>
-              <w:rPr>
-                <w:rFonts w:ascii="Arial" w:hAnsi="Arial" w:cs="Times New Roman"/>
-                <w:i/>
-                <w:iCs/>
-                <w:color w:val="000000"/>
-              </w:rPr>
-              <w:t>123</w:t>
+              <w:t>localhost:9000</w:t>
             </w:r>
           </w:p>
           <w:p>
@@ -3285,7 +3389,7 @@
                 <w:iCs/>
                 <w:color w:val="000000"/>
               </w:rPr>
-              <w:t>Open the available Trello board</w:t>
+              <w:t>Click on the Button to access the portal</w:t>
             </w:r>
           </w:p>
           <w:p>
@@ -3309,15 +3413,76 @@
                 <w:iCs/>
                 <w:color w:val="000000"/>
               </w:rPr>
-              <w:t>Archive the first Trello card on the board</w:t>
-            </w:r>
-          </w:p>
-          <w:p>
-            <w:pPr>
-              <w:rPr>
-                <w:rFonts w:ascii="Times" w:eastAsia="Times New Roman" w:hAnsi="Times" w:cs="Times New Roman"/>
-                <w:sz w:val="20"/>
-                <w:szCs w:val="20"/>
+              <w:t>Click on the Edit Button in the actions column for the newly created Book</w:t>
+            </w:r>
+          </w:p>
+          <w:p>
+            <w:pPr>
+              <w:numPr>
+                <w:ilvl w:val="0"/>
+                <w:numId w:val="21"/>
+              </w:numPr>
+              <w:textAlignment w:val="baseline"/>
+              <w:rPr>
+                <w:rFonts w:ascii="Arial" w:hAnsi="Arial" w:cs="Times New Roman"/>
+                <w:i/>
+                <w:iCs/>
+                <w:color w:val="000000"/>
+              </w:rPr>
+            </w:pPr>
+            <w:r>
+              <w:rPr>
+                <w:rFonts w:ascii="Arial" w:hAnsi="Arial" w:cs="Times New Roman"/>
+                <w:i/>
+                <w:iCs/>
+                <w:color w:val="000000"/>
+              </w:rPr>
+              <w:t>In the form, keep everything unchanged but reduce the quantity to 0</w:t>
+            </w:r>
+          </w:p>
+          <w:p>
+            <w:pPr>
+              <w:numPr>
+                <w:ilvl w:val="0"/>
+                <w:numId w:val="21"/>
+              </w:numPr>
+              <w:textAlignment w:val="baseline"/>
+              <w:rPr>
+                <w:rFonts w:ascii="Arial" w:hAnsi="Arial" w:cs="Times New Roman"/>
+                <w:i/>
+                <w:iCs/>
+                <w:color w:val="000000"/>
+              </w:rPr>
+            </w:pPr>
+            <w:r>
+              <w:rPr>
+                <w:rFonts w:ascii="Arial" w:hAnsi="Arial" w:cs="Times New Roman"/>
+                <w:i/>
+                <w:iCs/>
+                <w:color w:val="000000"/>
+              </w:rPr>
+              <w:t>Click submit button</w:t>
+            </w:r>
+          </w:p>
+          <w:p>
+            <w:pPr>
+              <w:textAlignment w:val="baseline"/>
+              <w:rPr>
+                <w:rFonts w:ascii="Arial" w:hAnsi="Arial" w:cs="Times New Roman"/>
+                <w:i/>
+                <w:iCs/>
+                <w:color w:val="000000"/>
+              </w:rPr>
+            </w:pPr>
+          </w:p>
+          <w:p>
+            <w:pPr>
+              <w:textAlignment w:val="baseline"/>
+              <w:rPr>
+                <w:rFonts w:ascii="Arial" w:hAnsi="Arial" w:cs="Times New Roman"/>
+                <w:i/>
+                <w:iCs/>
+                <w:color w:val="000000"/>
               </w:rPr>
             </w:pPr>
           </w:p>
@@ -3349,7 +3514,7 @@
             <w:pPr>
               <w:numPr>
                 <w:ilvl w:val="1"/>
-                <w:numId w:val="23"/>
+                <w:numId w:val="22"/>
               </w:numPr>
               <w:textAlignment w:val="baseline"/>
               <w:rPr>
@@ -3366,329 +3531,7 @@
                 <w:iCs/>
                 <w:color w:val="000000"/>
               </w:rPr>
-              <w:t>This Trello card will be removed from the board</w:t>
-            </w:r>
-          </w:p>
-          <w:p>
-            <w:pPr>
-              <w:numPr>
-                <w:ilvl w:val="1"/>
-                <w:numId w:val="23"/>
-              </w:numPr>
-              <w:textAlignment w:val="baseline"/>
-              <w:rPr>
-                <w:rFonts w:ascii="Arial" w:hAnsi="Arial" w:cs="Arial"/>
-                <w:sz w:val="24"/>
-                <w:szCs w:val="24"/>
-              </w:rPr>
-            </w:pPr>
-            <w:r>
-              <w:rPr>
-                <w:rFonts w:ascii="Arial" w:hAnsi="Arial" w:cs="Times New Roman"/>
-                <w:i/>
-                <w:iCs/>
-                <w:color w:val="000000"/>
-              </w:rPr>
-              <w:t>This Trello card will be moved to the Archive</w:t>
-            </w:r>
-          </w:p>
-        </w:tc>
-      </w:tr>
-      <w:tr>
-        <w:tc>
-          <w:tcPr>
-            <w:tcW w:w="750" w:type="dxa"/>
-          </w:tcPr>
-          <w:p>
-            <w:pPr>
-              <w:jc w:val="center"/>
-              <w:rPr>
-                <w:rFonts w:ascii="Arial" w:hAnsi="Arial" w:cs="Arial"/>
-                <w:sz w:val="24"/>
-                <w:szCs w:val="24"/>
-              </w:rPr>
-            </w:pPr>
-            <w:r>
-              <w:rPr>
-                <w:rFonts w:ascii="Arial" w:hAnsi="Arial" w:cs="Arial"/>
-                <w:sz w:val="24"/>
-                <w:szCs w:val="24"/>
-              </w:rPr>
-              <w:t>6.2</w:t>
-            </w:r>
-          </w:p>
-        </w:tc>
-        <w:tc>
-          <w:tcPr>
-            <w:tcW w:w="8826" w:type="dxa"/>
-          </w:tcPr>
-          <w:p>
-            <w:pPr>
-              <w:textAlignment w:val="baseline"/>
-              <w:rPr>
-                <w:rFonts w:ascii="Arial" w:hAnsi="Arial" w:cs="Times New Roman"/>
-                <w:i/>
-                <w:iCs/>
-                <w:color w:val="000000"/>
-              </w:rPr>
-            </w:pPr>
-            <w:r>
-              <w:rPr>
-                <w:rFonts w:ascii="Arial" w:hAnsi="Arial" w:cs="Times New Roman"/>
-                <w:i/>
-                <w:iCs/>
-                <w:color w:val="000000"/>
-              </w:rPr>
-              <w:t>Unarchiving:</w:t>
-            </w:r>
-          </w:p>
-          <w:p>
-            <w:pPr>
-              <w:numPr>
-                <w:ilvl w:val="0"/>
-                <w:numId w:val="20"/>
-              </w:numPr>
-              <w:textAlignment w:val="baseline"/>
-              <w:rPr>
-                <w:rFonts w:ascii="Arial" w:hAnsi="Arial" w:cs="Times New Roman"/>
-                <w:i/>
-                <w:iCs/>
-                <w:color w:val="000000"/>
-              </w:rPr>
-            </w:pPr>
-            <w:r>
-              <w:rPr>
-                <w:rFonts w:ascii="Arial" w:hAnsi="Arial" w:cs="Times New Roman"/>
-                <w:i/>
-                <w:iCs/>
-                <w:color w:val="000000"/>
-              </w:rPr>
-              <w:t>Please visit: Trello.com</w:t>
-            </w:r>
-          </w:p>
-          <w:p>
-            <w:pPr>
-              <w:numPr>
-                <w:ilvl w:val="0"/>
-                <w:numId w:val="20"/>
-              </w:numPr>
-              <w:textAlignment w:val="baseline"/>
-              <w:rPr>
-                <w:rFonts w:ascii="Arial" w:hAnsi="Arial" w:cs="Times New Roman"/>
-                <w:i/>
-                <w:iCs/>
-                <w:color w:val="000000"/>
-              </w:rPr>
-            </w:pPr>
-            <w:r>
-              <w:rPr>
-                <w:rFonts w:ascii="Arial" w:hAnsi="Arial" w:cs="Times New Roman"/>
-                <w:i/>
-                <w:iCs/>
-                <w:color w:val="000000"/>
-              </w:rPr>
-              <w:t>Log in with the following credentials:</w:t>
-            </w:r>
-          </w:p>
-          <w:p>
-            <w:pPr>
-              <w:numPr>
-                <w:ilvl w:val="1"/>
-                <w:numId w:val="21"/>
-              </w:numPr>
-              <w:textAlignment w:val="baseline"/>
-              <w:rPr>
-                <w:rFonts w:ascii="Arial" w:hAnsi="Arial" w:cs="Times New Roman"/>
-                <w:i/>
-                <w:iCs/>
-                <w:color w:val="000000"/>
-              </w:rPr>
-            </w:pPr>
-            <w:r>
-              <w:rPr>
-                <w:rFonts w:ascii="Arial" w:hAnsi="Arial" w:cs="Times New Roman"/>
-                <w:i/>
-                <w:iCs/>
-                <w:color w:val="000000"/>
-              </w:rPr>
-              <w:t>Mike</w:t>
-            </w:r>
-          </w:p>
-          <w:p>
-            <w:pPr>
-              <w:numPr>
-                <w:ilvl w:val="1"/>
-                <w:numId w:val="21"/>
-              </w:numPr>
-              <w:textAlignment w:val="baseline"/>
-              <w:rPr>
-                <w:rFonts w:ascii="Arial" w:hAnsi="Arial" w:cs="Times New Roman"/>
-                <w:i/>
-                <w:iCs/>
-                <w:color w:val="000000"/>
-              </w:rPr>
-            </w:pPr>
-            <w:r>
-              <w:rPr>
-                <w:rFonts w:ascii="Arial" w:hAnsi="Arial" w:cs="Times New Roman"/>
-                <w:i/>
-                <w:iCs/>
-                <w:color w:val="000000"/>
-              </w:rPr>
-              <w:t>123</w:t>
-            </w:r>
-          </w:p>
-          <w:p>
-            <w:pPr>
-              <w:numPr>
-                <w:ilvl w:val="0"/>
-                <w:numId w:val="21"/>
-              </w:numPr>
-              <w:textAlignment w:val="baseline"/>
-              <w:rPr>
-                <w:rFonts w:ascii="Arial" w:hAnsi="Arial" w:cs="Times New Roman"/>
-                <w:i/>
-                <w:iCs/>
-                <w:color w:val="000000"/>
-              </w:rPr>
-            </w:pPr>
-            <w:r>
-              <w:rPr>
-                <w:rFonts w:ascii="Arial" w:hAnsi="Arial" w:cs="Times New Roman"/>
-                <w:i/>
-                <w:iCs/>
-                <w:color w:val="000000"/>
-              </w:rPr>
-              <w:t>Open the available Trello board</w:t>
-            </w:r>
-          </w:p>
-          <w:p>
-            <w:pPr>
-              <w:numPr>
-                <w:ilvl w:val="0"/>
-                <w:numId w:val="21"/>
-              </w:numPr>
-              <w:textAlignment w:val="baseline"/>
-              <w:rPr>
-                <w:rFonts w:ascii="Arial" w:hAnsi="Arial" w:cs="Times New Roman"/>
-                <w:i/>
-                <w:iCs/>
-                <w:color w:val="000000"/>
-              </w:rPr>
-            </w:pPr>
-            <w:r>
-              <w:rPr>
-                <w:rFonts w:ascii="Arial" w:hAnsi="Arial" w:cs="Times New Roman"/>
-                <w:i/>
-                <w:iCs/>
-                <w:color w:val="000000"/>
-              </w:rPr>
-              <w:t>Search for the board’s archive</w:t>
-            </w:r>
-          </w:p>
-          <w:p>
-            <w:pPr>
-              <w:numPr>
-                <w:ilvl w:val="0"/>
-                <w:numId w:val="21"/>
-              </w:numPr>
-              <w:textAlignment w:val="baseline"/>
-              <w:rPr>
-                <w:rFonts w:ascii="Arial" w:hAnsi="Arial" w:cs="Times New Roman"/>
-                <w:i/>
-                <w:iCs/>
-                <w:color w:val="000000"/>
-              </w:rPr>
-            </w:pPr>
-            <w:r>
-              <w:rPr>
-                <w:rFonts w:ascii="Arial" w:hAnsi="Arial" w:cs="Times New Roman"/>
-                <w:i/>
-                <w:iCs/>
-                <w:color w:val="000000"/>
-              </w:rPr>
-              <w:t>Un-archive the archived Trello card</w:t>
-            </w:r>
-          </w:p>
-          <w:p>
-            <w:pPr>
-              <w:rPr>
-                <w:rFonts w:ascii="Times" w:eastAsia="Times New Roman" w:hAnsi="Times" w:cs="Times New Roman"/>
-                <w:sz w:val="20"/>
-                <w:szCs w:val="20"/>
-              </w:rPr>
-            </w:pPr>
-          </w:p>
-          <w:p>
-            <w:pPr>
-              <w:numPr>
-                <w:ilvl w:val="0"/>
-                <w:numId w:val="22"/>
-              </w:numPr>
-              <w:textAlignment w:val="baseline"/>
-              <w:rPr>
-                <w:rFonts w:ascii="Arial" w:hAnsi="Arial" w:cs="Times New Roman"/>
-                <w:i/>
-                <w:iCs/>
-                <w:color w:val="000000"/>
-              </w:rPr>
-            </w:pPr>
-            <w:r>
-              <w:rPr>
-                <w:rFonts w:ascii="Arial" w:hAnsi="Arial" w:cs="Times New Roman"/>
-                <w:i/>
-                <w:iCs/>
-                <w:color w:val="000000"/>
-              </w:rPr>
-              <w:t xml:space="preserve">Expected result: </w:t>
-            </w:r>
-          </w:p>
-          <w:p>
-            <w:pPr>
-              <w:numPr>
-                <w:ilvl w:val="1"/>
-                <w:numId w:val="22"/>
-              </w:numPr>
-              <w:textAlignment w:val="baseline"/>
-              <w:rPr>
-                <w:rFonts w:ascii="Arial" w:hAnsi="Arial" w:cs="Times New Roman"/>
-                <w:i/>
-                <w:iCs/>
-                <w:color w:val="000000"/>
-              </w:rPr>
-            </w:pPr>
-            <w:r>
-              <w:rPr>
-                <w:rFonts w:ascii="Arial" w:hAnsi="Arial" w:cs="Times New Roman"/>
-                <w:i/>
-                <w:iCs/>
-                <w:color w:val="000000"/>
-              </w:rPr>
-              <w:t>This Trello card will be moved to the Trello board</w:t>
-            </w:r>
-          </w:p>
-          <w:p>
-            <w:pPr>
-              <w:numPr>
-                <w:ilvl w:val="1"/>
-                <w:numId w:val="22"/>
-              </w:numPr>
-              <w:textAlignment w:val="baseline"/>
-              <w:rPr>
-                <w:rFonts w:ascii="Arial" w:hAnsi="Arial" w:cs="Times New Roman"/>
-                <w:i/>
-                <w:iCs/>
-                <w:color w:val="000000"/>
-              </w:rPr>
-            </w:pPr>
-            <w:r>
-              <w:rPr>
-                <w:rFonts w:ascii="Arial" w:hAnsi="Arial" w:cs="Times New Roman"/>
-                <w:i/>
-                <w:iCs/>
-                <w:color w:val="000000"/>
-              </w:rPr>
-              <w:t>This Trello card will be removed from the Archive</w:t>
+              <w:t>The Book should appear on the list with the quantity of 0</w:t>
             </w:r>
           </w:p>
         </w:tc>
@@ -3696,7 +3539,7 @@
     </w:tbl>
     <w:p>
       <w:pPr>
-        <w:pStyle w:val="Heading2"/>
+        <w:pStyle w:val="Titre2"/>
         <w:spacing w:before="0"/>
         <w:jc w:val="both"/>
         <w:rPr>
@@ -3706,7 +3549,7 @@
     </w:p>
     <w:tbl>
       <w:tblPr>
-        <w:tblStyle w:val="TableGrid"/>
+        <w:tblStyle w:val="Grilledutableau"/>
         <w:tblW w:w="0" w:type="auto"/>
         <w:tblLayout w:type="fixed"/>
         <w:tblLook w:val="04A0" w:firstRow="1" w:lastRow="0" w:firstColumn="1" w:lastColumn="0" w:noHBand="0" w:noVBand="1"/>
@@ -3727,7 +3570,7 @@
           </w:tcPr>
           <w:p>
             <w:pPr>
-              <w:pStyle w:val="Heading1"/>
+              <w:pStyle w:val="Titre1"/>
               <w:spacing w:before="0"/>
               <w:outlineLvl w:val="0"/>
               <w:rPr>
@@ -3760,7 +3603,7 @@
           </w:tcPr>
           <w:p>
             <w:pPr>
-              <w:pStyle w:val="Heading1"/>
+              <w:pStyle w:val="Titre1"/>
               <w:spacing w:before="0"/>
               <w:outlineLvl w:val="0"/>
               <w:rPr>
@@ -3777,7 +3620,7 @@
           </w:tcPr>
           <w:p>
             <w:pPr>
-              <w:pStyle w:val="Heading1"/>
+              <w:pStyle w:val="Titre1"/>
               <w:spacing w:before="0"/>
               <w:outlineLvl w:val="0"/>
               <w:rPr>
@@ -3958,67 +3801,69 @@
                 <w:sz w:val="24"/>
                 <w:szCs w:val="24"/>
               </w:rPr>
-              <w:t>Archiving</w:t>
-            </w:r>
-            <w:r>
-              <w:rPr>
-                <w:rFonts w:ascii="Arial" w:hAnsi="Arial" w:cs="Arial"/>
-                <w:sz w:val="24"/>
-                <w:szCs w:val="24"/>
+              <w:t>Adding a new Book</w:t>
+            </w:r>
+          </w:p>
+        </w:tc>
+        <w:tc>
+          <w:tcPr>
+            <w:tcW w:w="1559" w:type="dxa"/>
+          </w:tcPr>
+          <w:p>
+            <w:pPr>
+              <w:rPr>
+                <w:rFonts w:ascii="Arial" w:hAnsi="Arial" w:cs="Arial"/>
+                <w:sz w:val="24"/>
+                <w:szCs w:val="24"/>
+              </w:rPr>
+            </w:pPr>
+            <w:r>
+              <w:rPr>
+                <w:rFonts w:ascii="Arial" w:hAnsi="Arial" w:cs="Arial"/>
+                <w:sz w:val="24"/>
+                <w:szCs w:val="24"/>
+              </w:rPr>
+              <w:t>Pass</w:t>
+            </w:r>
+          </w:p>
+        </w:tc>
+        <w:tc>
+          <w:tcPr>
+            <w:tcW w:w="1399" w:type="dxa"/>
+          </w:tcPr>
+          <w:p>
+            <w:pPr>
+              <w:rPr>
+                <w:rFonts w:ascii="Arial" w:hAnsi="Arial" w:cs="Arial"/>
+                <w:sz w:val="24"/>
+                <w:szCs w:val="24"/>
+              </w:rPr>
+            </w:pPr>
+            <w:proofErr w:type="spellStart"/>
+            <w:r>
+              <w:rPr>
+                <w:rFonts w:ascii="Arial" w:hAnsi="Arial" w:cs="Arial"/>
+                <w:sz w:val="24"/>
+              </w:rPr>
+              <w:t>Maissa</w:t>
+            </w:r>
+            <w:proofErr w:type="spellEnd"/>
+            <w:r>
+              <w:rPr>
+                <w:rFonts w:ascii="Arial" w:hAnsi="Arial" w:cs="Arial"/>
+                <w:sz w:val="24"/>
               </w:rPr>
               <w:t xml:space="preserve"> </w:t>
             </w:r>
-            <w:r>
-              <w:rPr>
-                <w:rFonts w:ascii="Arial" w:hAnsi="Arial" w:cs="Arial"/>
-                <w:sz w:val="24"/>
-                <w:szCs w:val="24"/>
-              </w:rPr>
-              <w:t>of Trello Card</w:t>
-            </w:r>
-          </w:p>
-        </w:tc>
-        <w:tc>
-          <w:tcPr>
-            <w:tcW w:w="1559" w:type="dxa"/>
-          </w:tcPr>
-          <w:p>
-            <w:pPr>
-              <w:rPr>
-                <w:rFonts w:ascii="Arial" w:hAnsi="Arial" w:cs="Arial"/>
-                <w:sz w:val="24"/>
-                <w:szCs w:val="24"/>
-              </w:rPr>
-            </w:pPr>
-            <w:r>
-              <w:rPr>
-                <w:rFonts w:ascii="Arial" w:hAnsi="Arial" w:cs="Arial"/>
-                <w:sz w:val="24"/>
-                <w:szCs w:val="24"/>
-              </w:rPr>
-              <w:t>Pass</w:t>
-            </w:r>
-          </w:p>
-        </w:tc>
-        <w:tc>
-          <w:tcPr>
-            <w:tcW w:w="1399" w:type="dxa"/>
-          </w:tcPr>
-          <w:p>
-            <w:pPr>
-              <w:rPr>
-                <w:rFonts w:ascii="Arial" w:hAnsi="Arial" w:cs="Arial"/>
-                <w:sz w:val="24"/>
-                <w:szCs w:val="24"/>
-              </w:rPr>
-            </w:pPr>
-            <w:r>
-              <w:rPr>
-                <w:rFonts w:ascii="Arial" w:hAnsi="Arial" w:cs="Arial"/>
-                <w:sz w:val="24"/>
-              </w:rPr>
-              <w:t>Liz Johnson</w:t>
-            </w:r>
+            <w:proofErr w:type="spellStart"/>
+            <w:r>
+              <w:rPr>
+                <w:rFonts w:ascii="Arial" w:hAnsi="Arial" w:cs="Arial"/>
+                <w:sz w:val="24"/>
+              </w:rPr>
+              <w:t>Gallah</w:t>
+            </w:r>
+            <w:proofErr w:type="spellEnd"/>
           </w:p>
         </w:tc>
         <w:tc>
@@ -4042,23 +3887,7 @@
                 <w:sz w:val="24"/>
                 <w:szCs w:val="24"/>
               </w:rPr>
-              <w:t>02/01</w:t>
-            </w:r>
-            <w:r>
-              <w:rPr>
-                <w:rFonts w:ascii="Arial" w:hAnsi="Arial" w:cs="Arial"/>
-                <w:sz w:val="24"/>
-                <w:szCs w:val="24"/>
-              </w:rPr>
-              <w:t>/</w:t>
-            </w:r>
-            <w:r>
-              <w:rPr>
-                <w:rFonts w:ascii="Arial" w:hAnsi="Arial" w:cs="Arial"/>
-                <w:sz w:val="24"/>
-                <w:szCs w:val="24"/>
-              </w:rPr>
-              <w:t>2018</w:t>
+              <w:t>03/06/2022</w:t>
             </w:r>
           </w:p>
           <w:p>
@@ -4117,75 +3946,69 @@
                 <w:sz w:val="24"/>
                 <w:szCs w:val="24"/>
               </w:rPr>
-              <w:t>Archiving</w:t>
-            </w:r>
-            <w:r>
-              <w:rPr>
-                <w:rFonts w:ascii="Arial" w:hAnsi="Arial" w:cs="Arial"/>
-                <w:sz w:val="24"/>
-                <w:szCs w:val="24"/>
+              <w:t>Adding a new Book</w:t>
+            </w:r>
+          </w:p>
+        </w:tc>
+        <w:tc>
+          <w:tcPr>
+            <w:tcW w:w="1559" w:type="dxa"/>
+          </w:tcPr>
+          <w:p>
+            <w:pPr>
+              <w:rPr>
+                <w:rFonts w:ascii="Arial" w:hAnsi="Arial" w:cs="Arial"/>
+                <w:sz w:val="24"/>
+                <w:szCs w:val="24"/>
+              </w:rPr>
+            </w:pPr>
+            <w:r>
+              <w:rPr>
+                <w:rFonts w:ascii="Arial" w:hAnsi="Arial" w:cs="Arial"/>
+                <w:sz w:val="24"/>
+                <w:szCs w:val="24"/>
+              </w:rPr>
+              <w:t>Pass</w:t>
+            </w:r>
+          </w:p>
+        </w:tc>
+        <w:tc>
+          <w:tcPr>
+            <w:tcW w:w="1399" w:type="dxa"/>
+          </w:tcPr>
+          <w:p>
+            <w:pPr>
+              <w:rPr>
+                <w:rFonts w:ascii="Arial" w:hAnsi="Arial" w:cs="Arial"/>
+                <w:sz w:val="24"/>
+                <w:szCs w:val="24"/>
+              </w:rPr>
+            </w:pPr>
+            <w:proofErr w:type="spellStart"/>
+            <w:r>
+              <w:rPr>
+                <w:rFonts w:ascii="Arial" w:hAnsi="Arial" w:cs="Arial"/>
+                <w:sz w:val="24"/>
+              </w:rPr>
+              <w:t>Mayssa</w:t>
+            </w:r>
+            <w:proofErr w:type="spellEnd"/>
+            <w:r>
+              <w:rPr>
+                <w:rFonts w:ascii="Arial" w:hAnsi="Arial" w:cs="Arial"/>
+                <w:sz w:val="24"/>
               </w:rPr>
               <w:t xml:space="preserve"> </w:t>
             </w:r>
-            <w:r>
-              <w:rPr>
-                <w:rFonts w:ascii="Arial" w:hAnsi="Arial" w:cs="Arial"/>
-                <w:sz w:val="24"/>
-                <w:szCs w:val="24"/>
-              </w:rPr>
-              <w:t>of Trello Card</w:t>
-            </w:r>
-            <w:r>
-              <w:rPr>
-                <w:rFonts w:ascii="Arial" w:hAnsi="Arial" w:cs="Arial"/>
-                <w:sz w:val="24"/>
-                <w:szCs w:val="24"/>
-              </w:rPr>
-              <w:t xml:space="preserve"> </w:t>
-            </w:r>
-          </w:p>
-        </w:tc>
-        <w:tc>
-          <w:tcPr>
-            <w:tcW w:w="1559" w:type="dxa"/>
-          </w:tcPr>
-          <w:p>
-            <w:pPr>
-              <w:rPr>
-                <w:rFonts w:ascii="Arial" w:hAnsi="Arial" w:cs="Arial"/>
-                <w:sz w:val="24"/>
-                <w:szCs w:val="24"/>
-              </w:rPr>
-            </w:pPr>
-            <w:r>
-              <w:rPr>
-                <w:rFonts w:ascii="Arial" w:hAnsi="Arial" w:cs="Arial"/>
-                <w:sz w:val="24"/>
-                <w:szCs w:val="24"/>
-              </w:rPr>
-              <w:t>Fail</w:t>
-            </w:r>
-          </w:p>
-        </w:tc>
-        <w:tc>
-          <w:tcPr>
-            <w:tcW w:w="1399" w:type="dxa"/>
-          </w:tcPr>
-          <w:p>
-            <w:pPr>
-              <w:rPr>
-                <w:rFonts w:ascii="Arial" w:hAnsi="Arial" w:cs="Arial"/>
-                <w:sz w:val="24"/>
-                <w:szCs w:val="24"/>
-              </w:rPr>
-            </w:pPr>
-            <w:r>
-              <w:rPr>
-                <w:rFonts w:ascii="Arial" w:hAnsi="Arial" w:cs="Arial"/>
-                <w:sz w:val="24"/>
-              </w:rPr>
-              <w:t>Markus Meyer</w:t>
-            </w:r>
+            <w:proofErr w:type="spellStart"/>
+            <w:r>
+              <w:rPr>
+                <w:rFonts w:ascii="Arial" w:hAnsi="Arial" w:cs="Arial"/>
+                <w:sz w:val="24"/>
+              </w:rPr>
+              <w:t>Jaziri</w:t>
+            </w:r>
+            <w:proofErr w:type="spellEnd"/>
           </w:p>
         </w:tc>
         <w:tc>
@@ -4209,23 +4032,7 @@
                 <w:sz w:val="24"/>
                 <w:szCs w:val="24"/>
               </w:rPr>
-              <w:t>02/02</w:t>
-            </w:r>
-            <w:r>
-              <w:rPr>
-                <w:rFonts w:ascii="Arial" w:hAnsi="Arial" w:cs="Arial"/>
-                <w:sz w:val="24"/>
-                <w:szCs w:val="24"/>
-              </w:rPr>
-              <w:t>/</w:t>
-            </w:r>
-            <w:r>
-              <w:rPr>
-                <w:rFonts w:ascii="Arial" w:hAnsi="Arial" w:cs="Arial"/>
-                <w:sz w:val="24"/>
-                <w:szCs w:val="24"/>
-              </w:rPr>
-              <w:t>2018</w:t>
+              <w:t>03/06/2022</w:t>
             </w:r>
           </w:p>
           <w:p>
@@ -4269,20 +4076,32 @@
           </w:tcPr>
           <w:p>
             <w:pPr>
-              <w:rPr>
-                <w:rFonts w:ascii="Arial" w:hAnsi="Arial" w:cs="Arial"/>
-                <w:sz w:val="24"/>
-                <w:szCs w:val="24"/>
-              </w:rPr>
-            </w:pPr>
-            <w:r>
-              <w:rPr>
-                <w:rFonts w:ascii="Arial" w:hAnsi="Arial" w:cs="Arial"/>
-                <w:sz w:val="24"/>
-                <w:szCs w:val="24"/>
-              </w:rPr>
-              <w:t>Unarchiving Trello Card</w:t>
-            </w:r>
+              <w:keepNext/>
+              <w:spacing w:after="40"/>
+              <w:jc w:val="both"/>
+              <w:rPr>
+                <w:rFonts w:ascii="Arial" w:hAnsi="Arial" w:cs="Arial"/>
+                <w:sz w:val="24"/>
+                <w:szCs w:val="24"/>
+              </w:rPr>
+            </w:pPr>
+            <w:r>
+              <w:rPr>
+                <w:rFonts w:ascii="Arial" w:hAnsi="Arial" w:cs="Arial"/>
+                <w:sz w:val="24"/>
+                <w:szCs w:val="24"/>
+              </w:rPr>
+              <w:t>Reducing Book stock</w:t>
+            </w:r>
+          </w:p>
+          <w:p>
+            <w:pPr>
+              <w:rPr>
+                <w:rFonts w:ascii="Arial" w:hAnsi="Arial" w:cs="Arial"/>
+                <w:sz w:val="24"/>
+                <w:szCs w:val="24"/>
+              </w:rPr>
+            </w:pPr>
           </w:p>
         </w:tc>
         <w:tc>
@@ -4318,13 +4137,31 @@
                 <w:sz w:val="24"/>
               </w:rPr>
             </w:pPr>
-            <w:r>
-              <w:rPr>
-                <w:rFonts w:ascii="Arial" w:hAnsi="Arial" w:cs="Arial"/>
-                <w:sz w:val="24"/>
-              </w:rPr>
-              <w:t>Markus Meyer</w:t>
-            </w:r>
+            <w:proofErr w:type="spellStart"/>
+            <w:r>
+              <w:rPr>
+                <w:rFonts w:ascii="Arial" w:hAnsi="Arial" w:cs="Arial"/>
+                <w:sz w:val="24"/>
+              </w:rPr>
+              <w:t>Mayssa</w:t>
+            </w:r>
+            <w:proofErr w:type="spellEnd"/>
+            <w:r>
+              <w:rPr>
+                <w:rFonts w:ascii="Arial" w:hAnsi="Arial" w:cs="Arial"/>
+                <w:sz w:val="24"/>
+              </w:rPr>
+              <w:t xml:space="preserve"> </w:t>
+            </w:r>
+            <w:proofErr w:type="spellStart"/>
+            <w:r>
+              <w:rPr>
+                <w:rFonts w:ascii="Arial" w:hAnsi="Arial" w:cs="Arial"/>
+                <w:sz w:val="24"/>
+              </w:rPr>
+              <w:t>Jaziri</w:t>
+            </w:r>
+            <w:proofErr w:type="spellEnd"/>
           </w:p>
         </w:tc>
         <w:tc>
@@ -4348,103 +4185,9 @@
                 <w:sz w:val="24"/>
                 <w:szCs w:val="24"/>
               </w:rPr>
-              <w:t>02/02/2018</w:t>
-            </w:r>
-          </w:p>
-        </w:tc>
-      </w:tr>
-      <w:tr>
-        <w:tc>
-          <w:tcPr>
-            <w:tcW w:w="673" w:type="dxa"/>
-          </w:tcPr>
-          <w:p>
-            <w:pPr>
-              <w:jc w:val="center"/>
-              <w:rPr>
-                <w:rFonts w:ascii="Arial" w:hAnsi="Arial" w:cs="Arial"/>
-                <w:sz w:val="24"/>
-                <w:szCs w:val="24"/>
-              </w:rPr>
-            </w:pPr>
-            <w:r>
-              <w:rPr>
-                <w:rFonts w:ascii="Arial" w:hAnsi="Arial" w:cs="Arial"/>
-                <w:sz w:val="24"/>
-                <w:szCs w:val="24"/>
-              </w:rPr>
-              <w:t>7.4</w:t>
-            </w:r>
-          </w:p>
-        </w:tc>
-        <w:tc>
-          <w:tcPr>
-            <w:tcW w:w="4397" w:type="dxa"/>
-          </w:tcPr>
-          <w:p>
-            <w:pPr>
-              <w:rPr>
-                <w:rFonts w:ascii="Arial" w:hAnsi="Arial" w:cs="Arial"/>
-                <w:sz w:val="24"/>
-                <w:szCs w:val="24"/>
-              </w:rPr>
-            </w:pPr>
-            <w:r>
-              <w:rPr>
-                <w:rFonts w:ascii="Arial" w:hAnsi="Arial" w:cs="Arial"/>
-                <w:sz w:val="24"/>
-                <w:szCs w:val="24"/>
-              </w:rPr>
-              <w:t>Unarchiving Trello Card</w:t>
-            </w:r>
-          </w:p>
-        </w:tc>
-        <w:tc>
-          <w:tcPr>
-            <w:tcW w:w="1559" w:type="dxa"/>
-          </w:tcPr>
-          <w:p>
-            <w:pPr>
-              <w:rPr>
-                <w:rFonts w:ascii="Arial" w:hAnsi="Arial" w:cs="Arial"/>
-                <w:sz w:val="24"/>
-                <w:szCs w:val="24"/>
-              </w:rPr>
-            </w:pPr>
-            <w:r>
-              <w:rPr>
-                <w:rFonts w:ascii="Arial" w:hAnsi="Arial" w:cs="Arial"/>
-                <w:sz w:val="24"/>
-                <w:szCs w:val="24"/>
-              </w:rPr>
-              <w:t>Pass</w:t>
-            </w:r>
-          </w:p>
-        </w:tc>
-        <w:tc>
-          <w:tcPr>
-            <w:tcW w:w="1399" w:type="dxa"/>
-          </w:tcPr>
-          <w:p>
-            <w:pPr>
-              <w:rPr>
-                <w:rFonts w:ascii="Arial" w:hAnsi="Arial" w:cs="Arial"/>
-                <w:sz w:val="24"/>
-              </w:rPr>
-            </w:pPr>
-            <w:r>
-              <w:rPr>
-                <w:rFonts w:ascii="Arial" w:hAnsi="Arial" w:cs="Arial"/>
-                <w:sz w:val="24"/>
-              </w:rPr>
-              <w:t>Hannah Lee</w:t>
-            </w:r>
-          </w:p>
-        </w:tc>
-        <w:tc>
-          <w:tcPr>
-            <w:tcW w:w="1548" w:type="dxa"/>
-          </w:tcPr>
+              <w:t>03/06/2022</w:t>
+            </w:r>
+          </w:p>
           <w:p>
             <w:pPr>
               <w:keepNext/>
@@ -4456,22 +4199,6 @@
                 <w:szCs w:val="24"/>
               </w:rPr>
             </w:pPr>
-            <w:r>
-              <w:rPr>
-                <w:rFonts w:ascii="Arial" w:hAnsi="Arial" w:cs="Arial"/>
-                <w:sz w:val="24"/>
-                <w:szCs w:val="24"/>
-              </w:rPr>
-              <w:t>02/01</w:t>
-            </w:r>
-            <w:r>
-              <w:rPr>
-                <w:rFonts w:ascii="Arial" w:hAnsi="Arial" w:cs="Arial"/>
-                <w:sz w:val="24"/>
-                <w:szCs w:val="24"/>
-              </w:rPr>
-              <w:t>/2018</w:t>
-            </w:r>
           </w:p>
         </w:tc>
       </w:tr>
@@ -4505,20 +4232,32 @@
           </w:tcPr>
           <w:p>
             <w:pPr>
-              <w:rPr>
-                <w:rFonts w:ascii="Arial" w:hAnsi="Arial" w:cs="Arial"/>
-                <w:sz w:val="24"/>
-                <w:szCs w:val="24"/>
-              </w:rPr>
-            </w:pPr>
-            <w:r>
-              <w:rPr>
-                <w:rFonts w:ascii="Arial" w:hAnsi="Arial" w:cs="Arial"/>
-                <w:sz w:val="24"/>
-                <w:szCs w:val="24"/>
-              </w:rPr>
-              <w:t>Unarchiving Trello Card</w:t>
-            </w:r>
+              <w:keepNext/>
+              <w:spacing w:after="40"/>
+              <w:jc w:val="both"/>
+              <w:rPr>
+                <w:rFonts w:ascii="Arial" w:hAnsi="Arial" w:cs="Arial"/>
+                <w:sz w:val="24"/>
+                <w:szCs w:val="24"/>
+              </w:rPr>
+            </w:pPr>
+            <w:r>
+              <w:rPr>
+                <w:rFonts w:ascii="Arial" w:hAnsi="Arial" w:cs="Arial"/>
+                <w:sz w:val="24"/>
+                <w:szCs w:val="24"/>
+              </w:rPr>
+              <w:t>Reducing Book stock</w:t>
+            </w:r>
+          </w:p>
+          <w:p>
+            <w:pPr>
+              <w:rPr>
+                <w:rFonts w:ascii="Arial" w:hAnsi="Arial" w:cs="Arial"/>
+                <w:sz w:val="24"/>
+                <w:szCs w:val="24"/>
+              </w:rPr>
+            </w:pPr>
           </w:p>
         </w:tc>
         <w:tc>
@@ -4554,13 +4293,31 @@
                 <w:sz w:val="24"/>
               </w:rPr>
             </w:pPr>
-            <w:r>
-              <w:rPr>
-                <w:rFonts w:ascii="Arial" w:hAnsi="Arial" w:cs="Arial"/>
-                <w:sz w:val="24"/>
-              </w:rPr>
-              <w:t>Liz Johnson</w:t>
-            </w:r>
+            <w:proofErr w:type="spellStart"/>
+            <w:r>
+              <w:rPr>
+                <w:rFonts w:ascii="Arial" w:hAnsi="Arial" w:cs="Arial"/>
+                <w:sz w:val="24"/>
+              </w:rPr>
+              <w:t>Maissa</w:t>
+            </w:r>
+            <w:proofErr w:type="spellEnd"/>
+            <w:r>
+              <w:rPr>
+                <w:rFonts w:ascii="Arial" w:hAnsi="Arial" w:cs="Arial"/>
+                <w:sz w:val="24"/>
+              </w:rPr>
+              <w:t xml:space="preserve"> </w:t>
+            </w:r>
+            <w:proofErr w:type="spellStart"/>
+            <w:r>
+              <w:rPr>
+                <w:rFonts w:ascii="Arial" w:hAnsi="Arial" w:cs="Arial"/>
+                <w:sz w:val="24"/>
+              </w:rPr>
+              <w:t>Gallah</w:t>
+            </w:r>
+            <w:proofErr w:type="spellEnd"/>
           </w:p>
         </w:tc>
         <w:tc>
@@ -4584,30 +4341,29 @@
                 <w:sz w:val="24"/>
                 <w:szCs w:val="24"/>
               </w:rPr>
-              <w:t>02/01/2018</w:t>
-            </w:r>
+              <w:t>03/06/2022</w:t>
+            </w:r>
+          </w:p>
+          <w:p>
+            <w:pPr>
+              <w:keepNext/>
+              <w:spacing w:after="20"/>
+              <w:jc w:val="both"/>
+              <w:rPr>
+                <w:rFonts w:ascii="Arial" w:hAnsi="Arial" w:cs="Arial"/>
+                <w:sz w:val="24"/>
+                <w:szCs w:val="24"/>
+              </w:rPr>
+            </w:pPr>
           </w:p>
         </w:tc>
       </w:tr>
     </w:tbl>
-    <w:p>
-      <w:pPr>
-        <w:pStyle w:val="Heading1"/>
-        <w:spacing w:before="0"/>
-        <w:jc w:val="both"/>
-        <w:rPr>
-          <w:rFonts w:ascii="Arial" w:hAnsi="Arial" w:cs="Arial"/>
-        </w:rPr>
-      </w:pPr>
-    </w:p>
-    <w:p/>
-    <w:p/>
-    <w:p/>
     <w:p/>
     <w:p/>
     <w:tbl>
       <w:tblPr>
-        <w:tblStyle w:val="TableGrid"/>
+        <w:tblStyle w:val="Grilledutableau"/>
         <w:tblW w:w="9602" w:type="dxa"/>
         <w:tblLook w:val="04A0" w:firstRow="1" w:lastRow="0" w:firstColumn="1" w:lastColumn="0" w:noHBand="0" w:noVBand="1"/>
       </w:tblPr>
@@ -4629,7 +4385,7 @@
           </w:tcPr>
           <w:p>
             <w:pPr>
-              <w:pStyle w:val="Heading1"/>
+              <w:pStyle w:val="Titre1"/>
               <w:spacing w:before="0"/>
               <w:outlineLvl w:val="0"/>
               <w:rPr>
@@ -4803,7 +4559,7 @@
                 <w:rFonts w:ascii="Arial" w:hAnsi="Arial" w:cs="Arial"/>
                 <w:sz w:val="24"/>
               </w:rPr>
-              <w:t>John Lukas</w:t>
+              <w:t>Chadha Siala</w:t>
             </w:r>
           </w:p>
         </w:tc>
@@ -4852,7 +4608,7 @@
                 <w:rFonts w:ascii="Arial" w:hAnsi="Arial" w:cs="Arial"/>
                 <w:sz w:val="24"/>
               </w:rPr>
-              <w:t>02/03/2018</w:t>
+              <w:t>03/06/2022</w:t>
             </w:r>
           </w:p>
         </w:tc>
@@ -4896,7 +4652,7 @@
                 <w:rFonts w:ascii="Arial" w:hAnsi="Arial" w:cs="Arial"/>
                 <w:sz w:val="24"/>
               </w:rPr>
-              <w:t>Kathy Francis</w:t>
+              <w:t>Chadha Siala</w:t>
             </w:r>
           </w:p>
         </w:tc>
@@ -4919,8 +4675,6 @@
                 <w:sz w:val="24"/>
               </w:rPr>
             </w:pPr>
-            <w:bookmarkStart w:id="1" w:name="_GoBack"/>
-            <w:bookmarkEnd w:id="1"/>
           </w:p>
           <w:p>
             <w:pPr>
@@ -4947,7 +4701,7 @@
                 <w:rFonts w:ascii="Arial" w:hAnsi="Arial" w:cs="Arial"/>
                 <w:sz w:val="24"/>
               </w:rPr>
-              <w:t>02/03/2018</w:t>
+              <w:t>03/06/2022</w:t>
             </w:r>
           </w:p>
         </w:tc>
@@ -4963,7 +4717,23 @@
     </w:p>
     <w:p>
       <w:pPr>
-        <w:pStyle w:val="Heading1"/>
+        <w:spacing w:after="0"/>
+        <w:rPr>
+          <w:rFonts w:ascii="Arial" w:hAnsi="Arial" w:cs="Arial"/>
+        </w:rPr>
+      </w:pPr>
+    </w:p>
+    <w:p>
+      <w:pPr>
+        <w:spacing w:after="0"/>
+        <w:rPr>
+          <w:rFonts w:ascii="Arial" w:hAnsi="Arial" w:cs="Arial"/>
+        </w:rPr>
+      </w:pPr>
+    </w:p>
+    <w:p>
+      <w:pPr>
+        <w:pStyle w:val="Titre1"/>
         <w:spacing w:before="0"/>
         <w:jc w:val="both"/>
         <w:rPr>
@@ -5015,7 +4785,7 @@
       </w:pPr>
     </w:p>
     <w:sectPr>
-      <w:headerReference w:type="default" r:id="rId9"/>
+      <w:headerReference w:type="default" r:id="rId8"/>
       <w:pgSz w:w="12240" w:h="15840"/>
       <w:pgMar w:top="1440" w:right="1440" w:bottom="1440" w:left="1440" w:header="720" w:footer="720" w:gutter="0"/>
       <w:cols w:space="720"/>
@@ -5026,7 +4796,7 @@
 </file>
 
 <file path=word/endnotes.xml><?xml version="1.0" encoding="utf-8"?>
-<w:endnotes xmlns:wpc="http://schemas.microsoft.com/office/word/2010/wordprocessingCanvas" xmlns:mo="http://schemas.microsoft.com/office/mac/office/2008/main" xmlns:mc="http://schemas.openxmlformats.org/markup-compatibility/2006" xmlns:mv="urn:schemas-microsoft-com:mac:vml" xmlns:o="urn:schemas-microsoft-com:office:office" xmlns:r="http://schemas.openxmlformats.org/officeDocument/2006/relationships" xmlns:m="http://schemas.openxmlformats.org/officeDocument/2006/math" xmlns:v="urn:schemas-microsoft-com:vml" xmlns:wp14="http://schemas.microsoft.com/office/word/2010/wordprocessingDrawing" xmlns:wp="http://schemas.openxmlformats.org/drawingml/2006/wordprocessingDrawing" xmlns:w10="urn:schemas-microsoft-com:office:word" xmlns:w="http://schemas.openxmlformats.org/wordprocessingml/2006/main" xmlns:w14="http://schemas.microsoft.com/office/word/2010/wordml" xmlns:wpg="http://schemas.microsoft.com/office/word/2010/wordprocessingGroup" xmlns:wpi="http://schemas.microsoft.com/office/word/2010/wordprocessingInk" xmlns:wne="http://schemas.microsoft.com/office/word/2006/wordml" xmlns:wps="http://schemas.microsoft.com/office/word/2010/wordprocessingShape" mc:Ignorable="w14 wp14">
+<w:endnotes xmlns:wpc="http://schemas.microsoft.com/office/word/2010/wordprocessingCanvas" xmlns:mc="http://schemas.openxmlformats.org/markup-compatibility/2006" xmlns:o="urn:schemas-microsoft-com:office:office" xmlns:r="http://schemas.openxmlformats.org/officeDocument/2006/relationships" xmlns:m="http://schemas.openxmlformats.org/officeDocument/2006/math" xmlns:v="urn:schemas-microsoft-com:vml" xmlns:wp14="http://schemas.microsoft.com/office/word/2010/wordprocessingDrawing" xmlns:wp="http://schemas.openxmlformats.org/drawingml/2006/wordprocessingDrawing" xmlns:w10="urn:schemas-microsoft-com:office:word" xmlns:w="http://schemas.openxmlformats.org/wordprocessingml/2006/main" xmlns:w14="http://schemas.microsoft.com/office/word/2010/wordml" xmlns:w15="http://schemas.microsoft.com/office/word/2012/wordml" xmlns:wpg="http://schemas.microsoft.com/office/word/2010/wordprocessingGroup" xmlns:wpi="http://schemas.microsoft.com/office/word/2010/wordprocessingInk" xmlns:wne="http://schemas.microsoft.com/office/word/2006/wordml" xmlns:wps="http://schemas.microsoft.com/office/word/2010/wordprocessingShape" mc:Ignorable="w14 w15 wp14">
   <w:endnote w:type="separator" w:id="-1">
     <w:p>
       <w:pPr>
@@ -5051,7 +4821,7 @@
 </file>
 
 <file path=word/footnotes.xml><?xml version="1.0" encoding="utf-8"?>
-<w:footnotes xmlns:wpc="http://schemas.microsoft.com/office/word/2010/wordprocessingCanvas" xmlns:mo="http://schemas.microsoft.com/office/mac/office/2008/main" xmlns:mc="http://schemas.openxmlformats.org/markup-compatibility/2006" xmlns:mv="urn:schemas-microsoft-com:mac:vml" xmlns:o="urn:schemas-microsoft-com:office:office" xmlns:r="http://schemas.openxmlformats.org/officeDocument/2006/relationships" xmlns:m="http://schemas.openxmlformats.org/officeDocument/2006/math" xmlns:v="urn:schemas-microsoft-com:vml" xmlns:wp14="http://schemas.microsoft.com/office/word/2010/wordprocessingDrawing" xmlns:wp="http://schemas.openxmlformats.org/drawingml/2006/wordprocessingDrawing" xmlns:w10="urn:schemas-microsoft-com:office:word" xmlns:w="http://schemas.openxmlformats.org/wordprocessingml/2006/main" xmlns:w14="http://schemas.microsoft.com/office/word/2010/wordml" xmlns:wpg="http://schemas.microsoft.com/office/word/2010/wordprocessingGroup" xmlns:wpi="http://schemas.microsoft.com/office/word/2010/wordprocessingInk" xmlns:wne="http://schemas.microsoft.com/office/word/2006/wordml" xmlns:wps="http://schemas.microsoft.com/office/word/2010/wordprocessingShape" mc:Ignorable="w14 wp14">
+<w:footnotes xmlns:wpc="http://schemas.microsoft.com/office/word/2010/wordprocessingCanvas" xmlns:mc="http://schemas.openxmlformats.org/markup-compatibility/2006" xmlns:o="urn:schemas-microsoft-com:office:office" xmlns:r="http://schemas.openxmlformats.org/officeDocument/2006/relationships" xmlns:m="http://schemas.openxmlformats.org/officeDocument/2006/math" xmlns:v="urn:schemas-microsoft-com:vml" xmlns:wp14="http://schemas.microsoft.com/office/word/2010/wordprocessingDrawing" xmlns:wp="http://schemas.openxmlformats.org/drawingml/2006/wordprocessingDrawing" xmlns:w10="urn:schemas-microsoft-com:office:word" xmlns:w="http://schemas.openxmlformats.org/wordprocessingml/2006/main" xmlns:w14="http://schemas.microsoft.com/office/word/2010/wordml" xmlns:w15="http://schemas.microsoft.com/office/word/2012/wordml" xmlns:wpg="http://schemas.microsoft.com/office/word/2010/wordprocessingGroup" xmlns:wpi="http://schemas.microsoft.com/office/word/2010/wordprocessingInk" xmlns:wne="http://schemas.microsoft.com/office/word/2006/wordml" xmlns:wps="http://schemas.microsoft.com/office/word/2010/wordprocessingShape" mc:Ignorable="w14 w15 wp14">
   <w:footnote w:type="separator" w:id="-1">
     <w:p>
       <w:pPr>
@@ -5076,14 +4846,79 @@
 </file>
 
 <file path=word/header1.xml><?xml version="1.0" encoding="utf-8"?>
-<w:hdr xmlns:wpc="http://schemas.microsoft.com/office/word/2010/wordprocessingCanvas" xmlns:mo="http://schemas.microsoft.com/office/mac/office/2008/main" xmlns:mc="http://schemas.openxmlformats.org/markup-compatibility/2006" xmlns:mv="urn:schemas-microsoft-com:mac:vml" xmlns:o="urn:schemas-microsoft-com:office:office" xmlns:r="http://schemas.openxmlformats.org/officeDocument/2006/relationships" xmlns:m="http://schemas.openxmlformats.org/officeDocument/2006/math" xmlns:v="urn:schemas-microsoft-com:vml" xmlns:wp14="http://schemas.microsoft.com/office/word/2010/wordprocessingDrawing" xmlns:wp="http://schemas.openxmlformats.org/drawingml/2006/wordprocessingDrawing" xmlns:w10="urn:schemas-microsoft-com:office:word" xmlns:w="http://schemas.openxmlformats.org/wordprocessingml/2006/main" xmlns:w14="http://schemas.microsoft.com/office/word/2010/wordml" xmlns:wpg="http://schemas.microsoft.com/office/word/2010/wordprocessingGroup" xmlns:wpi="http://schemas.microsoft.com/office/word/2010/wordprocessingInk" xmlns:wne="http://schemas.microsoft.com/office/word/2006/wordml" xmlns:wps="http://schemas.microsoft.com/office/word/2010/wordprocessingShape" mc:Ignorable="w14 wp14">
+<w:hdr xmlns:wpc="http://schemas.microsoft.com/office/word/2010/wordprocessingCanvas" xmlns:mc="http://schemas.openxmlformats.org/markup-compatibility/2006" xmlns:o="urn:schemas-microsoft-com:office:office" xmlns:r="http://schemas.openxmlformats.org/officeDocument/2006/relationships" xmlns:m="http://schemas.openxmlformats.org/officeDocument/2006/math" xmlns:v="urn:schemas-microsoft-com:vml" xmlns:wp14="http://schemas.microsoft.com/office/word/2010/wordprocessingDrawing" xmlns:wp="http://schemas.openxmlformats.org/drawingml/2006/wordprocessingDrawing" xmlns:w10="urn:schemas-microsoft-com:office:word" xmlns:w="http://schemas.openxmlformats.org/wordprocessingml/2006/main" xmlns:w14="http://schemas.microsoft.com/office/word/2010/wordml" xmlns:w15="http://schemas.microsoft.com/office/word/2012/wordml" xmlns:wpg="http://schemas.microsoft.com/office/word/2010/wordprocessingGroup" xmlns:wpi="http://schemas.microsoft.com/office/word/2010/wordprocessingInk" xmlns:wne="http://schemas.microsoft.com/office/word/2006/wordml" xmlns:wps="http://schemas.microsoft.com/office/word/2010/wordprocessingShape" mc:Ignorable="w14 w15 wp14">
   <w:p>
     <w:pPr>
-      <w:pStyle w:val="Header"/>
+      <w:pStyle w:val="En-tte"/>
     </w:pPr>
     <w:r>
       <w:rPr>
         <w:noProof/>
+        <w:lang w:val="fr-FR" w:eastAsia="fr-FR"/>
+      </w:rPr>
+      <w:drawing>
+        <wp:anchor distT="0" distB="0" distL="114300" distR="114300" simplePos="0" relativeHeight="251660288" behindDoc="1" locked="0" layoutInCell="1" allowOverlap="1" wp14:anchorId="0629A2DA" wp14:editId="1D8A9FFB">
+          <wp:simplePos x="0" y="0"/>
+          <wp:positionH relativeFrom="column">
+            <wp:posOffset>5135880</wp:posOffset>
+          </wp:positionH>
+          <wp:positionV relativeFrom="paragraph">
+            <wp:posOffset>-327660</wp:posOffset>
+          </wp:positionV>
+          <wp:extent cx="808990" cy="779145"/>
+          <wp:effectExtent l="0" t="0" r="0" b="1905"/>
+          <wp:wrapNone/>
+          <wp:docPr id="1" name="Picture 1"/>
+          <wp:cNvGraphicFramePr>
+            <a:graphicFrameLocks xmlns:a="http://schemas.openxmlformats.org/drawingml/2006/main" noChangeAspect="1"/>
+          </wp:cNvGraphicFramePr>
+          <a:graphic xmlns:a="http://schemas.openxmlformats.org/drawingml/2006/main">
+            <a:graphicData uri="http://schemas.openxmlformats.org/drawingml/2006/picture">
+              <pic:pic xmlns:pic="http://schemas.openxmlformats.org/drawingml/2006/picture">
+                <pic:nvPicPr>
+                  <pic:cNvPr id="0" name="Picture 1"/>
+                  <pic:cNvPicPr>
+                    <a:picLocks noChangeAspect="1" noChangeArrowheads="1"/>
+                  </pic:cNvPicPr>
+                </pic:nvPicPr>
+                <pic:blipFill>
+                  <a:blip r:embed="rId1">
+                    <a:extLst>
+                      <a:ext uri="{28A0092B-C50C-407E-A947-70E740481C1C}">
+                        <a14:useLocalDpi xmlns:a14="http://schemas.microsoft.com/office/drawing/2010/main" val="0"/>
+                      </a:ext>
+                    </a:extLst>
+                  </a:blip>
+                  <a:stretch>
+                    <a:fillRect/>
+                  </a:stretch>
+                </pic:blipFill>
+                <pic:spPr bwMode="auto">
+                  <a:xfrm>
+                    <a:off x="0" y="0"/>
+                    <a:ext cx="808990" cy="779145"/>
+                  </a:xfrm>
+                  <a:prstGeom prst="rect">
+                    <a:avLst/>
+                  </a:prstGeom>
+                  <a:noFill/>
+                </pic:spPr>
+              </pic:pic>
+            </a:graphicData>
+          </a:graphic>
+          <wp14:sizeRelH relativeFrom="page">
+            <wp14:pctWidth>0</wp14:pctWidth>
+          </wp14:sizeRelH>
+          <wp14:sizeRelV relativeFrom="page">
+            <wp14:pctHeight>0</wp14:pctHeight>
+          </wp14:sizeRelV>
+        </wp:anchor>
+      </w:drawing>
+    </w:r>
+    <w:r>
+      <w:rPr>
+        <w:noProof/>
+        <w:lang w:val="fr-FR" w:eastAsia="fr-FR"/>
       </w:rPr>
       <mc:AlternateContent>
         <mc:Choice Requires="wps">
@@ -5128,7 +4963,7 @@
                       </a:ln>
                       <a:extLst>
                         <a:ext uri="{909E8E84-426E-40dd-AFC4-6F175D3DCCD1}">
-                          <a14:hiddenFill xmlns:a14="http://schemas.microsoft.com/office/drawing/2010/main">
+                          <a14:hiddenFill xmlns:a14="http://schemas.microsoft.com/office/drawing/2010/main" xmlns:w="http://schemas.openxmlformats.org/wordprocessingml/2006/main" xmlns:w10="urn:schemas-microsoft-com:office:word" xmlns:v="urn:schemas-microsoft-com:vml" xmlns:o="urn:schemas-microsoft-com:office:office" xmlns:mv="urn:schemas-microsoft-com:mac:vml" xmlns:mo="http://schemas.microsoft.com/office/mac/office/2008/main" xmlns="">
                             <a:solidFill>
                               <a:srgbClr val="F2F2F2"/>
                             </a:solidFill>
@@ -5179,7 +5014,15 @@
                               <w:sz w:val="18"/>
                               <w:szCs w:val="18"/>
                             </w:rPr>
-                            <w:t>Project Name: Archive Trello Card Feature</w:t>
+                            <w:t xml:space="preserve">Project Name: </w:t>
+                          </w:r>
+                          <w:r>
+                            <w:rPr>
+                              <w:b/>
+                              <w:sz w:val="18"/>
+                              <w:szCs w:val="18"/>
+                            </w:rPr>
+                            <w:t>The Book Shop</w:t>
                           </w:r>
                         </w:p>
                         <w:p>
@@ -5197,7 +5040,15 @@
                               <w:sz w:val="18"/>
                               <w:szCs w:val="18"/>
                             </w:rPr>
-                            <w:t xml:space="preserve">Project Sponsor: </w:t>
+                            <w:t xml:space="preserve">Service Owner: </w:t>
+                          </w:r>
+                          <w:r>
+                            <w:rPr>
+                              <w:b/>
+                              <w:sz w:val="18"/>
+                              <w:szCs w:val="18"/>
+                            </w:rPr>
+                            <w:t>Chadha Siala</w:t>
                           </w:r>
                         </w:p>
                         <w:p>
@@ -5215,25 +5066,15 @@
                               <w:sz w:val="18"/>
                               <w:szCs w:val="18"/>
                             </w:rPr>
-                            <w:t>Service Owner: John Lukas</w:t>
+                            <w:t xml:space="preserve">Project Manager: </w:t>
                           </w:r>
-                        </w:p>
-                        <w:p>
-                          <w:pPr>
-                            <w:spacing w:after="0" w:line="240" w:lineRule="auto"/>
-                            <w:rPr>
-                              <w:b/>
-                              <w:sz w:val="18"/>
-                              <w:szCs w:val="18"/>
-                            </w:rPr>
-                          </w:pPr>
                           <w:r>
                             <w:rPr>
                               <w:b/>
                               <w:sz w:val="18"/>
                               <w:szCs w:val="18"/>
                             </w:rPr>
-                            <w:t>Project Manager: Kathy Francis</w:t>
+                            <w:t>Chadha Siala</w:t>
                           </w:r>
                         </w:p>
                         <w:p>
@@ -5259,7 +5100,15 @@
                               <w:sz w:val="18"/>
                               <w:szCs w:val="18"/>
                             </w:rPr>
-                            <w:t xml:space="preserve"> 01/02/18</w:t>
+                            <w:t xml:space="preserve"> </w:t>
+                          </w:r>
+                          <w:r>
+                            <w:rPr>
+                              <w:b/>
+                              <w:sz w:val="18"/>
+                              <w:szCs w:val="18"/>
+                            </w:rPr>
+                            <w:t>03/06/2022</w:t>
                           </w:r>
                         </w:p>
                         <w:p>
@@ -5287,11 +5136,11 @@
         </mc:Choice>
         <mc:Fallback>
           <w:pict>
-            <v:shapetype id="_x0000_t202" coordsize="21600,21600" o:spt="202" path="m0,0l0,21600,21600,21600,21600,0xe">
+            <v:shapetype w14:anchorId="316ACD35" id="_x0000_t202" coordsize="21600,21600" o:spt="202" path="m,l,21600r21600,l21600,xe">
               <v:stroke joinstyle="miter"/>
               <v:path gradientshapeok="t" o:connecttype="rect"/>
             </v:shapetype>
-            <v:shape id="Text Box 2" o:spid="_x0000_s1026" type="#_x0000_t202" style="position:absolute;margin-left:-5.2pt;margin-top:-26.2pt;width:276pt;height:72.75pt;z-index:251659264;visibility:visible;mso-wrap-style:square;mso-width-percent:0;mso-height-percent:0;mso-wrap-distance-left:9pt;mso-wrap-distance-top:0;mso-wrap-distance-right:9pt;mso-wrap-distance-bottom:0;mso-position-horizontal:absolute;mso-position-horizontal-relative:text;mso-position-vertical:absolute;mso-position-vertical-relative:text;mso-width-percent:0;mso-height-percent:0;mso-width-relative:margin;mso-height-relative:margin;v-text-anchor:top" o:gfxdata="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" filled="f" fillcolor="#f2f2f2" strokecolor="silver" strokeweight=".25pt">
+            <v:shape id="Text Box 2" o:spid="_x0000_s1026" type="#_x0000_t202" style="position:absolute;margin-left:-5.25pt;margin-top:-26.25pt;width:276pt;height:72.75pt;z-index:251659264;visibility:visible;mso-wrap-style:square;mso-width-percent:0;mso-height-percent:0;mso-wrap-distance-left:9pt;mso-wrap-distance-top:0;mso-wrap-distance-right:9pt;mso-wrap-distance-bottom:0;mso-position-horizontal:absolute;mso-position-horizontal-relative:text;mso-position-vertical:absolute;mso-position-vertical-relative:text;mso-width-percent:0;mso-height-percent:0;mso-width-relative:margin;mso-height-relative:margin;v-text-anchor:top" o:gfxdata="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" filled="f" strokecolor="silver" strokeweight=".25pt">
               <v:textbox>
                 <w:txbxContent>
                   <w:p>
@@ -5335,7 +5184,15 @@
                         <w:sz w:val="18"/>
                         <w:szCs w:val="18"/>
                       </w:rPr>
-                      <w:t>Project Name: Archive Trello Card Feature</w:t>
+                      <w:t xml:space="preserve">Project Name: </w:t>
+                    </w:r>
+                    <w:r>
+                      <w:rPr>
+                        <w:b/>
+                        <w:sz w:val="18"/>
+                        <w:szCs w:val="18"/>
+                      </w:rPr>
+                      <w:t>The Book Shop</w:t>
                     </w:r>
                   </w:p>
                   <w:p>
@@ -5353,7 +5210,15 @@
                         <w:sz w:val="18"/>
                         <w:szCs w:val="18"/>
                       </w:rPr>
-                      <w:t xml:space="preserve">Project Sponsor: </w:t>
+                      <w:t xml:space="preserve">Service Owner: </w:t>
+                    </w:r>
+                    <w:r>
+                      <w:rPr>
+                        <w:b/>
+                        <w:sz w:val="18"/>
+                        <w:szCs w:val="18"/>
+                      </w:rPr>
+                      <w:t>Chadha Siala</w:t>
                     </w:r>
                   </w:p>
                   <w:p>
@@ -5371,25 +5236,15 @@
                         <w:sz w:val="18"/>
                         <w:szCs w:val="18"/>
                       </w:rPr>
-                      <w:t>Service Owner: John Lukas</w:t>
+                      <w:t xml:space="preserve">Project Manager: </w:t>
                     </w:r>
-                  </w:p>
-                  <w:p>
-                    <w:pPr>
-                      <w:spacing w:after="0" w:line="240" w:lineRule="auto"/>
-                      <w:rPr>
-                        <w:b/>
-                        <w:sz w:val="18"/>
-                        <w:szCs w:val="18"/>
-                      </w:rPr>
-                    </w:pPr>
                     <w:r>
                       <w:rPr>
                         <w:b/>
                         <w:sz w:val="18"/>
                         <w:szCs w:val="18"/>
                       </w:rPr>
-                      <w:t>Project Manager: Kathy Francis</w:t>
+                      <w:t>Chadha Siala</w:t>
                     </w:r>
                   </w:p>
                   <w:p>
@@ -5415,7 +5270,15 @@
                         <w:sz w:val="18"/>
                         <w:szCs w:val="18"/>
                       </w:rPr>
-                      <w:t xml:space="preserve"> 01/02/18</w:t>
+                      <w:t xml:space="preserve"> </w:t>
+                    </w:r>
+                    <w:r>
+                      <w:rPr>
+                        <w:b/>
+                        <w:sz w:val="18"/>
+                        <w:szCs w:val="18"/>
+                      </w:rPr>
+                      <w:t>03/06/2022</w:t>
                     </w:r>
                   </w:p>
                   <w:p>
@@ -5437,63 +5300,13 @@
     <w:r>
       <w:tab/>
     </w:r>
-    <w:r>
-      <w:rPr>
-        <w:noProof/>
-      </w:rPr>
-      <w:drawing>
-        <wp:inline distT="0" distB="0" distL="0" distR="0" wp14:anchorId="1D1D0A9F" wp14:editId="7E2D451B">
-          <wp:extent cx="1962785" cy="530225"/>
-          <wp:effectExtent l="0" t="0" r="0" b="3175"/>
-          <wp:docPr id="1" name="Picture 1"/>
-          <wp:cNvGraphicFramePr>
-            <a:graphicFrameLocks xmlns:a="http://schemas.openxmlformats.org/drawingml/2006/main" noChangeAspect="1"/>
-          </wp:cNvGraphicFramePr>
-          <a:graphic xmlns:a="http://schemas.openxmlformats.org/drawingml/2006/main">
-            <a:graphicData uri="http://schemas.openxmlformats.org/drawingml/2006/picture">
-              <pic:pic xmlns:pic="http://schemas.openxmlformats.org/drawingml/2006/picture">
-                <pic:nvPicPr>
-                  <pic:cNvPr id="0" name="Picture 1"/>
-                  <pic:cNvPicPr>
-                    <a:picLocks noChangeAspect="1" noChangeArrowheads="1"/>
-                  </pic:cNvPicPr>
-                </pic:nvPicPr>
-                <pic:blipFill>
-                  <a:blip r:embed="rId1">
-                    <a:extLst>
-                      <a:ext uri="{28A0092B-C50C-407E-A947-70E740481C1C}">
-                        <a14:useLocalDpi xmlns:a14="http://schemas.microsoft.com/office/drawing/2010/main" val="0"/>
-                      </a:ext>
-                    </a:extLst>
-                  </a:blip>
-                  <a:srcRect/>
-                  <a:stretch>
-                    <a:fillRect/>
-                  </a:stretch>
-                </pic:blipFill>
-                <pic:spPr bwMode="auto">
-                  <a:xfrm>
-                    <a:off x="0" y="0"/>
-                    <a:ext cx="1962785" cy="530225"/>
-                  </a:xfrm>
-                  <a:prstGeom prst="rect">
-                    <a:avLst/>
-                  </a:prstGeom>
-                  <a:noFill/>
-                </pic:spPr>
-              </pic:pic>
-            </a:graphicData>
-          </a:graphic>
-        </wp:inline>
-      </w:drawing>
-    </w:r>
   </w:p>
 </w:hdr>
 </file>
 
 <file path=word/numbering.xml><?xml version="1.0" encoding="utf-8"?>
-<w:numbering xmlns:wpc="http://schemas.microsoft.com/office/word/2010/wordprocessingCanvas" xmlns:mo="http://schemas.microsoft.com/office/mac/office/2008/main" xmlns:mc="http://schemas.openxmlformats.org/markup-compatibility/2006" xmlns:mv="urn:schemas-microsoft-com:mac:vml" xmlns:o="urn:schemas-microsoft-com:office:office" xmlns:r="http://schemas.openxmlformats.org/officeDocument/2006/relationships" xmlns:m="http://schemas.openxmlformats.org/officeDocument/2006/math" xmlns:v="urn:schemas-microsoft-com:vml" xmlns:wp14="http://schemas.microsoft.com/office/word/2010/wordprocessingDrawing" xmlns:wp="http://schemas.openxmlformats.org/drawingml/2006/wordprocessingDrawing" xmlns:w10="urn:schemas-microsoft-com:office:word" xmlns:w="http://schemas.openxmlformats.org/wordprocessingml/2006/main" xmlns:w14="http://schemas.microsoft.com/office/word/2010/wordml" xmlns:wpg="http://schemas.microsoft.com/office/word/2010/wordprocessingGroup" xmlns:wpi="http://schemas.microsoft.com/office/word/2010/wordprocessingInk" xmlns:wne="http://schemas.microsoft.com/office/word/2006/wordml" xmlns:wps="http://schemas.microsoft.com/office/word/2010/wordprocessingShape" mc:Ignorable="w14 wp14">
-  <w:abstractNum w:abstractNumId="0">
+<w:numbering xmlns:wpc="http://schemas.microsoft.com/office/word/2010/wordprocessingCanvas" xmlns:mc="http://schemas.openxmlformats.org/markup-compatibility/2006" xmlns:o="urn:schemas-microsoft-com:office:office" xmlns:r="http://schemas.openxmlformats.org/officeDocument/2006/relationships" xmlns:m="http://schemas.openxmlformats.org/officeDocument/2006/math" xmlns:v="urn:schemas-microsoft-com:vml" xmlns:wp14="http://schemas.microsoft.com/office/word/2010/wordprocessingDrawing" xmlns:wp="http://schemas.openxmlformats.org/drawingml/2006/wordprocessingDrawing" xmlns:w10="urn:schemas-microsoft-com:office:word" xmlns:w="http://schemas.openxmlformats.org/wordprocessingml/2006/main" xmlns:w14="http://schemas.microsoft.com/office/word/2010/wordml" xmlns:w15="http://schemas.microsoft.com/office/word/2012/wordml" xmlns:wpg="http://schemas.microsoft.com/office/word/2010/wordprocessingGroup" xmlns:wpi="http://schemas.microsoft.com/office/word/2010/wordprocessingInk" xmlns:wne="http://schemas.microsoft.com/office/word/2006/wordml" xmlns:wps="http://schemas.microsoft.com/office/word/2010/wordprocessingShape" mc:Ignorable="w14 w15 wp14">
+  <w:abstractNum w:abstractNumId="0" w15:restartNumberingAfterBreak="0">
     <w:nsid w:val="19ED4B22"/>
     <w:multiLevelType w:val="hybridMultilevel"/>
     <w:tmpl w:val="2DFA5DFA"/>
@@ -5635,7 +5448,7 @@
       </w:rPr>
     </w:lvl>
   </w:abstractNum>
-  <w:abstractNum w:abstractNumId="1">
+  <w:abstractNum w:abstractNumId="1" w15:restartNumberingAfterBreak="0">
     <w:nsid w:val="1B4905DD"/>
     <w:multiLevelType w:val="hybridMultilevel"/>
     <w:tmpl w:val="E59AE9F2"/>
@@ -5724,7 +5537,7 @@
       </w:pPr>
     </w:lvl>
   </w:abstractNum>
-  <w:abstractNum w:abstractNumId="2">
+  <w:abstractNum w:abstractNumId="2" w15:restartNumberingAfterBreak="0">
     <w:nsid w:val="1CE77054"/>
     <w:multiLevelType w:val="multilevel"/>
     <w:tmpl w:val="1FA67CDE"/>
@@ -5873,7 +5686,7 @@
       </w:rPr>
     </w:lvl>
   </w:abstractNum>
-  <w:abstractNum w:abstractNumId="3">
+  <w:abstractNum w:abstractNumId="3" w15:restartNumberingAfterBreak="0">
     <w:nsid w:val="24D52604"/>
     <w:multiLevelType w:val="hybridMultilevel"/>
     <w:tmpl w:val="BC1CF0AE"/>
@@ -5962,7 +5775,7 @@
       </w:pPr>
     </w:lvl>
   </w:abstractNum>
-  <w:abstractNum w:abstractNumId="4">
+  <w:abstractNum w:abstractNumId="4" w15:restartNumberingAfterBreak="0">
     <w:nsid w:val="24D81E46"/>
     <w:multiLevelType w:val="hybridMultilevel"/>
     <w:tmpl w:val="10C47A2A"/>
@@ -6051,7 +5864,7 @@
       </w:pPr>
     </w:lvl>
   </w:abstractNum>
-  <w:abstractNum w:abstractNumId="5">
+  <w:abstractNum w:abstractNumId="5" w15:restartNumberingAfterBreak="0">
     <w:nsid w:val="2CB96C30"/>
     <w:multiLevelType w:val="hybridMultilevel"/>
     <w:tmpl w:val="D49CDDFC"/>
@@ -6140,7 +5953,7 @@
       </w:pPr>
     </w:lvl>
   </w:abstractNum>
-  <w:abstractNum w:abstractNumId="6">
+  <w:abstractNum w:abstractNumId="6" w15:restartNumberingAfterBreak="0">
     <w:nsid w:val="30ED315D"/>
     <w:multiLevelType w:val="multilevel"/>
     <w:tmpl w:val="D3F4F81A"/>
@@ -6253,7 +6066,7 @@
       </w:rPr>
     </w:lvl>
   </w:abstractNum>
-  <w:abstractNum w:abstractNumId="7">
+  <w:abstractNum w:abstractNumId="7" w15:restartNumberingAfterBreak="0">
     <w:nsid w:val="37377D62"/>
     <w:multiLevelType w:val="hybridMultilevel"/>
     <w:tmpl w:val="D66C77DA"/>
@@ -6393,7 +6206,7 @@
       </w:rPr>
     </w:lvl>
   </w:abstractNum>
-  <w:abstractNum w:abstractNumId="8">
+  <w:abstractNum w:abstractNumId="8" w15:restartNumberingAfterBreak="0">
     <w:nsid w:val="412C7BFC"/>
     <w:multiLevelType w:val="hybridMultilevel"/>
     <w:tmpl w:val="AAC4D154"/>
@@ -6482,7 +6295,7 @@
       </w:pPr>
     </w:lvl>
   </w:abstractNum>
-  <w:abstractNum w:abstractNumId="9">
+  <w:abstractNum w:abstractNumId="9" w15:restartNumberingAfterBreak="0">
     <w:nsid w:val="4BF7183F"/>
     <w:multiLevelType w:val="hybridMultilevel"/>
     <w:tmpl w:val="414C82A8"/>
@@ -6571,7 +6384,7 @@
       </w:pPr>
     </w:lvl>
   </w:abstractNum>
-  <w:abstractNum w:abstractNumId="10">
+  <w:abstractNum w:abstractNumId="10" w15:restartNumberingAfterBreak="0">
     <w:nsid w:val="509E7E98"/>
     <w:multiLevelType w:val="hybridMultilevel"/>
     <w:tmpl w:val="60D2DD12"/>
@@ -6660,7 +6473,7 @@
       </w:pPr>
     </w:lvl>
   </w:abstractNum>
-  <w:abstractNum w:abstractNumId="11">
+  <w:abstractNum w:abstractNumId="11" w15:restartNumberingAfterBreak="0">
     <w:nsid w:val="5330117A"/>
     <w:multiLevelType w:val="multilevel"/>
     <w:tmpl w:val="08002AC2"/>
@@ -6781,7 +6594,7 @@
       </w:rPr>
     </w:lvl>
   </w:abstractNum>
-  <w:abstractNum w:abstractNumId="12">
+  <w:abstractNum w:abstractNumId="12" w15:restartNumberingAfterBreak="0">
     <w:nsid w:val="567C0D6B"/>
     <w:multiLevelType w:val="hybridMultilevel"/>
     <w:tmpl w:val="C23C0F38"/>
@@ -6893,7 +6706,7 @@
       </w:rPr>
     </w:lvl>
   </w:abstractNum>
-  <w:abstractNum w:abstractNumId="13">
+  <w:abstractNum w:abstractNumId="13" w15:restartNumberingAfterBreak="0">
     <w:nsid w:val="56F35E06"/>
     <w:multiLevelType w:val="hybridMultilevel"/>
     <w:tmpl w:val="DA765DD8"/>
@@ -6982,7 +6795,7 @@
       </w:pPr>
     </w:lvl>
   </w:abstractNum>
-  <w:abstractNum w:abstractNumId="14">
+  <w:abstractNum w:abstractNumId="14" w15:restartNumberingAfterBreak="0">
     <w:nsid w:val="577E44F3"/>
     <w:multiLevelType w:val="hybridMultilevel"/>
     <w:tmpl w:val="A8543AD8"/>
@@ -7068,7 +6881,7 @@
       </w:pPr>
     </w:lvl>
   </w:abstractNum>
-  <w:abstractNum w:abstractNumId="15">
+  <w:abstractNum w:abstractNumId="15" w15:restartNumberingAfterBreak="0">
     <w:nsid w:val="58976260"/>
     <w:multiLevelType w:val="hybridMultilevel"/>
     <w:tmpl w:val="AA6A1740"/>
@@ -7210,7 +7023,7 @@
       </w:rPr>
     </w:lvl>
   </w:abstractNum>
-  <w:abstractNum w:abstractNumId="16">
+  <w:abstractNum w:abstractNumId="16" w15:restartNumberingAfterBreak="0">
     <w:nsid w:val="632A1C35"/>
     <w:multiLevelType w:val="multilevel"/>
     <w:tmpl w:val="BDF04170"/>
@@ -7359,7 +7172,7 @@
       </w:rPr>
     </w:lvl>
   </w:abstractNum>
-  <w:abstractNum w:abstractNumId="17">
+  <w:abstractNum w:abstractNumId="17" w15:restartNumberingAfterBreak="0">
     <w:nsid w:val="64E62256"/>
     <w:multiLevelType w:val="hybridMultilevel"/>
     <w:tmpl w:val="EFDEDDF8"/>
@@ -7448,7 +7261,7 @@
       </w:pPr>
     </w:lvl>
   </w:abstractNum>
-  <w:abstractNum w:abstractNumId="18">
+  <w:abstractNum w:abstractNumId="18" w15:restartNumberingAfterBreak="0">
     <w:nsid w:val="69B33E09"/>
     <w:multiLevelType w:val="hybridMultilevel"/>
     <w:tmpl w:val="208865EA"/>
@@ -7534,7 +7347,7 @@
       </w:pPr>
     </w:lvl>
   </w:abstractNum>
-  <w:abstractNum w:abstractNumId="19">
+  <w:abstractNum w:abstractNumId="19" w15:restartNumberingAfterBreak="0">
     <w:nsid w:val="6F281C75"/>
     <w:multiLevelType w:val="hybridMultilevel"/>
     <w:tmpl w:val="CBE6F46A"/>
@@ -7646,7 +7459,7 @@
       </w:rPr>
     </w:lvl>
   </w:abstractNum>
-  <w:abstractNum w:abstractNumId="20">
+  <w:abstractNum w:abstractNumId="20" w15:restartNumberingAfterBreak="0">
     <w:nsid w:val="781B6B36"/>
     <w:multiLevelType w:val="hybridMultilevel"/>
     <w:tmpl w:val="D6F2AD20"/>
@@ -7842,7 +7655,7 @@
 </file>
 
 <file path=word/styles.xml><?xml version="1.0" encoding="utf-8"?>
-<w:styles xmlns:mc="http://schemas.openxmlformats.org/markup-compatibility/2006" xmlns:r="http://schemas.openxmlformats.org/officeDocument/2006/relationships" xmlns:w="http://schemas.openxmlformats.org/wordprocessingml/2006/main" xmlns:w14="http://schemas.microsoft.com/office/word/2010/wordml" mc:Ignorable="w14">
+<w:styles xmlns:mc="http://schemas.openxmlformats.org/markup-compatibility/2006" xmlns:r="http://schemas.openxmlformats.org/officeDocument/2006/relationships" xmlns:w="http://schemas.openxmlformats.org/wordprocessingml/2006/main" xmlns:w14="http://schemas.microsoft.com/office/word/2010/wordml" xmlns:w15="http://schemas.microsoft.com/office/word/2012/wordml" mc:Ignorable="w14 w15">
   <w:docDefaults>
     <w:rPrDefault>
       <w:rPr>
@@ -7858,164 +7671,380 @@
       </w:pPr>
     </w:pPrDefault>
   </w:docDefaults>
-  <w:latentStyles w:defLockedState="0" w:defUIPriority="99" w:defSemiHidden="1" w:defUnhideWhenUsed="1" w:defQFormat="0" w:count="276">
-    <w:lsdException w:name="Normal" w:semiHidden="0" w:uiPriority="0" w:unhideWhenUsed="0" w:qFormat="1"/>
-    <w:lsdException w:name="heading 1" w:semiHidden="0" w:uiPriority="9" w:unhideWhenUsed="0" w:qFormat="1"/>
-    <w:lsdException w:name="heading 2" w:uiPriority="9" w:qFormat="1"/>
-    <w:lsdException w:name="heading 3" w:uiPriority="9" w:qFormat="1"/>
-    <w:lsdException w:name="heading 4" w:uiPriority="9" w:qFormat="1"/>
-    <w:lsdException w:name="heading 5" w:uiPriority="9" w:qFormat="1"/>
-    <w:lsdException w:name="heading 6" w:uiPriority="9" w:qFormat="1"/>
-    <w:lsdException w:name="heading 7" w:uiPriority="9" w:qFormat="1"/>
-    <w:lsdException w:name="heading 8" w:uiPriority="9" w:qFormat="1"/>
-    <w:lsdException w:name="heading 9" w:uiPriority="9" w:qFormat="1"/>
-    <w:lsdException w:name="toc 1" w:uiPriority="39"/>
-    <w:lsdException w:name="toc 2" w:uiPriority="39"/>
-    <w:lsdException w:name="toc 3" w:uiPriority="39"/>
-    <w:lsdException w:name="toc 4" w:uiPriority="39"/>
-    <w:lsdException w:name="toc 5" w:uiPriority="39"/>
-    <w:lsdException w:name="toc 6" w:uiPriority="39"/>
-    <w:lsdException w:name="toc 7" w:uiPriority="39"/>
-    <w:lsdException w:name="toc 8" w:uiPriority="39"/>
-    <w:lsdException w:name="toc 9" w:uiPriority="39"/>
-    <w:lsdException w:name="caption" w:uiPriority="35" w:qFormat="1"/>
-    <w:lsdException w:name="Title" w:semiHidden="0" w:uiPriority="10" w:unhideWhenUsed="0" w:qFormat="1"/>
-    <w:lsdException w:name="Default Paragraph Font" w:uiPriority="1"/>
-    <w:lsdException w:name="Subtitle" w:semiHidden="0" w:uiPriority="11" w:unhideWhenUsed="0" w:qFormat="1"/>
-    <w:lsdException w:name="Strong" w:semiHidden="0" w:uiPriority="22" w:unhideWhenUsed="0" w:qFormat="1"/>
-    <w:lsdException w:name="Emphasis" w:semiHidden="0" w:uiPriority="20" w:unhideWhenUsed="0" w:qFormat="1"/>
-    <w:lsdException w:name="Table Grid" w:semiHidden="0" w:uiPriority="59" w:unhideWhenUsed="0"/>
-    <w:lsdException w:name="Note Level 1" w:semiHidden="0" w:unhideWhenUsed="0"/>
-    <w:lsdException w:name="Note Level 2" w:semiHidden="0" w:unhideWhenUsed="0"/>
-    <w:lsdException w:name="Note Level 3" w:semiHidden="0" w:unhideWhenUsed="0"/>
-    <w:lsdException w:name="Note Level 4" w:semiHidden="0" w:unhideWhenUsed="0"/>
-    <w:lsdException w:name="Note Level 5" w:semiHidden="0" w:unhideWhenUsed="0"/>
-    <w:lsdException w:name="Note Level 6" w:semiHidden="0" w:unhideWhenUsed="0"/>
-    <w:lsdException w:name="Note Level 7" w:semiHidden="0" w:unhideWhenUsed="0"/>
-    <w:lsdException w:name="Note Level 8" w:semiHidden="0" w:unhideWhenUsed="0"/>
-    <w:lsdException w:name="Note Level 9" w:semiHidden="0" w:unhideWhenUsed="0"/>
-    <w:lsdException w:name="Placeholder Text" w:unhideWhenUsed="0"/>
-    <w:lsdException w:name="No Spacing" w:semiHidden="0" w:uiPriority="1" w:unhideWhenUsed="0" w:qFormat="1"/>
-    <w:lsdException w:name="Light Shading" w:semiHidden="0" w:uiPriority="60" w:unhideWhenUsed="0"/>
-    <w:lsdException w:name="Light List" w:semiHidden="0" w:uiPriority="61" w:unhideWhenUsed="0"/>
-    <w:lsdException w:name="Light Grid" w:semiHidden="0" w:uiPriority="62" w:unhideWhenUsed="0"/>
-    <w:lsdException w:name="Medium Shading 1" w:semiHidden="0" w:uiPriority="63" w:unhideWhenUsed="0"/>
-    <w:lsdException w:name="Medium Shading 2" w:semiHidden="0" w:uiPriority="64" w:unhideWhenUsed="0"/>
-    <w:lsdException w:name="Medium List 1" w:semiHidden="0" w:uiPriority="65" w:unhideWhenUsed="0"/>
-    <w:lsdException w:name="Medium List 2" w:semiHidden="0" w:uiPriority="66" w:unhideWhenUsed="0"/>
-    <w:lsdException w:name="Medium Grid 1" w:semiHidden="0" w:uiPriority="67" w:unhideWhenUsed="0"/>
-    <w:lsdException w:name="Medium Grid 2" w:semiHidden="0" w:uiPriority="68" w:unhideWhenUsed="0"/>
-    <w:lsdException w:name="Medium Grid 3" w:semiHidden="0" w:uiPriority="69" w:unhideWhenUsed="0"/>
-    <w:lsdException w:name="Dark List" w:semiHidden="0" w:uiPriority="70" w:unhideWhenUsed="0"/>
-    <w:lsdException w:name="Colorful Shading" w:semiHidden="0" w:uiPriority="71" w:unhideWhenUsed="0"/>
-    <w:lsdException w:name="Colorful List" w:semiHidden="0" w:uiPriority="72" w:unhideWhenUsed="0"/>
-    <w:lsdException w:name="Colorful Grid" w:semiHidden="0" w:uiPriority="73" w:unhideWhenUsed="0"/>
-    <w:lsdException w:name="Light Shading Accent 1" w:semiHidden="0" w:uiPriority="60" w:unhideWhenUsed="0"/>
-    <w:lsdException w:name="Light List Accent 1" w:semiHidden="0" w:uiPriority="61" w:unhideWhenUsed="0"/>
-    <w:lsdException w:name="Light Grid Accent 1" w:semiHidden="0" w:uiPriority="62" w:unhideWhenUsed="0"/>
-    <w:lsdException w:name="Medium Shading 1 Accent 1" w:semiHidden="0" w:uiPriority="63" w:unhideWhenUsed="0"/>
-    <w:lsdException w:name="Medium Shading 2 Accent 1" w:semiHidden="0" w:uiPriority="64" w:unhideWhenUsed="0"/>
-    <w:lsdException w:name="Medium List 1 Accent 1" w:semiHidden="0" w:uiPriority="65" w:unhideWhenUsed="0"/>
-    <w:lsdException w:name="Revision" w:unhideWhenUsed="0"/>
-    <w:lsdException w:name="List Paragraph" w:semiHidden="0" w:uiPriority="34" w:unhideWhenUsed="0" w:qFormat="1"/>
-    <w:lsdException w:name="Quote" w:semiHidden="0" w:uiPriority="29" w:unhideWhenUsed="0" w:qFormat="1"/>
-    <w:lsdException w:name="Intense Quote" w:semiHidden="0" w:uiPriority="30" w:unhideWhenUsed="0" w:qFormat="1"/>
-    <w:lsdException w:name="Medium List 2 Accent 1" w:semiHidden="0" w:uiPriority="66" w:unhideWhenUsed="0"/>
-    <w:lsdException w:name="Medium Grid 1 Accent 1" w:semiHidden="0" w:uiPriority="67" w:unhideWhenUsed="0"/>
-    <w:lsdException w:name="Medium Grid 2 Accent 1" w:semiHidden="0" w:uiPriority="68" w:unhideWhenUsed="0"/>
-    <w:lsdException w:name="Medium Grid 3 Accent 1" w:semiHidden="0" w:uiPriority="69" w:unhideWhenUsed="0"/>
-    <w:lsdException w:name="Dark List Accent 1" w:semiHidden="0" w:uiPriority="70" w:unhideWhenUsed="0"/>
-    <w:lsdException w:name="Colorful Shading Accent 1" w:semiHidden="0" w:uiPriority="71" w:unhideWhenUsed="0"/>
-    <w:lsdException w:name="Colorful List Accent 1" w:semiHidden="0" w:uiPriority="72" w:unhideWhenUsed="0"/>
-    <w:lsdException w:name="Colorful Grid Accent 1" w:semiHidden="0" w:uiPriority="73" w:unhideWhenUsed="0"/>
-    <w:lsdException w:name="Light Shading Accent 2" w:semiHidden="0" w:uiPriority="60" w:unhideWhenUsed="0"/>
-    <w:lsdException w:name="Light List Accent 2" w:semiHidden="0" w:uiPriority="61" w:unhideWhenUsed="0"/>
-    <w:lsdException w:name="Light Grid Accent 2" w:semiHidden="0" w:uiPriority="62" w:unhideWhenUsed="0"/>
-    <w:lsdException w:name="Medium Shading 1 Accent 2" w:semiHidden="0" w:uiPriority="63" w:unhideWhenUsed="0"/>
-    <w:lsdException w:name="Medium Shading 2 Accent 2" w:semiHidden="0" w:uiPriority="64" w:unhideWhenUsed="0"/>
-    <w:lsdException w:name="Medium List 1 Accent 2" w:semiHidden="0" w:uiPriority="65" w:unhideWhenUsed="0"/>
-    <w:lsdException w:name="Medium List 2 Accent 2" w:semiHidden="0" w:uiPriority="66" w:unhideWhenUsed="0"/>
-    <w:lsdException w:name="Medium Grid 1 Accent 2" w:semiHidden="0" w:uiPriority="67" w:unhideWhenUsed="0"/>
-    <w:lsdException w:name="Medium Grid 2 Accent 2" w:semiHidden="0" w:uiPriority="68" w:unhideWhenUsed="0"/>
-    <w:lsdException w:name="Medium Grid 3 Accent 2" w:semiHidden="0" w:uiPriority="69" w:unhideWhenUsed="0"/>
-    <w:lsdException w:name="Dark List Accent 2" w:semiHidden="0" w:uiPriority="70" w:unhideWhenUsed="0"/>
-    <w:lsdException w:name="Colorful Shading Accent 2" w:semiHidden="0" w:uiPriority="71" w:unhideWhenUsed="0"/>
-    <w:lsdException w:name="Colorful List Accent 2" w:semiHidden="0" w:uiPriority="72" w:unhideWhenUsed="0"/>
-    <w:lsdException w:name="Colorful Grid Accent 2" w:semiHidden="0" w:uiPriority="73" w:unhideWhenUsed="0"/>
-    <w:lsdException w:name="Light Shading Accent 3" w:semiHidden="0" w:uiPriority="60" w:unhideWhenUsed="0"/>
-    <w:lsdException w:name="Light List Accent 3" w:semiHidden="0" w:uiPriority="61" w:unhideWhenUsed="0"/>
-    <w:lsdException w:name="Light Grid Accent 3" w:semiHidden="0" w:uiPriority="62" w:unhideWhenUsed="0"/>
-    <w:lsdException w:name="Medium Shading 1 Accent 3" w:semiHidden="0" w:uiPriority="63" w:unhideWhenUsed="0"/>
-    <w:lsdException w:name="Medium Shading 2 Accent 3" w:semiHidden="0" w:uiPriority="64" w:unhideWhenUsed="0"/>
-    <w:lsdException w:name="Medium List 1 Accent 3" w:semiHidden="0" w:uiPriority="65" w:unhideWhenUsed="0"/>
-    <w:lsdException w:name="Medium List 2 Accent 3" w:semiHidden="0" w:uiPriority="66" w:unhideWhenUsed="0"/>
-    <w:lsdException w:name="Medium Grid 1 Accent 3" w:semiHidden="0" w:uiPriority="67" w:unhideWhenUsed="0"/>
-    <w:lsdException w:name="Medium Grid 2 Accent 3" w:semiHidden="0" w:uiPriority="68" w:unhideWhenUsed="0"/>
-    <w:lsdException w:name="Medium Grid 3 Accent 3" w:semiHidden="0" w:uiPriority="69" w:unhideWhenUsed="0"/>
-    <w:lsdException w:name="Dark List Accent 3" w:semiHidden="0" w:uiPriority="70" w:unhideWhenUsed="0"/>
-    <w:lsdException w:name="Colorful Shading Accent 3" w:semiHidden="0" w:uiPriority="71" w:unhideWhenUsed="0"/>
-    <w:lsdException w:name="Colorful List Accent 3" w:semiHidden="0" w:uiPriority="72" w:unhideWhenUsed="0"/>
-    <w:lsdException w:name="Colorful Grid Accent 3" w:semiHidden="0" w:uiPriority="73" w:unhideWhenUsed="0"/>
-    <w:lsdException w:name="Light Shading Accent 4" w:semiHidden="0" w:uiPriority="60" w:unhideWhenUsed="0"/>
-    <w:lsdException w:name="Light List Accent 4" w:semiHidden="0" w:uiPriority="61" w:unhideWhenUsed="0"/>
-    <w:lsdException w:name="Light Grid Accent 4" w:semiHidden="0" w:uiPriority="62" w:unhideWhenUsed="0"/>
-    <w:lsdException w:name="Medium Shading 1 Accent 4" w:semiHidden="0" w:uiPriority="63" w:unhideWhenUsed="0"/>
-    <w:lsdException w:name="Medium Shading 2 Accent 4" w:semiHidden="0" w:uiPriority="64" w:unhideWhenUsed="0"/>
-    <w:lsdException w:name="Medium List 1 Accent 4" w:semiHidden="0" w:uiPriority="65" w:unhideWhenUsed="0"/>
-    <w:lsdException w:name="Medium List 2 Accent 4" w:semiHidden="0" w:uiPriority="66" w:unhideWhenUsed="0"/>
-    <w:lsdException w:name="Medium Grid 1 Accent 4" w:semiHidden="0" w:uiPriority="67" w:unhideWhenUsed="0"/>
-    <w:lsdException w:name="Medium Grid 2 Accent 4" w:semiHidden="0" w:uiPriority="68" w:unhideWhenUsed="0"/>
-    <w:lsdException w:name="Medium Grid 3 Accent 4" w:semiHidden="0" w:uiPriority="69" w:unhideWhenUsed="0"/>
-    <w:lsdException w:name="Dark List Accent 4" w:semiHidden="0" w:uiPriority="70" w:unhideWhenUsed="0"/>
-    <w:lsdException w:name="Colorful Shading Accent 4" w:semiHidden="0" w:uiPriority="71" w:unhideWhenUsed="0"/>
-    <w:lsdException w:name="Colorful List Accent 4" w:semiHidden="0" w:uiPriority="72" w:unhideWhenUsed="0"/>
-    <w:lsdException w:name="Colorful Grid Accent 4" w:semiHidden="0" w:uiPriority="73" w:unhideWhenUsed="0"/>
-    <w:lsdException w:name="Light Shading Accent 5" w:semiHidden="0" w:uiPriority="60" w:unhideWhenUsed="0"/>
-    <w:lsdException w:name="Light List Accent 5" w:semiHidden="0" w:uiPriority="61" w:unhideWhenUsed="0"/>
-    <w:lsdException w:name="Light Grid Accent 5" w:semiHidden="0" w:uiPriority="62" w:unhideWhenUsed="0"/>
-    <w:lsdException w:name="Medium Shading 1 Accent 5" w:semiHidden="0" w:uiPriority="63" w:unhideWhenUsed="0"/>
-    <w:lsdException w:name="Medium Shading 2 Accent 5" w:semiHidden="0" w:uiPriority="64" w:unhideWhenUsed="0"/>
-    <w:lsdException w:name="Medium List 1 Accent 5" w:semiHidden="0" w:uiPriority="65" w:unhideWhenUsed="0"/>
-    <w:lsdException w:name="Medium List 2 Accent 5" w:semiHidden="0" w:uiPriority="66" w:unhideWhenUsed="0"/>
-    <w:lsdException w:name="Medium Grid 1 Accent 5" w:semiHidden="0" w:uiPriority="67" w:unhideWhenUsed="0"/>
-    <w:lsdException w:name="Medium Grid 2 Accent 5" w:semiHidden="0" w:uiPriority="68" w:unhideWhenUsed="0"/>
-    <w:lsdException w:name="Medium Grid 3 Accent 5" w:semiHidden="0" w:uiPriority="69" w:unhideWhenUsed="0"/>
-    <w:lsdException w:name="Dark List Accent 5" w:semiHidden="0" w:uiPriority="70" w:unhideWhenUsed="0"/>
-    <w:lsdException w:name="Colorful Shading Accent 5" w:semiHidden="0" w:uiPriority="71" w:unhideWhenUsed="0"/>
-    <w:lsdException w:name="Colorful List Accent 5" w:semiHidden="0" w:uiPriority="72" w:unhideWhenUsed="0"/>
-    <w:lsdException w:name="Colorful Grid Accent 5" w:semiHidden="0" w:uiPriority="73" w:unhideWhenUsed="0"/>
-    <w:lsdException w:name="Light Shading Accent 6" w:semiHidden="0" w:uiPriority="60" w:unhideWhenUsed="0"/>
-    <w:lsdException w:name="Light List Accent 6" w:semiHidden="0" w:uiPriority="61" w:unhideWhenUsed="0"/>
-    <w:lsdException w:name="Light Grid Accent 6" w:semiHidden="0" w:uiPriority="62" w:unhideWhenUsed="0"/>
-    <w:lsdException w:name="Medium Shading 1 Accent 6" w:semiHidden="0" w:uiPriority="63" w:unhideWhenUsed="0"/>
-    <w:lsdException w:name="Medium Shading 2 Accent 6" w:semiHidden="0" w:uiPriority="64" w:unhideWhenUsed="0"/>
-    <w:lsdException w:name="Medium List 1 Accent 6" w:semiHidden="0" w:uiPriority="65" w:unhideWhenUsed="0"/>
-    <w:lsdException w:name="Medium List 2 Accent 6" w:semiHidden="0" w:uiPriority="66" w:unhideWhenUsed="0"/>
-    <w:lsdException w:name="Medium Grid 1 Accent 6" w:semiHidden="0" w:uiPriority="67" w:unhideWhenUsed="0"/>
-    <w:lsdException w:name="Medium Grid 2 Accent 6" w:semiHidden="0" w:uiPriority="68" w:unhideWhenUsed="0"/>
-    <w:lsdException w:name="Medium Grid 3 Accent 6" w:semiHidden="0" w:uiPriority="69" w:unhideWhenUsed="0"/>
-    <w:lsdException w:name="Dark List Accent 6" w:semiHidden="0" w:uiPriority="70" w:unhideWhenUsed="0"/>
-    <w:lsdException w:name="Colorful Shading Accent 6" w:semiHidden="0" w:uiPriority="71" w:unhideWhenUsed="0"/>
-    <w:lsdException w:name="Colorful List Accent 6" w:semiHidden="0" w:uiPriority="72" w:unhideWhenUsed="0"/>
-    <w:lsdException w:name="Colorful Grid Accent 6" w:semiHidden="0" w:uiPriority="73" w:unhideWhenUsed="0"/>
-    <w:lsdException w:name="Subtle Emphasis" w:semiHidden="0" w:uiPriority="19" w:unhideWhenUsed="0" w:qFormat="1"/>
-    <w:lsdException w:name="Intense Emphasis" w:semiHidden="0" w:uiPriority="21" w:unhideWhenUsed="0" w:qFormat="1"/>
-    <w:lsdException w:name="Subtle Reference" w:semiHidden="0" w:uiPriority="31" w:unhideWhenUsed="0" w:qFormat="1"/>
-    <w:lsdException w:name="Intense Reference" w:semiHidden="0" w:uiPriority="32" w:unhideWhenUsed="0" w:qFormat="1"/>
-    <w:lsdException w:name="Book Title" w:semiHidden="0" w:uiPriority="33" w:unhideWhenUsed="0" w:qFormat="1"/>
-    <w:lsdException w:name="Bibliography" w:uiPriority="37"/>
-    <w:lsdException w:name="TOC Heading" w:uiPriority="39" w:qFormat="1"/>
+  <w:latentStyles w:defLockedState="0" w:defUIPriority="99" w:defSemiHidden="0" w:defUnhideWhenUsed="0" w:defQFormat="0" w:count="371">
+    <w:lsdException w:name="Normal" w:uiPriority="0" w:qFormat="1"/>
+    <w:lsdException w:name="heading 1" w:uiPriority="9" w:qFormat="1"/>
+    <w:lsdException w:name="heading 2" w:semiHidden="1" w:uiPriority="9" w:unhideWhenUsed="1" w:qFormat="1"/>
+    <w:lsdException w:name="heading 3" w:semiHidden="1" w:uiPriority="9" w:unhideWhenUsed="1" w:qFormat="1"/>
+    <w:lsdException w:name="heading 4" w:semiHidden="1" w:uiPriority="9" w:unhideWhenUsed="1" w:qFormat="1"/>
+    <w:lsdException w:name="heading 5" w:semiHidden="1" w:uiPriority="9" w:unhideWhenUsed="1" w:qFormat="1"/>
+    <w:lsdException w:name="heading 6" w:semiHidden="1" w:uiPriority="9" w:unhideWhenUsed="1" w:qFormat="1"/>
+    <w:lsdException w:name="heading 7" w:semiHidden="1" w:uiPriority="9" w:unhideWhenUsed="1" w:qFormat="1"/>
+    <w:lsdException w:name="heading 8" w:semiHidden="1" w:uiPriority="9" w:unhideWhenUsed="1" w:qFormat="1"/>
+    <w:lsdException w:name="heading 9" w:semiHidden="1" w:uiPriority="9" w:unhideWhenUsed="1" w:qFormat="1"/>
+    <w:lsdException w:name="index 1" w:semiHidden="1" w:unhideWhenUsed="1"/>
+    <w:lsdException w:name="index 2" w:semiHidden="1" w:unhideWhenUsed="1"/>
+    <w:lsdException w:name="index 3" w:semiHidden="1" w:unhideWhenUsed="1"/>
+    <w:lsdException w:name="index 4" w:semiHidden="1" w:unhideWhenUsed="1"/>
+    <w:lsdException w:name="index 5" w:semiHidden="1" w:unhideWhenUsed="1"/>
+    <w:lsdException w:name="index 6" w:semiHidden="1" w:unhideWhenUsed="1"/>
+    <w:lsdException w:name="index 7" w:semiHidden="1" w:unhideWhenUsed="1"/>
+    <w:lsdException w:name="index 8" w:semiHidden="1" w:unhideWhenUsed="1"/>
+    <w:lsdException w:name="index 9" w:semiHidden="1" w:unhideWhenUsed="1"/>
+    <w:lsdException w:name="toc 1" w:semiHidden="1" w:uiPriority="39" w:unhideWhenUsed="1"/>
+    <w:lsdException w:name="toc 2" w:semiHidden="1" w:uiPriority="39" w:unhideWhenUsed="1"/>
+    <w:lsdException w:name="toc 3" w:semiHidden="1" w:uiPriority="39" w:unhideWhenUsed="1"/>
+    <w:lsdException w:name="toc 4" w:semiHidden="1" w:uiPriority="39" w:unhideWhenUsed="1"/>
+    <w:lsdException w:name="toc 5" w:semiHidden="1" w:uiPriority="39" w:unhideWhenUsed="1"/>
+    <w:lsdException w:name="toc 6" w:semiHidden="1" w:uiPriority="39" w:unhideWhenUsed="1"/>
+    <w:lsdException w:name="toc 7" w:semiHidden="1" w:uiPriority="39" w:unhideWhenUsed="1"/>
+    <w:lsdException w:name="toc 8" w:semiHidden="1" w:uiPriority="39" w:unhideWhenUsed="1"/>
+    <w:lsdException w:name="toc 9" w:semiHidden="1" w:uiPriority="39" w:unhideWhenUsed="1"/>
+    <w:lsdException w:name="Normal Indent" w:semiHidden="1" w:unhideWhenUsed="1"/>
+    <w:lsdException w:name="footnote text" w:semiHidden="1" w:unhideWhenUsed="1"/>
+    <w:lsdException w:name="annotation text" w:semiHidden="1" w:unhideWhenUsed="1"/>
+    <w:lsdException w:name="header" w:semiHidden="1" w:unhideWhenUsed="1"/>
+    <w:lsdException w:name="footer" w:semiHidden="1" w:unhideWhenUsed="1"/>
+    <w:lsdException w:name="index heading" w:semiHidden="1" w:unhideWhenUsed="1"/>
+    <w:lsdException w:name="caption" w:semiHidden="1" w:uiPriority="35" w:unhideWhenUsed="1" w:qFormat="1"/>
+    <w:lsdException w:name="table of figures" w:semiHidden="1" w:unhideWhenUsed="1"/>
+    <w:lsdException w:name="envelope address" w:semiHidden="1" w:unhideWhenUsed="1"/>
+    <w:lsdException w:name="envelope return" w:semiHidden="1" w:unhideWhenUsed="1"/>
+    <w:lsdException w:name="footnote reference" w:semiHidden="1" w:unhideWhenUsed="1"/>
+    <w:lsdException w:name="annotation reference" w:semiHidden="1" w:unhideWhenUsed="1"/>
+    <w:lsdException w:name="line number" w:semiHidden="1" w:unhideWhenUsed="1"/>
+    <w:lsdException w:name="page number" w:semiHidden="1" w:unhideWhenUsed="1"/>
+    <w:lsdException w:name="endnote reference" w:semiHidden="1" w:unhideWhenUsed="1"/>
+    <w:lsdException w:name="endnote text" w:semiHidden="1" w:unhideWhenUsed="1"/>
+    <w:lsdException w:name="table of authorities" w:semiHidden="1" w:unhideWhenUsed="1"/>
+    <w:lsdException w:name="macro" w:semiHidden="1" w:unhideWhenUsed="1"/>
+    <w:lsdException w:name="toa heading" w:semiHidden="1" w:unhideWhenUsed="1"/>
+    <w:lsdException w:name="List" w:semiHidden="1" w:unhideWhenUsed="1"/>
+    <w:lsdException w:name="List Bullet" w:semiHidden="1" w:unhideWhenUsed="1"/>
+    <w:lsdException w:name="List Number" w:semiHidden="1" w:unhideWhenUsed="1"/>
+    <w:lsdException w:name="List 2" w:semiHidden="1" w:unhideWhenUsed="1"/>
+    <w:lsdException w:name="List 3" w:semiHidden="1" w:unhideWhenUsed="1"/>
+    <w:lsdException w:name="List 4" w:semiHidden="1" w:unhideWhenUsed="1"/>
+    <w:lsdException w:name="List 5" w:semiHidden="1" w:unhideWhenUsed="1"/>
+    <w:lsdException w:name="List Bullet 2" w:semiHidden="1" w:unhideWhenUsed="1"/>
+    <w:lsdException w:name="List Bullet 3" w:semiHidden="1" w:unhideWhenUsed="1"/>
+    <w:lsdException w:name="List Bullet 4" w:semiHidden="1" w:unhideWhenUsed="1"/>
+    <w:lsdException w:name="List Bullet 5" w:semiHidden="1" w:unhideWhenUsed="1"/>
+    <w:lsdException w:name="List Number 2" w:semiHidden="1" w:unhideWhenUsed="1"/>
+    <w:lsdException w:name="List Number 3" w:semiHidden="1" w:unhideWhenUsed="1"/>
+    <w:lsdException w:name="List Number 4" w:semiHidden="1" w:unhideWhenUsed="1"/>
+    <w:lsdException w:name="List Number 5" w:semiHidden="1" w:unhideWhenUsed="1"/>
+    <w:lsdException w:name="Title" w:uiPriority="10" w:qFormat="1"/>
+    <w:lsdException w:name="Closing" w:semiHidden="1" w:unhideWhenUsed="1"/>
+    <w:lsdException w:name="Signature" w:semiHidden="1" w:unhideWhenUsed="1"/>
+    <w:lsdException w:name="Default Paragraph Font" w:semiHidden="1" w:uiPriority="1" w:unhideWhenUsed="1"/>
+    <w:lsdException w:name="Body Text" w:semiHidden="1" w:unhideWhenUsed="1"/>
+    <w:lsdException w:name="Body Text Indent" w:semiHidden="1" w:unhideWhenUsed="1"/>
+    <w:lsdException w:name="List Continue" w:semiHidden="1" w:unhideWhenUsed="1"/>
+    <w:lsdException w:name="List Continue 2" w:semiHidden="1" w:unhideWhenUsed="1"/>
+    <w:lsdException w:name="List Continue 3" w:semiHidden="1" w:unhideWhenUsed="1"/>
+    <w:lsdException w:name="List Continue 4" w:semiHidden="1" w:unhideWhenUsed="1"/>
+    <w:lsdException w:name="List Continue 5" w:semiHidden="1" w:unhideWhenUsed="1"/>
+    <w:lsdException w:name="Message Header" w:semiHidden="1" w:unhideWhenUsed="1"/>
+    <w:lsdException w:name="Subtitle" w:uiPriority="11" w:qFormat="1"/>
+    <w:lsdException w:name="Salutation" w:semiHidden="1" w:unhideWhenUsed="1"/>
+    <w:lsdException w:name="Date" w:semiHidden="1" w:unhideWhenUsed="1"/>
+    <w:lsdException w:name="Body Text First Indent" w:semiHidden="1" w:unhideWhenUsed="1"/>
+    <w:lsdException w:name="Body Text First Indent 2" w:semiHidden="1" w:unhideWhenUsed="1"/>
+    <w:lsdException w:name="Note Heading" w:semiHidden="1" w:unhideWhenUsed="1"/>
+    <w:lsdException w:name="Body Text 2" w:semiHidden="1" w:unhideWhenUsed="1"/>
+    <w:lsdException w:name="Body Text 3" w:semiHidden="1" w:unhideWhenUsed="1"/>
+    <w:lsdException w:name="Body Text Indent 2" w:semiHidden="1" w:unhideWhenUsed="1"/>
+    <w:lsdException w:name="Body Text Indent 3" w:semiHidden="1" w:unhideWhenUsed="1"/>
+    <w:lsdException w:name="Block Text" w:semiHidden="1" w:unhideWhenUsed="1"/>
+    <w:lsdException w:name="Hyperlink" w:semiHidden="1" w:unhideWhenUsed="1"/>
+    <w:lsdException w:name="FollowedHyperlink" w:semiHidden="1" w:unhideWhenUsed="1"/>
+    <w:lsdException w:name="Strong" w:uiPriority="22" w:qFormat="1"/>
+    <w:lsdException w:name="Emphasis" w:uiPriority="20" w:qFormat="1"/>
+    <w:lsdException w:name="Document Map" w:semiHidden="1" w:unhideWhenUsed="1"/>
+    <w:lsdException w:name="Plain Text" w:semiHidden="1" w:unhideWhenUsed="1"/>
+    <w:lsdException w:name="E-mail Signature" w:semiHidden="1" w:unhideWhenUsed="1"/>
+    <w:lsdException w:name="HTML Top of Form" w:semiHidden="1" w:unhideWhenUsed="1"/>
+    <w:lsdException w:name="HTML Bottom of Form" w:semiHidden="1" w:unhideWhenUsed="1"/>
+    <w:lsdException w:name="Normal (Web)" w:semiHidden="1" w:unhideWhenUsed="1"/>
+    <w:lsdException w:name="HTML Acronym" w:semiHidden="1" w:unhideWhenUsed="1"/>
+    <w:lsdException w:name="HTML Address" w:semiHidden="1" w:unhideWhenUsed="1"/>
+    <w:lsdException w:name="HTML Cite" w:semiHidden="1" w:unhideWhenUsed="1"/>
+    <w:lsdException w:name="HTML Code" w:semiHidden="1" w:unhideWhenUsed="1"/>
+    <w:lsdException w:name="HTML Definition" w:semiHidden="1" w:unhideWhenUsed="1"/>
+    <w:lsdException w:name="HTML Keyboard" w:semiHidden="1" w:unhideWhenUsed="1"/>
+    <w:lsdException w:name="HTML Preformatted" w:semiHidden="1" w:unhideWhenUsed="1"/>
+    <w:lsdException w:name="HTML Sample" w:semiHidden="1" w:unhideWhenUsed="1"/>
+    <w:lsdException w:name="HTML Typewriter" w:semiHidden="1" w:unhideWhenUsed="1"/>
+    <w:lsdException w:name="HTML Variable" w:semiHidden="1" w:unhideWhenUsed="1"/>
+    <w:lsdException w:name="Normal Table" w:semiHidden="1" w:unhideWhenUsed="1"/>
+    <w:lsdException w:name="annotation subject" w:semiHidden="1" w:unhideWhenUsed="1"/>
+    <w:lsdException w:name="No List" w:semiHidden="1" w:unhideWhenUsed="1"/>
+    <w:lsdException w:name="Outline List 1" w:semiHidden="1" w:unhideWhenUsed="1"/>
+    <w:lsdException w:name="Outline List 2" w:semiHidden="1" w:unhideWhenUsed="1"/>
+    <w:lsdException w:name="Outline List 3" w:semiHidden="1" w:unhideWhenUsed="1"/>
+    <w:lsdException w:name="Table Simple 1" w:semiHidden="1" w:unhideWhenUsed="1"/>
+    <w:lsdException w:name="Table Simple 2" w:semiHidden="1" w:unhideWhenUsed="1"/>
+    <w:lsdException w:name="Table Simple 3" w:semiHidden="1" w:unhideWhenUsed="1"/>
+    <w:lsdException w:name="Table Classic 1" w:semiHidden="1" w:unhideWhenUsed="1"/>
+    <w:lsdException w:name="Table Classic 2" w:semiHidden="1" w:unhideWhenUsed="1"/>
+    <w:lsdException w:name="Table Classic 3" w:semiHidden="1" w:unhideWhenUsed="1"/>
+    <w:lsdException w:name="Table Classic 4" w:semiHidden="1" w:unhideWhenUsed="1"/>
+    <w:lsdException w:name="Table Colorful 1" w:semiHidden="1" w:unhideWhenUsed="1"/>
+    <w:lsdException w:name="Table Colorful 2" w:semiHidden="1" w:unhideWhenUsed="1"/>
+    <w:lsdException w:name="Table Colorful 3" w:semiHidden="1" w:unhideWhenUsed="1"/>
+    <w:lsdException w:name="Table Columns 1" w:semiHidden="1" w:unhideWhenUsed="1"/>
+    <w:lsdException w:name="Table Columns 2" w:semiHidden="1" w:unhideWhenUsed="1"/>
+    <w:lsdException w:name="Table Columns 3" w:semiHidden="1" w:unhideWhenUsed="1"/>
+    <w:lsdException w:name="Table Columns 4" w:semiHidden="1" w:unhideWhenUsed="1"/>
+    <w:lsdException w:name="Table Columns 5" w:semiHidden="1" w:unhideWhenUsed="1"/>
+    <w:lsdException w:name="Table Grid 1" w:semiHidden="1" w:unhideWhenUsed="1"/>
+    <w:lsdException w:name="Table Grid 2" w:semiHidden="1" w:unhideWhenUsed="1"/>
+    <w:lsdException w:name="Table Grid 3" w:semiHidden="1" w:unhideWhenUsed="1"/>
+    <w:lsdException w:name="Table Grid 4" w:semiHidden="1" w:unhideWhenUsed="1"/>
+    <w:lsdException w:name="Table Grid 5" w:semiHidden="1" w:unhideWhenUsed="1"/>
+    <w:lsdException w:name="Table Grid 6" w:semiHidden="1" w:unhideWhenUsed="1"/>
+    <w:lsdException w:name="Table Grid 7" w:semiHidden="1" w:unhideWhenUsed="1"/>
+    <w:lsdException w:name="Table Grid 8" w:semiHidden="1" w:unhideWhenUsed="1"/>
+    <w:lsdException w:name="Table List 1" w:semiHidden="1" w:unhideWhenUsed="1"/>
+    <w:lsdException w:name="Table List 2" w:semiHidden="1" w:unhideWhenUsed="1"/>
+    <w:lsdException w:name="Table List 3" w:semiHidden="1" w:unhideWhenUsed="1"/>
+    <w:lsdException w:name="Table List 4" w:semiHidden="1" w:unhideWhenUsed="1"/>
+    <w:lsdException w:name="Table List 5" w:semiHidden="1" w:unhideWhenUsed="1"/>
+    <w:lsdException w:name="Table List 6" w:semiHidden="1" w:unhideWhenUsed="1"/>
+    <w:lsdException w:name="Table List 7" w:semiHidden="1" w:unhideWhenUsed="1"/>
+    <w:lsdException w:name="Table List 8" w:semiHidden="1" w:unhideWhenUsed="1"/>
+    <w:lsdException w:name="Table 3D effects 1" w:semiHidden="1" w:unhideWhenUsed="1"/>
+    <w:lsdException w:name="Table 3D effects 2" w:semiHidden="1" w:unhideWhenUsed="1"/>
+    <w:lsdException w:name="Table 3D effects 3" w:semiHidden="1" w:unhideWhenUsed="1"/>
+    <w:lsdException w:name="Table Contemporary" w:semiHidden="1" w:unhideWhenUsed="1"/>
+    <w:lsdException w:name="Table Elegant" w:semiHidden="1" w:unhideWhenUsed="1"/>
+    <w:lsdException w:name="Table Professional" w:semiHidden="1" w:unhideWhenUsed="1"/>
+    <w:lsdException w:name="Table Subtle 1" w:semiHidden="1" w:unhideWhenUsed="1"/>
+    <w:lsdException w:name="Table Subtle 2" w:semiHidden="1" w:unhideWhenUsed="1"/>
+    <w:lsdException w:name="Table Web 1" w:semiHidden="1" w:unhideWhenUsed="1"/>
+    <w:lsdException w:name="Table Web 2" w:semiHidden="1" w:unhideWhenUsed="1"/>
+    <w:lsdException w:name="Table Web 3" w:semiHidden="1" w:unhideWhenUsed="1"/>
+    <w:lsdException w:name="Balloon Text" w:semiHidden="1" w:unhideWhenUsed="1"/>
+    <w:lsdException w:name="Table Grid" w:uiPriority="59"/>
+    <w:lsdException w:name="Table Theme" w:semiHidden="1" w:unhideWhenUsed="1"/>
+    <w:lsdException w:name="Placeholder Text" w:semiHidden="1"/>
+    <w:lsdException w:name="No Spacing" w:uiPriority="1" w:qFormat="1"/>
+    <w:lsdException w:name="Light Shading" w:uiPriority="60"/>
+    <w:lsdException w:name="Light List" w:uiPriority="61"/>
+    <w:lsdException w:name="Light Grid" w:uiPriority="62"/>
+    <w:lsdException w:name="Medium Shading 1" w:uiPriority="63"/>
+    <w:lsdException w:name="Medium Shading 2" w:uiPriority="64"/>
+    <w:lsdException w:name="Medium List 1" w:uiPriority="65"/>
+    <w:lsdException w:name="Medium List 2" w:uiPriority="66"/>
+    <w:lsdException w:name="Medium Grid 1" w:uiPriority="67"/>
+    <w:lsdException w:name="Medium Grid 2" w:uiPriority="68"/>
+    <w:lsdException w:name="Medium Grid 3" w:uiPriority="69"/>
+    <w:lsdException w:name="Dark List" w:uiPriority="70"/>
+    <w:lsdException w:name="Colorful Shading" w:uiPriority="71"/>
+    <w:lsdException w:name="Colorful List" w:uiPriority="72"/>
+    <w:lsdException w:name="Colorful Grid" w:uiPriority="73"/>
+    <w:lsdException w:name="Light Shading Accent 1" w:uiPriority="60"/>
+    <w:lsdException w:name="Light List Accent 1" w:uiPriority="61"/>
+    <w:lsdException w:name="Light Grid Accent 1" w:uiPriority="62"/>
+    <w:lsdException w:name="Medium Shading 1 Accent 1" w:uiPriority="63"/>
+    <w:lsdException w:name="Medium Shading 2 Accent 1" w:uiPriority="64"/>
+    <w:lsdException w:name="Medium List 1 Accent 1" w:uiPriority="65"/>
+    <w:lsdException w:name="Revision" w:semiHidden="1"/>
+    <w:lsdException w:name="List Paragraph" w:uiPriority="34" w:qFormat="1"/>
+    <w:lsdException w:name="Quote" w:uiPriority="29" w:qFormat="1"/>
+    <w:lsdException w:name="Intense Quote" w:uiPriority="30" w:qFormat="1"/>
+    <w:lsdException w:name="Medium List 2 Accent 1" w:uiPriority="66"/>
+    <w:lsdException w:name="Medium Grid 1 Accent 1" w:uiPriority="67"/>
+    <w:lsdException w:name="Medium Grid 2 Accent 1" w:uiPriority="68"/>
+    <w:lsdException w:name="Medium Grid 3 Accent 1" w:uiPriority="69"/>
+    <w:lsdException w:name="Dark List Accent 1" w:uiPriority="70"/>
+    <w:lsdException w:name="Colorful Shading Accent 1" w:uiPriority="71"/>
+    <w:lsdException w:name="Colorful List Accent 1" w:uiPriority="72"/>
+    <w:lsdException w:name="Colorful Grid Accent 1" w:uiPriority="73"/>
+    <w:lsdException w:name="Light Shading Accent 2" w:uiPriority="60"/>
+    <w:lsdException w:name="Light List Accent 2" w:uiPriority="61"/>
+    <w:lsdException w:name="Light Grid Accent 2" w:uiPriority="62"/>
+    <w:lsdException w:name="Medium Shading 1 Accent 2" w:uiPriority="63"/>
+    <w:lsdException w:name="Medium Shading 2 Accent 2" w:uiPriority="64"/>
+    <w:lsdException w:name="Medium List 1 Accent 2" w:uiPriority="65"/>
+    <w:lsdException w:name="Medium List 2 Accent 2" w:uiPriority="66"/>
+    <w:lsdException w:name="Medium Grid 1 Accent 2" w:uiPriority="67"/>
+    <w:lsdException w:name="Medium Grid 2 Accent 2" w:uiPriority="68"/>
+    <w:lsdException w:name="Medium Grid 3 Accent 2" w:uiPriority="69"/>
+    <w:lsdException w:name="Dark List Accent 2" w:uiPriority="70"/>
+    <w:lsdException w:name="Colorful Shading Accent 2" w:uiPriority="71"/>
+    <w:lsdException w:name="Colorful List Accent 2" w:uiPriority="72"/>
+    <w:lsdException w:name="Colorful Grid Accent 2" w:uiPriority="73"/>
+    <w:lsdException w:name="Light Shading Accent 3" w:uiPriority="60"/>
+    <w:lsdException w:name="Light List Accent 3" w:uiPriority="61"/>
+    <w:lsdException w:name="Light Grid Accent 3" w:uiPriority="62"/>
+    <w:lsdException w:name="Medium Shading 1 Accent 3" w:uiPriority="63"/>
+    <w:lsdException w:name="Medium Shading 2 Accent 3" w:uiPriority="64"/>
+    <w:lsdException w:name="Medium List 1 Accent 3" w:uiPriority="65"/>
+    <w:lsdException w:name="Medium List 2 Accent 3" w:uiPriority="66"/>
+    <w:lsdException w:name="Medium Grid 1 Accent 3" w:uiPriority="67"/>
+    <w:lsdException w:name="Medium Grid 2 Accent 3" w:uiPriority="68"/>
+    <w:lsdException w:name="Medium Grid 3 Accent 3" w:uiPriority="69"/>
+    <w:lsdException w:name="Dark List Accent 3" w:uiPriority="70"/>
+    <w:lsdException w:name="Colorful Shading Accent 3" w:uiPriority="71"/>
+    <w:lsdException w:name="Colorful List Accent 3" w:uiPriority="72"/>
+    <w:lsdException w:name="Colorful Grid Accent 3" w:uiPriority="73"/>
+    <w:lsdException w:name="Light Shading Accent 4" w:uiPriority="60"/>
+    <w:lsdException w:name="Light List Accent 4" w:uiPriority="61"/>
+    <w:lsdException w:name="Light Grid Accent 4" w:uiPriority="62"/>
+    <w:lsdException w:name="Medium Shading 1 Accent 4" w:uiPriority="63"/>
+    <w:lsdException w:name="Medium Shading 2 Accent 4" w:uiPriority="64"/>
+    <w:lsdException w:name="Medium List 1 Accent 4" w:uiPriority="65"/>
+    <w:lsdException w:name="Medium List 2 Accent 4" w:uiPriority="66"/>
+    <w:lsdException w:name="Medium Grid 1 Accent 4" w:uiPriority="67"/>
+    <w:lsdException w:name="Medium Grid 2 Accent 4" w:uiPriority="68"/>
+    <w:lsdException w:name="Medium Grid 3 Accent 4" w:uiPriority="69"/>
+    <w:lsdException w:name="Dark List Accent 4" w:uiPriority="70"/>
+    <w:lsdException w:name="Colorful Shading Accent 4" w:uiPriority="71"/>
+    <w:lsdException w:name="Colorful List Accent 4" w:uiPriority="72"/>
+    <w:lsdException w:name="Colorful Grid Accent 4" w:uiPriority="73"/>
+    <w:lsdException w:name="Light Shading Accent 5" w:uiPriority="60"/>
+    <w:lsdException w:name="Light List Accent 5" w:uiPriority="61"/>
+    <w:lsdException w:name="Light Grid Accent 5" w:uiPriority="62"/>
+    <w:lsdException w:name="Medium Shading 1 Accent 5" w:uiPriority="63"/>
+    <w:lsdException w:name="Medium Shading 2 Accent 5" w:uiPriority="64"/>
+    <w:lsdException w:name="Medium List 1 Accent 5" w:uiPriority="65"/>
+    <w:lsdException w:name="Medium List 2 Accent 5" w:uiPriority="66"/>
+    <w:lsdException w:name="Medium Grid 1 Accent 5" w:uiPriority="67"/>
+    <w:lsdException w:name="Medium Grid 2 Accent 5" w:uiPriority="68"/>
+    <w:lsdException w:name="Medium Grid 3 Accent 5" w:uiPriority="69"/>
+    <w:lsdException w:name="Dark List Accent 5" w:uiPriority="70"/>
+    <w:lsdException w:name="Colorful Shading Accent 5" w:uiPriority="71"/>
+    <w:lsdException w:name="Colorful List Accent 5" w:uiPriority="72"/>
+    <w:lsdException w:name="Colorful Grid Accent 5" w:uiPriority="73"/>
+    <w:lsdException w:name="Light Shading Accent 6" w:uiPriority="60"/>
+    <w:lsdException w:name="Light List Accent 6" w:uiPriority="61"/>
+    <w:lsdException w:name="Light Grid Accent 6" w:uiPriority="62"/>
+    <w:lsdException w:name="Medium Shading 1 Accent 6" w:uiPriority="63"/>
+    <w:lsdException w:name="Medium Shading 2 Accent 6" w:uiPriority="64"/>
+    <w:lsdException w:name="Medium List 1 Accent 6" w:uiPriority="65"/>
+    <w:lsdException w:name="Medium List 2 Accent 6" w:uiPriority="66"/>
+    <w:lsdException w:name="Medium Grid 1 Accent 6" w:uiPriority="67"/>
+    <w:lsdException w:name="Medium Grid 2 Accent 6" w:uiPriority="68"/>
+    <w:lsdException w:name="Medium Grid 3 Accent 6" w:uiPriority="69"/>
+    <w:lsdException w:name="Dark List Accent 6" w:uiPriority="70"/>
+    <w:lsdException w:name="Colorful Shading Accent 6" w:uiPriority="71"/>
+    <w:lsdException w:name="Colorful List Accent 6" w:uiPriority="72"/>
+    <w:lsdException w:name="Colorful Grid Accent 6" w:uiPriority="73"/>
+    <w:lsdException w:name="Subtle Emphasis" w:uiPriority="19" w:qFormat="1"/>
+    <w:lsdException w:name="Intense Emphasis" w:uiPriority="21" w:qFormat="1"/>
+    <w:lsdException w:name="Subtle Reference" w:uiPriority="31" w:qFormat="1"/>
+    <w:lsdException w:name="Intense Reference" w:uiPriority="32" w:qFormat="1"/>
+    <w:lsdException w:name="Book Title" w:uiPriority="33" w:qFormat="1"/>
+    <w:lsdException w:name="Bibliography" w:semiHidden="1" w:uiPriority="37" w:unhideWhenUsed="1"/>
+    <w:lsdException w:name="TOC Heading" w:semiHidden="1" w:uiPriority="39" w:unhideWhenUsed="1" w:qFormat="1"/>
+    <w:lsdException w:name="Grid Table 4" w:uiPriority="49"/>
+    <w:lsdException w:name="Grid Table 5 Dark" w:uiPriority="50"/>
+    <w:lsdException w:name="Grid Table 6 Colorful" w:uiPriority="51"/>
+    <w:lsdException w:name="Grid Table 7 Colorful" w:uiPriority="52"/>
+    <w:lsdException w:name="Grid Table 1 Light Accent 1" w:uiPriority="46"/>
+    <w:lsdException w:name="Grid Table 2 Accent 1" w:uiPriority="47"/>
+    <w:lsdException w:name="Grid Table 3 Accent 1" w:uiPriority="48"/>
+    <w:lsdException w:name="Grid Table 4 Accent 1" w:uiPriority="49"/>
+    <w:lsdException w:name="Grid Table 5 Dark Accent 1" w:uiPriority="50"/>
+    <w:lsdException w:name="Grid Table 6 Colorful Accent 1" w:uiPriority="51"/>
+    <w:lsdException w:name="Grid Table 7 Colorful Accent 1" w:uiPriority="52"/>
+    <w:lsdException w:name="Grid Table 1 Light Accent 2" w:uiPriority="46"/>
+    <w:lsdException w:name="Grid Table 2 Accent 2" w:uiPriority="47"/>
+    <w:lsdException w:name="Grid Table 3 Accent 2" w:uiPriority="48"/>
+    <w:lsdException w:name="Grid Table 4 Accent 2" w:uiPriority="49"/>
+    <w:lsdException w:name="Grid Table 5 Dark Accent 2" w:uiPriority="50"/>
+    <w:lsdException w:name="Grid Table 6 Colorful Accent 2" w:uiPriority="51"/>
+    <w:lsdException w:name="Grid Table 7 Colorful Accent 2" w:uiPriority="52"/>
+    <w:lsdException w:name="Grid Table 1 Light Accent 3" w:uiPriority="46"/>
+    <w:lsdException w:name="Grid Table 2 Accent 3" w:uiPriority="47"/>
+    <w:lsdException w:name="Grid Table 3 Accent 3" w:uiPriority="48"/>
+    <w:lsdException w:name="Grid Table 4 Accent 3" w:uiPriority="49"/>
+    <w:lsdException w:name="Grid Table 5 Dark Accent 3" w:uiPriority="50"/>
+    <w:lsdException w:name="Grid Table 6 Colorful Accent 3" w:uiPriority="51"/>
+    <w:lsdException w:name="Grid Table 7 Colorful Accent 3" w:uiPriority="52"/>
+    <w:lsdException w:name="Grid Table 1 Light Accent 4" w:uiPriority="46"/>
+    <w:lsdException w:name="Grid Table 2 Accent 4" w:uiPriority="47"/>
+    <w:lsdException w:name="Grid Table 3 Accent 4" w:uiPriority="48"/>
+    <w:lsdException w:name="Grid Table 4 Accent 4" w:uiPriority="49"/>
+    <w:lsdException w:name="Grid Table 5 Dark Accent 4" w:uiPriority="50"/>
+    <w:lsdException w:name="Grid Table 6 Colorful Accent 4" w:uiPriority="51"/>
+    <w:lsdException w:name="Grid Table 7 Colorful Accent 4" w:uiPriority="52"/>
+    <w:lsdException w:name="Grid Table 1 Light Accent 5" w:uiPriority="46"/>
+    <w:lsdException w:name="Grid Table 2 Accent 5" w:uiPriority="47"/>
+    <w:lsdException w:name="Grid Table 3 Accent 5" w:uiPriority="48"/>
+    <w:lsdException w:name="Grid Table 4 Accent 5" w:uiPriority="49"/>
+    <w:lsdException w:name="Grid Table 5 Dark Accent 5" w:uiPriority="50"/>
+    <w:lsdException w:name="Grid Table 6 Colorful Accent 5" w:uiPriority="51"/>
+    <w:lsdException w:name="Grid Table 7 Colorful Accent 5" w:uiPriority="52"/>
+    <w:lsdException w:name="Grid Table 1 Light Accent 6" w:uiPriority="46"/>
+    <w:lsdException w:name="Grid Table 2 Accent 6" w:uiPriority="47"/>
+    <w:lsdException w:name="Grid Table 3 Accent 6" w:uiPriority="48"/>
+    <w:lsdException w:name="Grid Table 4 Accent 6" w:uiPriority="49"/>
+    <w:lsdException w:name="Grid Table 5 Dark Accent 6" w:uiPriority="50"/>
+    <w:lsdException w:name="Grid Table 6 Colorful Accent 6" w:uiPriority="51"/>
+    <w:lsdException w:name="Grid Table 7 Colorful Accent 6" w:uiPriority="52"/>
+    <w:lsdException w:name="List Table 1 Light" w:uiPriority="46"/>
+    <w:lsdException w:name="List Table 2" w:uiPriority="47"/>
+    <w:lsdException w:name="List Table 3" w:uiPriority="48"/>
+    <w:lsdException w:name="List Table 4" w:uiPriority="49"/>
+    <w:lsdException w:name="List Table 5 Dark" w:uiPriority="50"/>
+    <w:lsdException w:name="List Table 6 Colorful" w:uiPriority="51"/>
+    <w:lsdException w:name="List Table 7 Colorful" w:uiPriority="52"/>
+    <w:lsdException w:name="List Table 1 Light Accent 1" w:uiPriority="46"/>
+    <w:lsdException w:name="List Table 2 Accent 1" w:uiPriority="47"/>
+    <w:lsdException w:name="List Table 3 Accent 1" w:uiPriority="48"/>
+    <w:lsdException w:name="List Table 4 Accent 1" w:uiPriority="49"/>
+    <w:lsdException w:name="List Table 5 Dark Accent 1" w:uiPriority="50"/>
+    <w:lsdException w:name="List Table 6 Colorful Accent 1" w:uiPriority="51"/>
+    <w:lsdException w:name="List Table 7 Colorful Accent 1" w:uiPriority="52"/>
+    <w:lsdException w:name="List Table 1 Light Accent 2" w:uiPriority="46"/>
+    <w:lsdException w:name="List Table 2 Accent 2" w:uiPriority="47"/>
+    <w:lsdException w:name="List Table 3 Accent 2" w:uiPriority="48"/>
+    <w:lsdException w:name="List Table 4 Accent 2" w:uiPriority="49"/>
+    <w:lsdException w:name="List Table 5 Dark Accent 2" w:uiPriority="50"/>
+    <w:lsdException w:name="List Table 6 Colorful Accent 2" w:uiPriority="51"/>
+    <w:lsdException w:name="List Table 7 Colorful Accent 2" w:uiPriority="52"/>
+    <w:lsdException w:name="List Table 1 Light Accent 3" w:uiPriority="46"/>
+    <w:lsdException w:name="List Table 2 Accent 3" w:uiPriority="47"/>
+    <w:lsdException w:name="List Table 3 Accent 3" w:uiPriority="48"/>
+    <w:lsdException w:name="List Table 4 Accent 3" w:uiPriority="49"/>
+    <w:lsdException w:name="List Table 5 Dark Accent 3" w:uiPriority="50"/>
+    <w:lsdException w:name="List Table 6 Colorful Accent 3" w:uiPriority="51"/>
+    <w:lsdException w:name="List Table 7 Colorful Accent 3" w:uiPriority="52"/>
+    <w:lsdException w:name="List Table 1 Light Accent 4" w:uiPriority="46"/>
+    <w:lsdException w:name="List Table 2 Accent 4" w:uiPriority="47"/>
+    <w:lsdException w:name="List Table 3 Accent 4" w:uiPriority="48"/>
+    <w:lsdException w:name="List Table 4 Accent 4" w:uiPriority="49"/>
+    <w:lsdException w:name="List Table 5 Dark Accent 4" w:uiPriority="50"/>
+    <w:lsdException w:name="List Table 6 Colorful Accent 4" w:uiPriority="51"/>
+    <w:lsdException w:name="List Table 7 Colorful Accent 4" w:uiPriority="52"/>
+    <w:lsdException w:name="List Table 1 Light Accent 5" w:uiPriority="46"/>
+    <w:lsdException w:name="List Table 2 Accent 5" w:uiPriority="47"/>
+    <w:lsdException w:name="List Table 3 Accent 5" w:uiPriority="48"/>
+    <w:lsdException w:name="List Table 4 Accent 5" w:uiPriority="49"/>
+    <w:lsdException w:name="List Table 5 Dark Accent 5" w:uiPriority="50"/>
+    <w:lsdException w:name="List Table 6 Colorful Accent 5" w:uiPriority="51"/>
+    <w:lsdException w:name="List Table 7 Colorful Accent 5" w:uiPriority="52"/>
+    <w:lsdException w:name="List Table 1 Light Accent 6" w:uiPriority="46"/>
+    <w:lsdException w:name="List Table 2 Accent 6" w:uiPriority="47"/>
+    <w:lsdException w:name="List Table 3 Accent 6" w:uiPriority="48"/>
+    <w:lsdException w:name="List Table 4 Accent 6" w:uiPriority="49"/>
+    <w:lsdException w:name="List Table 5 Dark Accent 6" w:uiPriority="50"/>
+    <w:lsdException w:name="List Table 6 Colorful Accent 6" w:uiPriority="51"/>
+    <w:lsdException w:name="List Table 7 Colorful Accent 6" w:uiPriority="52"/>
   </w:latentStyles>
   <w:style w:type="paragraph" w:default="1" w:styleId="Normal">
     <w:name w:val="Normal"/>
     <w:qFormat/>
     <w:rsid w:val="00CC7478"/>
   </w:style>
-  <w:style w:type="paragraph" w:styleId="Heading1">
+  <w:style w:type="paragraph" w:styleId="Titre1">
     <w:name w:val="heading 1"/>
     <w:basedOn w:val="Normal"/>
     <w:next w:val="Normal"/>
-    <w:link w:val="Heading1Char"/>
+    <w:link w:val="Titre1Car"/>
     <w:uiPriority w:val="9"/>
     <w:qFormat/>
     <w:rsid w:val="00CC7478"/>
@@ -8034,11 +8063,11 @@
       <w:szCs w:val="28"/>
     </w:rPr>
   </w:style>
-  <w:style w:type="paragraph" w:styleId="Heading2">
+  <w:style w:type="paragraph" w:styleId="Titre2">
     <w:name w:val="heading 2"/>
     <w:basedOn w:val="Normal"/>
     <w:next w:val="Normal"/>
-    <w:link w:val="Heading2Char"/>
+    <w:link w:val="Titre2Car"/>
     <w:uiPriority w:val="9"/>
     <w:unhideWhenUsed/>
     <w:qFormat/>
@@ -8058,11 +8087,11 @@
       <w:szCs w:val="26"/>
     </w:rPr>
   </w:style>
-  <w:style w:type="paragraph" w:styleId="Heading3">
+  <w:style w:type="paragraph" w:styleId="Titre3">
     <w:name w:val="heading 3"/>
     <w:basedOn w:val="Normal"/>
     <w:next w:val="Normal"/>
-    <w:link w:val="Heading3Char"/>
+    <w:link w:val="Titre3Car"/>
     <w:uiPriority w:val="9"/>
     <w:unhideWhenUsed/>
     <w:qFormat/>
@@ -8080,11 +8109,11 @@
       <w:color w:val="4F81BD" w:themeColor="accent1"/>
     </w:rPr>
   </w:style>
-  <w:style w:type="paragraph" w:styleId="Heading4">
+  <w:style w:type="paragraph" w:styleId="Titre4">
     <w:name w:val="heading 4"/>
     <w:basedOn w:val="Normal"/>
     <w:next w:val="Normal"/>
-    <w:link w:val="Heading4Char"/>
+    <w:link w:val="Titre4Car"/>
     <w:uiPriority w:val="9"/>
     <w:unhideWhenUsed/>
     <w:qFormat/>
@@ -8104,13 +8133,13 @@
       <w:color w:val="4F81BD" w:themeColor="accent1"/>
     </w:rPr>
   </w:style>
-  <w:style w:type="character" w:default="1" w:styleId="DefaultParagraphFont">
+  <w:style w:type="character" w:default="1" w:styleId="Policepardfaut">
     <w:name w:val="Default Paragraph Font"/>
     <w:uiPriority w:val="1"/>
     <w:semiHidden/>
     <w:unhideWhenUsed/>
   </w:style>
-  <w:style w:type="table" w:default="1" w:styleId="TableNormal">
+  <w:style w:type="table" w:default="1" w:styleId="TableauNormal">
     <w:name w:val="Normal Table"/>
     <w:uiPriority w:val="99"/>
     <w:semiHidden/>
@@ -8125,16 +8154,16 @@
       </w:tblCellMar>
     </w:tblPr>
   </w:style>
-  <w:style w:type="numbering" w:default="1" w:styleId="NoList">
+  <w:style w:type="numbering" w:default="1" w:styleId="Aucuneliste">
     <w:name w:val="No List"/>
     <w:uiPriority w:val="99"/>
     <w:semiHidden/>
     <w:unhideWhenUsed/>
   </w:style>
-  <w:style w:type="character" w:customStyle="1" w:styleId="Heading1Char">
-    <w:name w:val="Heading 1 Char"/>
-    <w:basedOn w:val="DefaultParagraphFont"/>
-    <w:link w:val="Heading1"/>
+  <w:style w:type="character" w:customStyle="1" w:styleId="Titre1Car">
+    <w:name w:val="Titre 1 Car"/>
+    <w:basedOn w:val="Policepardfaut"/>
+    <w:link w:val="Titre1"/>
     <w:uiPriority w:val="9"/>
     <w:rsid w:val="00CC7478"/>
     <w:rPr>
@@ -8146,7 +8175,7 @@
       <w:szCs w:val="28"/>
     </w:rPr>
   </w:style>
-  <w:style w:type="paragraph" w:styleId="ListParagraph">
+  <w:style w:type="paragraph" w:styleId="Paragraphedeliste">
     <w:name w:val="List Paragraph"/>
     <w:basedOn w:val="Normal"/>
     <w:uiPriority w:val="34"/>
@@ -8157,16 +8186,15 @@
       <w:contextualSpacing/>
     </w:pPr>
   </w:style>
-  <w:style w:type="table" w:styleId="TableGrid">
+  <w:style w:type="table" w:styleId="Grilledutableau">
     <w:name w:val="Table Grid"/>
-    <w:basedOn w:val="TableNormal"/>
+    <w:basedOn w:val="TableauNormal"/>
     <w:uiPriority w:val="59"/>
     <w:rsid w:val="00661209"/>
     <w:pPr>
       <w:spacing w:after="0" w:line="240" w:lineRule="auto"/>
     </w:pPr>
     <w:tblPr>
-      <w:tblInd w:w="0" w:type="dxa"/>
       <w:tblBorders>
         <w:top w:val="single" w:sz="4" w:space="0" w:color="auto"/>
         <w:left w:val="single" w:sz="4" w:space="0" w:color="auto"/>
@@ -8175,18 +8203,12 @@
         <w:insideH w:val="single" w:sz="4" w:space="0" w:color="auto"/>
         <w:insideV w:val="single" w:sz="4" w:space="0" w:color="auto"/>
       </w:tblBorders>
-      <w:tblCellMar>
-        <w:top w:w="0" w:type="dxa"/>
-        <w:left w:w="108" w:type="dxa"/>
-        <w:bottom w:w="0" w:type="dxa"/>
-        <w:right w:w="108" w:type="dxa"/>
-      </w:tblCellMar>
     </w:tblPr>
   </w:style>
-  <w:style w:type="character" w:customStyle="1" w:styleId="Heading2Char">
-    <w:name w:val="Heading 2 Char"/>
-    <w:basedOn w:val="DefaultParagraphFont"/>
-    <w:link w:val="Heading2"/>
+  <w:style w:type="character" w:customStyle="1" w:styleId="Titre2Car">
+    <w:name w:val="Titre 2 Car"/>
+    <w:basedOn w:val="Policepardfaut"/>
+    <w:link w:val="Titre2"/>
     <w:uiPriority w:val="9"/>
     <w:rsid w:val="0002490A"/>
     <w:rPr>
@@ -8198,10 +8220,10 @@
       <w:szCs w:val="26"/>
     </w:rPr>
   </w:style>
-  <w:style w:type="character" w:customStyle="1" w:styleId="Heading3Char">
-    <w:name w:val="Heading 3 Char"/>
-    <w:basedOn w:val="DefaultParagraphFont"/>
-    <w:link w:val="Heading3"/>
+  <w:style w:type="character" w:customStyle="1" w:styleId="Titre3Car">
+    <w:name w:val="Titre 3 Car"/>
+    <w:basedOn w:val="Policepardfaut"/>
+    <w:link w:val="Titre3"/>
     <w:uiPriority w:val="9"/>
     <w:rsid w:val="00D74E3E"/>
     <w:rPr>
@@ -8211,10 +8233,10 @@
       <w:color w:val="4F81BD" w:themeColor="accent1"/>
     </w:rPr>
   </w:style>
-  <w:style w:type="character" w:customStyle="1" w:styleId="Heading4Char">
-    <w:name w:val="Heading 4 Char"/>
-    <w:basedOn w:val="DefaultParagraphFont"/>
-    <w:link w:val="Heading4"/>
+  <w:style w:type="character" w:customStyle="1" w:styleId="Titre4Car">
+    <w:name w:val="Titre 4 Car"/>
+    <w:basedOn w:val="Policepardfaut"/>
+    <w:link w:val="Titre4"/>
     <w:uiPriority w:val="9"/>
     <w:rsid w:val="00F20A55"/>
     <w:rPr>
@@ -8226,10 +8248,10 @@
       <w:color w:val="4F81BD" w:themeColor="accent1"/>
     </w:rPr>
   </w:style>
-  <w:style w:type="paragraph" w:styleId="Header">
+  <w:style w:type="paragraph" w:styleId="En-tte">
     <w:name w:val="header"/>
     <w:basedOn w:val="Normal"/>
-    <w:link w:val="HeaderChar"/>
+    <w:link w:val="En-tteCar"/>
     <w:uiPriority w:val="99"/>
     <w:unhideWhenUsed/>
     <w:rsid w:val="00204569"/>
@@ -8241,17 +8263,17 @@
       <w:spacing w:after="0" w:line="240" w:lineRule="auto"/>
     </w:pPr>
   </w:style>
-  <w:style w:type="character" w:customStyle="1" w:styleId="HeaderChar">
-    <w:name w:val="Header Char"/>
-    <w:basedOn w:val="DefaultParagraphFont"/>
-    <w:link w:val="Header"/>
+  <w:style w:type="character" w:customStyle="1" w:styleId="En-tteCar">
+    <w:name w:val="En-tête Car"/>
+    <w:basedOn w:val="Policepardfaut"/>
+    <w:link w:val="En-tte"/>
     <w:uiPriority w:val="99"/>
     <w:rsid w:val="00204569"/>
   </w:style>
-  <w:style w:type="paragraph" w:styleId="Footer">
+  <w:style w:type="paragraph" w:styleId="Pieddepage">
     <w:name w:val="footer"/>
     <w:basedOn w:val="Normal"/>
-    <w:link w:val="FooterChar"/>
+    <w:link w:val="PieddepageCar"/>
     <w:uiPriority w:val="99"/>
     <w:unhideWhenUsed/>
     <w:rsid w:val="00204569"/>
@@ -8263,17 +8285,17 @@
       <w:spacing w:after="0" w:line="240" w:lineRule="auto"/>
     </w:pPr>
   </w:style>
-  <w:style w:type="character" w:customStyle="1" w:styleId="FooterChar">
-    <w:name w:val="Footer Char"/>
-    <w:basedOn w:val="DefaultParagraphFont"/>
-    <w:link w:val="Footer"/>
+  <w:style w:type="character" w:customStyle="1" w:styleId="PieddepageCar">
+    <w:name w:val="Pied de page Car"/>
+    <w:basedOn w:val="Policepardfaut"/>
+    <w:link w:val="Pieddepage"/>
     <w:uiPriority w:val="99"/>
     <w:rsid w:val="00204569"/>
   </w:style>
-  <w:style w:type="paragraph" w:styleId="BalloonText">
+  <w:style w:type="paragraph" w:styleId="Textedebulles">
     <w:name w:val="Balloon Text"/>
     <w:basedOn w:val="Normal"/>
-    <w:link w:val="BalloonTextChar"/>
+    <w:link w:val="TextedebullesCar"/>
     <w:uiPriority w:val="99"/>
     <w:semiHidden/>
     <w:unhideWhenUsed/>
@@ -8287,502 +8309,10 @@
       <w:szCs w:val="16"/>
     </w:rPr>
   </w:style>
-  <w:style w:type="character" w:customStyle="1" w:styleId="BalloonTextChar">
-    <w:name w:val="Balloon Text Char"/>
-    <w:basedOn w:val="DefaultParagraphFont"/>
-    <w:link w:val="BalloonText"/>
-    <w:uiPriority w:val="99"/>
-    <w:semiHidden/>
-    <w:rsid w:val="00204569"/>
-    <w:rPr>
-      <w:rFonts w:ascii="Tahoma" w:hAnsi="Tahoma" w:cs="Tahoma"/>
-      <w:sz w:val="16"/>
-      <w:szCs w:val="16"/>
-    </w:rPr>
-  </w:style>
-  <w:style w:type="paragraph" w:customStyle="1" w:styleId="Instructions">
-    <w:name w:val="Instructions"/>
-    <w:basedOn w:val="Normal"/>
-    <w:rsid w:val="003E74EB"/>
-    <w:pPr>
-      <w:spacing w:after="140" w:line="290" w:lineRule="exact"/>
-    </w:pPr>
-    <w:rPr>
-      <w:rFonts w:ascii="Times New Roman" w:eastAsia="Times New Roman" w:hAnsi="Times New Roman" w:cs="Times New Roman"/>
-      <w:color w:val="0000FF"/>
-      <w:position w:val="6"/>
-      <w:szCs w:val="20"/>
-    </w:rPr>
-  </w:style>
-  <w:style w:type="paragraph" w:customStyle="1" w:styleId="Default">
-    <w:name w:val="Default"/>
-    <w:rsid w:val="00E5112D"/>
-    <w:pPr>
-      <w:autoSpaceDE w:val="0"/>
-      <w:autoSpaceDN w:val="0"/>
-      <w:adjustRightInd w:val="0"/>
-      <w:spacing w:after="0" w:line="240" w:lineRule="auto"/>
-    </w:pPr>
-    <w:rPr>
-      <w:rFonts w:ascii="Calibri" w:hAnsi="Calibri" w:cs="Calibri"/>
-      <w:color w:val="000000"/>
-      <w:sz w:val="24"/>
-      <w:szCs w:val="24"/>
-    </w:rPr>
-  </w:style>
-</w:styles>
-</file>
-
-<file path=word/stylesWithEffects.xml><?xml version="1.0" encoding="utf-8"?>
-<w:styles xmlns:wpc="http://schemas.microsoft.com/office/word/2010/wordprocessingCanvas" xmlns:mo="http://schemas.microsoft.com/office/mac/office/2008/main" xmlns:mc="http://schemas.openxmlformats.org/markup-compatibility/2006" xmlns:mv="urn:schemas-microsoft-com:mac:vml" xmlns:o="urn:schemas-microsoft-com:office:office" xmlns:r="http://schemas.openxmlformats.org/officeDocument/2006/relationships" xmlns:m="http://schemas.openxmlformats.org/officeDocument/2006/math" xmlns:v="urn:schemas-microsoft-com:vml" xmlns:wp14="http://schemas.microsoft.com/office/word/2010/wordprocessingDrawing" xmlns:wp="http://schemas.openxmlformats.org/drawingml/2006/wordprocessingDrawing" xmlns:w10="urn:schemas-microsoft-com:office:word" xmlns:w="http://schemas.openxmlformats.org/wordprocessingml/2006/main" xmlns:w14="http://schemas.microsoft.com/office/word/2010/wordml" xmlns:wpg="http://schemas.microsoft.com/office/word/2010/wordprocessingGroup" xmlns:wpi="http://schemas.microsoft.com/office/word/2010/wordprocessingInk" xmlns:wne="http://schemas.microsoft.com/office/word/2006/wordml" xmlns:wps="http://schemas.microsoft.com/office/word/2010/wordprocessingShape" mc:Ignorable="w14 wp14">
-  <w:docDefaults>
-    <w:rPrDefault>
-      <w:rPr>
-        <w:rFonts w:asciiTheme="minorHAnsi" w:eastAsiaTheme="minorHAnsi" w:hAnsiTheme="minorHAnsi" w:cstheme="minorBidi"/>
-        <w:sz w:val="22"/>
-        <w:szCs w:val="22"/>
-        <w:lang w:val="en-US" w:eastAsia="en-US" w:bidi="ar-SA"/>
-      </w:rPr>
-    </w:rPrDefault>
-    <w:pPrDefault>
-      <w:pPr>
-        <w:spacing w:after="200" w:line="276" w:lineRule="auto"/>
-      </w:pPr>
-    </w:pPrDefault>
-  </w:docDefaults>
-  <w:latentStyles w:defLockedState="0" w:defUIPriority="99" w:defSemiHidden="1" w:defUnhideWhenUsed="1" w:defQFormat="0" w:count="276">
-    <w:lsdException w:name="Normal" w:semiHidden="0" w:uiPriority="0" w:unhideWhenUsed="0" w:qFormat="1"/>
-    <w:lsdException w:name="heading 1" w:semiHidden="0" w:uiPriority="9" w:unhideWhenUsed="0" w:qFormat="1"/>
-    <w:lsdException w:name="heading 2" w:uiPriority="9" w:qFormat="1"/>
-    <w:lsdException w:name="heading 3" w:uiPriority="9" w:qFormat="1"/>
-    <w:lsdException w:name="heading 4" w:uiPriority="9" w:qFormat="1"/>
-    <w:lsdException w:name="heading 5" w:uiPriority="9" w:qFormat="1"/>
-    <w:lsdException w:name="heading 6" w:uiPriority="9" w:qFormat="1"/>
-    <w:lsdException w:name="heading 7" w:uiPriority="9" w:qFormat="1"/>
-    <w:lsdException w:name="heading 8" w:uiPriority="9" w:qFormat="1"/>
-    <w:lsdException w:name="heading 9" w:uiPriority="9" w:qFormat="1"/>
-    <w:lsdException w:name="toc 1" w:uiPriority="39"/>
-    <w:lsdException w:name="toc 2" w:uiPriority="39"/>
-    <w:lsdException w:name="toc 3" w:uiPriority="39"/>
-    <w:lsdException w:name="toc 4" w:uiPriority="39"/>
-    <w:lsdException w:name="toc 5" w:uiPriority="39"/>
-    <w:lsdException w:name="toc 6" w:uiPriority="39"/>
-    <w:lsdException w:name="toc 7" w:uiPriority="39"/>
-    <w:lsdException w:name="toc 8" w:uiPriority="39"/>
-    <w:lsdException w:name="toc 9" w:uiPriority="39"/>
-    <w:lsdException w:name="caption" w:uiPriority="35" w:qFormat="1"/>
-    <w:lsdException w:name="Title" w:semiHidden="0" w:uiPriority="10" w:unhideWhenUsed="0" w:qFormat="1"/>
-    <w:lsdException w:name="Default Paragraph Font" w:uiPriority="1"/>
-    <w:lsdException w:name="Subtitle" w:semiHidden="0" w:uiPriority="11" w:unhideWhenUsed="0" w:qFormat="1"/>
-    <w:lsdException w:name="Strong" w:semiHidden="0" w:uiPriority="22" w:unhideWhenUsed="0" w:qFormat="1"/>
-    <w:lsdException w:name="Emphasis" w:semiHidden="0" w:uiPriority="20" w:unhideWhenUsed="0" w:qFormat="1"/>
-    <w:lsdException w:name="Table Grid" w:semiHidden="0" w:uiPriority="59" w:unhideWhenUsed="0"/>
-    <w:lsdException w:name="Note Level 1" w:semiHidden="0" w:unhideWhenUsed="0"/>
-    <w:lsdException w:name="Note Level 2" w:semiHidden="0" w:unhideWhenUsed="0"/>
-    <w:lsdException w:name="Note Level 3" w:semiHidden="0" w:unhideWhenUsed="0"/>
-    <w:lsdException w:name="Note Level 4" w:semiHidden="0" w:unhideWhenUsed="0"/>
-    <w:lsdException w:name="Note Level 5" w:semiHidden="0" w:unhideWhenUsed="0"/>
-    <w:lsdException w:name="Note Level 6" w:semiHidden="0" w:unhideWhenUsed="0"/>
-    <w:lsdException w:name="Note Level 7" w:semiHidden="0" w:unhideWhenUsed="0"/>
-    <w:lsdException w:name="Note Level 8" w:semiHidden="0" w:unhideWhenUsed="0"/>
-    <w:lsdException w:name="Note Level 9" w:semiHidden="0" w:unhideWhenUsed="0"/>
-    <w:lsdException w:name="Placeholder Text" w:unhideWhenUsed="0"/>
-    <w:lsdException w:name="No Spacing" w:semiHidden="0" w:uiPriority="1" w:unhideWhenUsed="0" w:qFormat="1"/>
-    <w:lsdException w:name="Light Shading" w:semiHidden="0" w:uiPriority="60" w:unhideWhenUsed="0"/>
-    <w:lsdException w:name="Light List" w:semiHidden="0" w:uiPriority="61" w:unhideWhenUsed="0"/>
-    <w:lsdException w:name="Light Grid" w:semiHidden="0" w:uiPriority="62" w:unhideWhenUsed="0"/>
-    <w:lsdException w:name="Medium Shading 1" w:semiHidden="0" w:uiPriority="63" w:unhideWhenUsed="0"/>
-    <w:lsdException w:name="Medium Shading 2" w:semiHidden="0" w:uiPriority="64" w:unhideWhenUsed="0"/>
-    <w:lsdException w:name="Medium List 1" w:semiHidden="0" w:uiPriority="65" w:unhideWhenUsed="0"/>
-    <w:lsdException w:name="Medium List 2" w:semiHidden="0" w:uiPriority="66" w:unhideWhenUsed="0"/>
-    <w:lsdException w:name="Medium Grid 1" w:semiHidden="0" w:uiPriority="67" w:unhideWhenUsed="0"/>
-    <w:lsdException w:name="Medium Grid 2" w:semiHidden="0" w:uiPriority="68" w:unhideWhenUsed="0"/>
-    <w:lsdException w:name="Medium Grid 3" w:semiHidden="0" w:uiPriority="69" w:unhideWhenUsed="0"/>
-    <w:lsdException w:name="Dark List" w:semiHidden="0" w:uiPriority="70" w:unhideWhenUsed="0"/>
-    <w:lsdException w:name="Colorful Shading" w:semiHidden="0" w:uiPriority="71" w:unhideWhenUsed="0"/>
-    <w:lsdException w:name="Colorful List" w:semiHidden="0" w:uiPriority="72" w:unhideWhenUsed="0"/>
-    <w:lsdException w:name="Colorful Grid" w:semiHidden="0" w:uiPriority="73" w:unhideWhenUsed="0"/>
-    <w:lsdException w:name="Light Shading Accent 1" w:semiHidden="0" w:uiPriority="60" w:unhideWhenUsed="0"/>
-    <w:lsdException w:name="Light List Accent 1" w:semiHidden="0" w:uiPriority="61" w:unhideWhenUsed="0"/>
-    <w:lsdException w:name="Light Grid Accent 1" w:semiHidden="0" w:uiPriority="62" w:unhideWhenUsed="0"/>
-    <w:lsdException w:name="Medium Shading 1 Accent 1" w:semiHidden="0" w:uiPriority="63" w:unhideWhenUsed="0"/>
-    <w:lsdException w:name="Medium Shading 2 Accent 1" w:semiHidden="0" w:uiPriority="64" w:unhideWhenUsed="0"/>
-    <w:lsdException w:name="Medium List 1 Accent 1" w:semiHidden="0" w:uiPriority="65" w:unhideWhenUsed="0"/>
-    <w:lsdException w:name="Revision" w:unhideWhenUsed="0"/>
-    <w:lsdException w:name="List Paragraph" w:semiHidden="0" w:uiPriority="34" w:unhideWhenUsed="0" w:qFormat="1"/>
-    <w:lsdException w:name="Quote" w:semiHidden="0" w:uiPriority="29" w:unhideWhenUsed="0" w:qFormat="1"/>
-    <w:lsdException w:name="Intense Quote" w:semiHidden="0" w:uiPriority="30" w:unhideWhenUsed="0" w:qFormat="1"/>
-    <w:lsdException w:name="Medium List 2 Accent 1" w:semiHidden="0" w:uiPriority="66" w:unhideWhenUsed="0"/>
-    <w:lsdException w:name="Medium Grid 1 Accent 1" w:semiHidden="0" w:uiPriority="67" w:unhideWhenUsed="0"/>
-    <w:lsdException w:name="Medium Grid 2 Accent 1" w:semiHidden="0" w:uiPriority="68" w:unhideWhenUsed="0"/>
-    <w:lsdException w:name="Medium Grid 3 Accent 1" w:semiHidden="0" w:uiPriority="69" w:unhideWhenUsed="0"/>
-    <w:lsdException w:name="Dark List Accent 1" w:semiHidden="0" w:uiPriority="70" w:unhideWhenUsed="0"/>
-    <w:lsdException w:name="Colorful Shading Accent 1" w:semiHidden="0" w:uiPriority="71" w:unhideWhenUsed="0"/>
-    <w:lsdException w:name="Colorful List Accent 1" w:semiHidden="0" w:uiPriority="72" w:unhideWhenUsed="0"/>
-    <w:lsdException w:name="Colorful Grid Accent 1" w:semiHidden="0" w:uiPriority="73" w:unhideWhenUsed="0"/>
-    <w:lsdException w:name="Light Shading Accent 2" w:semiHidden="0" w:uiPriority="60" w:unhideWhenUsed="0"/>
-    <w:lsdException w:name="Light List Accent 2" w:semiHidden="0" w:uiPriority="61" w:unhideWhenUsed="0"/>
-    <w:lsdException w:name="Light Grid Accent 2" w:semiHidden="0" w:uiPriority="62" w:unhideWhenUsed="0"/>
-    <w:lsdException w:name="Medium Shading 1 Accent 2" w:semiHidden="0" w:uiPriority="63" w:unhideWhenUsed="0"/>
-    <w:lsdException w:name="Medium Shading 2 Accent 2" w:semiHidden="0" w:uiPriority="64" w:unhideWhenUsed="0"/>
-    <w:lsdException w:name="Medium List 1 Accent 2" w:semiHidden="0" w:uiPriority="65" w:unhideWhenUsed="0"/>
-    <w:lsdException w:name="Medium List 2 Accent 2" w:semiHidden="0" w:uiPriority="66" w:unhideWhenUsed="0"/>
-    <w:lsdException w:name="Medium Grid 1 Accent 2" w:semiHidden="0" w:uiPriority="67" w:unhideWhenUsed="0"/>
-    <w:lsdException w:name="Medium Grid 2 Accent 2" w:semiHidden="0" w:uiPriority="68" w:unhideWhenUsed="0"/>
-    <w:lsdException w:name="Medium Grid 3 Accent 2" w:semiHidden="0" w:uiPriority="69" w:unhideWhenUsed="0"/>
-    <w:lsdException w:name="Dark List Accent 2" w:semiHidden="0" w:uiPriority="70" w:unhideWhenUsed="0"/>
-    <w:lsdException w:name="Colorful Shading Accent 2" w:semiHidden="0" w:uiPriority="71" w:unhideWhenUsed="0"/>
-    <w:lsdException w:name="Colorful List Accent 2" w:semiHidden="0" w:uiPriority="72" w:unhideWhenUsed="0"/>
-    <w:lsdException w:name="Colorful Grid Accent 2" w:semiHidden="0" w:uiPriority="73" w:unhideWhenUsed="0"/>
-    <w:lsdException w:name="Light Shading Accent 3" w:semiHidden="0" w:uiPriority="60" w:unhideWhenUsed="0"/>
-    <w:lsdException w:name="Light List Accent 3" w:semiHidden="0" w:uiPriority="61" w:unhideWhenUsed="0"/>
-    <w:lsdException w:name="Light Grid Accent 3" w:semiHidden="0" w:uiPriority="62" w:unhideWhenUsed="0"/>
-    <w:lsdException w:name="Medium Shading 1 Accent 3" w:semiHidden="0" w:uiPriority="63" w:unhideWhenUsed="0"/>
-    <w:lsdException w:name="Medium Shading 2 Accent 3" w:semiHidden="0" w:uiPriority="64" w:unhideWhenUsed="0"/>
-    <w:lsdException w:name="Medium List 1 Accent 3" w:semiHidden="0" w:uiPriority="65" w:unhideWhenUsed="0"/>
-    <w:lsdException w:name="Medium List 2 Accent 3" w:semiHidden="0" w:uiPriority="66" w:unhideWhenUsed="0"/>
-    <w:lsdException w:name="Medium Grid 1 Accent 3" w:semiHidden="0" w:uiPriority="67" w:unhideWhenUsed="0"/>
-    <w:lsdException w:name="Medium Grid 2 Accent 3" w:semiHidden="0" w:uiPriority="68" w:unhideWhenUsed="0"/>
-    <w:lsdException w:name="Medium Grid 3 Accent 3" w:semiHidden="0" w:uiPriority="69" w:unhideWhenUsed="0"/>
-    <w:lsdException w:name="Dark List Accent 3" w:semiHidden="0" w:uiPriority="70" w:unhideWhenUsed="0"/>
-    <w:lsdException w:name="Colorful Shading Accent 3" w:semiHidden="0" w:uiPriority="71" w:unhideWhenUsed="0"/>
-    <w:lsdException w:name="Colorful List Accent 3" w:semiHidden="0" w:uiPriority="72" w:unhideWhenUsed="0"/>
-    <w:lsdException w:name="Colorful Grid Accent 3" w:semiHidden="0" w:uiPriority="73" w:unhideWhenUsed="0"/>
-    <w:lsdException w:name="Light Shading Accent 4" w:semiHidden="0" w:uiPriority="60" w:unhideWhenUsed="0"/>
-    <w:lsdException w:name="Light List Accent 4" w:semiHidden="0" w:uiPriority="61" w:unhideWhenUsed="0"/>
-    <w:lsdException w:name="Light Grid Accent 4" w:semiHidden="0" w:uiPriority="62" w:unhideWhenUsed="0"/>
-    <w:lsdException w:name="Medium Shading 1 Accent 4" w:semiHidden="0" w:uiPriority="63" w:unhideWhenUsed="0"/>
-    <w:lsdException w:name="Medium Shading 2 Accent 4" w:semiHidden="0" w:uiPriority="64" w:unhideWhenUsed="0"/>
-    <w:lsdException w:name="Medium List 1 Accent 4" w:semiHidden="0" w:uiPriority="65" w:unhideWhenUsed="0"/>
-    <w:lsdException w:name="Medium List 2 Accent 4" w:semiHidden="0" w:uiPriority="66" w:unhideWhenUsed="0"/>
-    <w:lsdException w:name="Medium Grid 1 Accent 4" w:semiHidden="0" w:uiPriority="67" w:unhideWhenUsed="0"/>
-    <w:lsdException w:name="Medium Grid 2 Accent 4" w:semiHidden="0" w:uiPriority="68" w:unhideWhenUsed="0"/>
-    <w:lsdException w:name="Medium Grid 3 Accent 4" w:semiHidden="0" w:uiPriority="69" w:unhideWhenUsed="0"/>
-    <w:lsdException w:name="Dark List Accent 4" w:semiHidden="0" w:uiPriority="70" w:unhideWhenUsed="0"/>
-    <w:lsdException w:name="Colorful Shading Accent 4" w:semiHidden="0" w:uiPriority="71" w:unhideWhenUsed="0"/>
-    <w:lsdException w:name="Colorful List Accent 4" w:semiHidden="0" w:uiPriority="72" w:unhideWhenUsed="0"/>
-    <w:lsdException w:name="Colorful Grid Accent 4" w:semiHidden="0" w:uiPriority="73" w:unhideWhenUsed="0"/>
-    <w:lsdException w:name="Light Shading Accent 5" w:semiHidden="0" w:uiPriority="60" w:unhideWhenUsed="0"/>
-    <w:lsdException w:name="Light List Accent 5" w:semiHidden="0" w:uiPriority="61" w:unhideWhenUsed="0"/>
-    <w:lsdException w:name="Light Grid Accent 5" w:semiHidden="0" w:uiPriority="62" w:unhideWhenUsed="0"/>
-    <w:lsdException w:name="Medium Shading 1 Accent 5" w:semiHidden="0" w:uiPriority="63" w:unhideWhenUsed="0"/>
-    <w:lsdException w:name="Medium Shading 2 Accent 5" w:semiHidden="0" w:uiPriority="64" w:unhideWhenUsed="0"/>
-    <w:lsdException w:name="Medium List 1 Accent 5" w:semiHidden="0" w:uiPriority="65" w:unhideWhenUsed="0"/>
-    <w:lsdException w:name="Medium List 2 Accent 5" w:semiHidden="0" w:uiPriority="66" w:unhideWhenUsed="0"/>
-    <w:lsdException w:name="Medium Grid 1 Accent 5" w:semiHidden="0" w:uiPriority="67" w:unhideWhenUsed="0"/>
-    <w:lsdException w:name="Medium Grid 2 Accent 5" w:semiHidden="0" w:uiPriority="68" w:unhideWhenUsed="0"/>
-    <w:lsdException w:name="Medium Grid 3 Accent 5" w:semiHidden="0" w:uiPriority="69" w:unhideWhenUsed="0"/>
-    <w:lsdException w:name="Dark List Accent 5" w:semiHidden="0" w:uiPriority="70" w:unhideWhenUsed="0"/>
-    <w:lsdException w:name="Colorful Shading Accent 5" w:semiHidden="0" w:uiPriority="71" w:unhideWhenUsed="0"/>
-    <w:lsdException w:name="Colorful List Accent 5" w:semiHidden="0" w:uiPriority="72" w:unhideWhenUsed="0"/>
-    <w:lsdException w:name="Colorful Grid Accent 5" w:semiHidden="0" w:uiPriority="73" w:unhideWhenUsed="0"/>
-    <w:lsdException w:name="Light Shading Accent 6" w:semiHidden="0" w:uiPriority="60" w:unhideWhenUsed="0"/>
-    <w:lsdException w:name="Light List Accent 6" w:semiHidden="0" w:uiPriority="61" w:unhideWhenUsed="0"/>
-    <w:lsdException w:name="Light Grid Accent 6" w:semiHidden="0" w:uiPriority="62" w:unhideWhenUsed="0"/>
-    <w:lsdException w:name="Medium Shading 1 Accent 6" w:semiHidden="0" w:uiPriority="63" w:unhideWhenUsed="0"/>
-    <w:lsdException w:name="Medium Shading 2 Accent 6" w:semiHidden="0" w:uiPriority="64" w:unhideWhenUsed="0"/>
-    <w:lsdException w:name="Medium List 1 Accent 6" w:semiHidden="0" w:uiPriority="65" w:unhideWhenUsed="0"/>
-    <w:lsdException w:name="Medium List 2 Accent 6" w:semiHidden="0" w:uiPriority="66" w:unhideWhenUsed="0"/>
-    <w:lsdException w:name="Medium Grid 1 Accent 6" w:semiHidden="0" w:uiPriority="67" w:unhideWhenUsed="0"/>
-    <w:lsdException w:name="Medium Grid 2 Accent 6" w:semiHidden="0" w:uiPriority="68" w:unhideWhenUsed="0"/>
-    <w:lsdException w:name="Medium Grid 3 Accent 6" w:semiHidden="0" w:uiPriority="69" w:unhideWhenUsed="0"/>
-    <w:lsdException w:name="Dark List Accent 6" w:semiHidden="0" w:uiPriority="70" w:unhideWhenUsed="0"/>
-    <w:lsdException w:name="Colorful Shading Accent 6" w:semiHidden="0" w:uiPriority="71" w:unhideWhenUsed="0"/>
-    <w:lsdException w:name="Colorful List Accent 6" w:semiHidden="0" w:uiPriority="72" w:unhideWhenUsed="0"/>
-    <w:lsdException w:name="Colorful Grid Accent 6" w:semiHidden="0" w:uiPriority="73" w:unhideWhenUsed="0"/>
-    <w:lsdException w:name="Subtle Emphasis" w:semiHidden="0" w:uiPriority="19" w:unhideWhenUsed="0" w:qFormat="1"/>
-    <w:lsdException w:name="Intense Emphasis" w:semiHidden="0" w:uiPriority="21" w:unhideWhenUsed="0" w:qFormat="1"/>
-    <w:lsdException w:name="Subtle Reference" w:semiHidden="0" w:uiPriority="31" w:unhideWhenUsed="0" w:qFormat="1"/>
-    <w:lsdException w:name="Intense Reference" w:semiHidden="0" w:uiPriority="32" w:unhideWhenUsed="0" w:qFormat="1"/>
-    <w:lsdException w:name="Book Title" w:semiHidden="0" w:uiPriority="33" w:unhideWhenUsed="0" w:qFormat="1"/>
-    <w:lsdException w:name="Bibliography" w:uiPriority="37"/>
-    <w:lsdException w:name="TOC Heading" w:uiPriority="39" w:qFormat="1"/>
-  </w:latentStyles>
-  <w:style w:type="paragraph" w:default="1" w:styleId="Normal">
-    <w:name w:val="Normal"/>
-    <w:qFormat/>
-    <w:rsid w:val="00CC7478"/>
-  </w:style>
-  <w:style w:type="paragraph" w:styleId="Heading1">
-    <w:name w:val="heading 1"/>
-    <w:basedOn w:val="Normal"/>
-    <w:next w:val="Normal"/>
-    <w:link w:val="Heading1Char"/>
-    <w:uiPriority w:val="9"/>
-    <w:qFormat/>
-    <w:rsid w:val="00CC7478"/>
-    <w:pPr>
-      <w:keepNext/>
-      <w:keepLines/>
-      <w:spacing w:before="480" w:after="0"/>
-      <w:outlineLvl w:val="0"/>
-    </w:pPr>
-    <w:rPr>
-      <w:rFonts w:asciiTheme="majorHAnsi" w:eastAsiaTheme="majorEastAsia" w:hAnsiTheme="majorHAnsi" w:cstheme="majorBidi"/>
-      <w:b/>
-      <w:bCs/>
-      <w:color w:val="365F91" w:themeColor="accent1" w:themeShade="BF"/>
-      <w:sz w:val="28"/>
-      <w:szCs w:val="28"/>
-    </w:rPr>
-  </w:style>
-  <w:style w:type="paragraph" w:styleId="Heading2">
-    <w:name w:val="heading 2"/>
-    <w:basedOn w:val="Normal"/>
-    <w:next w:val="Normal"/>
-    <w:link w:val="Heading2Char"/>
-    <w:uiPriority w:val="9"/>
-    <w:unhideWhenUsed/>
-    <w:qFormat/>
-    <w:rsid w:val="0002490A"/>
-    <w:pPr>
-      <w:keepNext/>
-      <w:keepLines/>
-      <w:spacing w:before="200" w:after="0"/>
-      <w:outlineLvl w:val="1"/>
-    </w:pPr>
-    <w:rPr>
-      <w:rFonts w:asciiTheme="majorHAnsi" w:eastAsiaTheme="majorEastAsia" w:hAnsiTheme="majorHAnsi" w:cstheme="majorBidi"/>
-      <w:b/>
-      <w:bCs/>
-      <w:color w:val="4F81BD" w:themeColor="accent1"/>
-      <w:sz w:val="26"/>
-      <w:szCs w:val="26"/>
-    </w:rPr>
-  </w:style>
-  <w:style w:type="paragraph" w:styleId="Heading3">
-    <w:name w:val="heading 3"/>
-    <w:basedOn w:val="Normal"/>
-    <w:next w:val="Normal"/>
-    <w:link w:val="Heading3Char"/>
-    <w:uiPriority w:val="9"/>
-    <w:unhideWhenUsed/>
-    <w:qFormat/>
-    <w:rsid w:val="00D74E3E"/>
-    <w:pPr>
-      <w:keepNext/>
-      <w:keepLines/>
-      <w:spacing w:before="200" w:after="0"/>
-      <w:outlineLvl w:val="2"/>
-    </w:pPr>
-    <w:rPr>
-      <w:rFonts w:asciiTheme="majorHAnsi" w:eastAsiaTheme="majorEastAsia" w:hAnsiTheme="majorHAnsi" w:cstheme="majorBidi"/>
-      <w:b/>
-      <w:bCs/>
-      <w:color w:val="4F81BD" w:themeColor="accent1"/>
-    </w:rPr>
-  </w:style>
-  <w:style w:type="paragraph" w:styleId="Heading4">
-    <w:name w:val="heading 4"/>
-    <w:basedOn w:val="Normal"/>
-    <w:next w:val="Normal"/>
-    <w:link w:val="Heading4Char"/>
-    <w:uiPriority w:val="9"/>
-    <w:unhideWhenUsed/>
-    <w:qFormat/>
-    <w:rsid w:val="00F20A55"/>
-    <w:pPr>
-      <w:keepNext/>
-      <w:keepLines/>
-      <w:spacing w:before="200" w:after="0"/>
-      <w:outlineLvl w:val="3"/>
-    </w:pPr>
-    <w:rPr>
-      <w:rFonts w:asciiTheme="majorHAnsi" w:eastAsiaTheme="majorEastAsia" w:hAnsiTheme="majorHAnsi" w:cstheme="majorBidi"/>
-      <w:b/>
-      <w:bCs/>
-      <w:i/>
-      <w:iCs/>
-      <w:color w:val="4F81BD" w:themeColor="accent1"/>
-    </w:rPr>
-  </w:style>
-  <w:style w:type="character" w:default="1" w:styleId="DefaultParagraphFont">
-    <w:name w:val="Default Paragraph Font"/>
-    <w:uiPriority w:val="1"/>
-    <w:semiHidden/>
-    <w:unhideWhenUsed/>
-  </w:style>
-  <w:style w:type="table" w:default="1" w:styleId="TableNormal">
-    <w:name w:val="Normal Table"/>
-    <w:uiPriority w:val="99"/>
-    <w:semiHidden/>
-    <w:unhideWhenUsed/>
-    <w:tblPr>
-      <w:tblInd w:w="0" w:type="dxa"/>
-      <w:tblCellMar>
-        <w:top w:w="0" w:type="dxa"/>
-        <w:left w:w="108" w:type="dxa"/>
-        <w:bottom w:w="0" w:type="dxa"/>
-        <w:right w:w="108" w:type="dxa"/>
-      </w:tblCellMar>
-    </w:tblPr>
-  </w:style>
-  <w:style w:type="numbering" w:default="1" w:styleId="NoList">
-    <w:name w:val="No List"/>
-    <w:uiPriority w:val="99"/>
-    <w:semiHidden/>
-    <w:unhideWhenUsed/>
-  </w:style>
-  <w:style w:type="character" w:customStyle="1" w:styleId="Heading1Char">
-    <w:name w:val="Heading 1 Char"/>
-    <w:basedOn w:val="DefaultParagraphFont"/>
-    <w:link w:val="Heading1"/>
-    <w:uiPriority w:val="9"/>
-    <w:rsid w:val="00CC7478"/>
-    <w:rPr>
-      <w:rFonts w:asciiTheme="majorHAnsi" w:eastAsiaTheme="majorEastAsia" w:hAnsiTheme="majorHAnsi" w:cstheme="majorBidi"/>
-      <w:b/>
-      <w:bCs/>
-      <w:color w:val="365F91" w:themeColor="accent1" w:themeShade="BF"/>
-      <w:sz w:val="28"/>
-      <w:szCs w:val="28"/>
-    </w:rPr>
-  </w:style>
-  <w:style w:type="paragraph" w:styleId="ListParagraph">
-    <w:name w:val="List Paragraph"/>
-    <w:basedOn w:val="Normal"/>
-    <w:uiPriority w:val="34"/>
-    <w:qFormat/>
-    <w:rsid w:val="00D7458F"/>
-    <w:pPr>
-      <w:ind w:left="720"/>
-      <w:contextualSpacing/>
-    </w:pPr>
-  </w:style>
-  <w:style w:type="table" w:styleId="TableGrid">
-    <w:name w:val="Table Grid"/>
-    <w:basedOn w:val="TableNormal"/>
-    <w:uiPriority w:val="59"/>
-    <w:rsid w:val="00661209"/>
-    <w:pPr>
-      <w:spacing w:after="0" w:line="240" w:lineRule="auto"/>
-    </w:pPr>
-    <w:tblPr>
-      <w:tblInd w:w="0" w:type="dxa"/>
-      <w:tblBorders>
-        <w:top w:val="single" w:sz="4" w:space="0" w:color="auto"/>
-        <w:left w:val="single" w:sz="4" w:space="0" w:color="auto"/>
-        <w:bottom w:val="single" w:sz="4" w:space="0" w:color="auto"/>
-        <w:right w:val="single" w:sz="4" w:space="0" w:color="auto"/>
-        <w:insideH w:val="single" w:sz="4" w:space="0" w:color="auto"/>
-        <w:insideV w:val="single" w:sz="4" w:space="0" w:color="auto"/>
-      </w:tblBorders>
-      <w:tblCellMar>
-        <w:top w:w="0" w:type="dxa"/>
-        <w:left w:w="108" w:type="dxa"/>
-        <w:bottom w:w="0" w:type="dxa"/>
-        <w:right w:w="108" w:type="dxa"/>
-      </w:tblCellMar>
-    </w:tblPr>
-  </w:style>
-  <w:style w:type="character" w:customStyle="1" w:styleId="Heading2Char">
-    <w:name w:val="Heading 2 Char"/>
-    <w:basedOn w:val="DefaultParagraphFont"/>
-    <w:link w:val="Heading2"/>
-    <w:uiPriority w:val="9"/>
-    <w:rsid w:val="0002490A"/>
-    <w:rPr>
-      <w:rFonts w:asciiTheme="majorHAnsi" w:eastAsiaTheme="majorEastAsia" w:hAnsiTheme="majorHAnsi" w:cstheme="majorBidi"/>
-      <w:b/>
-      <w:bCs/>
-      <w:color w:val="4F81BD" w:themeColor="accent1"/>
-      <w:sz w:val="26"/>
-      <w:szCs w:val="26"/>
-    </w:rPr>
-  </w:style>
-  <w:style w:type="character" w:customStyle="1" w:styleId="Heading3Char">
-    <w:name w:val="Heading 3 Char"/>
-    <w:basedOn w:val="DefaultParagraphFont"/>
-    <w:link w:val="Heading3"/>
-    <w:uiPriority w:val="9"/>
-    <w:rsid w:val="00D74E3E"/>
-    <w:rPr>
-      <w:rFonts w:asciiTheme="majorHAnsi" w:eastAsiaTheme="majorEastAsia" w:hAnsiTheme="majorHAnsi" w:cstheme="majorBidi"/>
-      <w:b/>
-      <w:bCs/>
-      <w:color w:val="4F81BD" w:themeColor="accent1"/>
-    </w:rPr>
-  </w:style>
-  <w:style w:type="character" w:customStyle="1" w:styleId="Heading4Char">
-    <w:name w:val="Heading 4 Char"/>
-    <w:basedOn w:val="DefaultParagraphFont"/>
-    <w:link w:val="Heading4"/>
-    <w:uiPriority w:val="9"/>
-    <w:rsid w:val="00F20A55"/>
-    <w:rPr>
-      <w:rFonts w:asciiTheme="majorHAnsi" w:eastAsiaTheme="majorEastAsia" w:hAnsiTheme="majorHAnsi" w:cstheme="majorBidi"/>
-      <w:b/>
-      <w:bCs/>
-      <w:i/>
-      <w:iCs/>
-      <w:color w:val="4F81BD" w:themeColor="accent1"/>
-    </w:rPr>
-  </w:style>
-  <w:style w:type="paragraph" w:styleId="Header">
-    <w:name w:val="header"/>
-    <w:basedOn w:val="Normal"/>
-    <w:link w:val="HeaderChar"/>
-    <w:uiPriority w:val="99"/>
-    <w:unhideWhenUsed/>
-    <w:rsid w:val="00204569"/>
-    <w:pPr>
-      <w:tabs>
-        <w:tab w:val="center" w:pos="4680"/>
-        <w:tab w:val="right" w:pos="9360"/>
-      </w:tabs>
-      <w:spacing w:after="0" w:line="240" w:lineRule="auto"/>
-    </w:pPr>
-  </w:style>
-  <w:style w:type="character" w:customStyle="1" w:styleId="HeaderChar">
-    <w:name w:val="Header Char"/>
-    <w:basedOn w:val="DefaultParagraphFont"/>
-    <w:link w:val="Header"/>
-    <w:uiPriority w:val="99"/>
-    <w:rsid w:val="00204569"/>
-  </w:style>
-  <w:style w:type="paragraph" w:styleId="Footer">
-    <w:name w:val="footer"/>
-    <w:basedOn w:val="Normal"/>
-    <w:link w:val="FooterChar"/>
-    <w:uiPriority w:val="99"/>
-    <w:unhideWhenUsed/>
-    <w:rsid w:val="00204569"/>
-    <w:pPr>
-      <w:tabs>
-        <w:tab w:val="center" w:pos="4680"/>
-        <w:tab w:val="right" w:pos="9360"/>
-      </w:tabs>
-      <w:spacing w:after="0" w:line="240" w:lineRule="auto"/>
-    </w:pPr>
-  </w:style>
-  <w:style w:type="character" w:customStyle="1" w:styleId="FooterChar">
-    <w:name w:val="Footer Char"/>
-    <w:basedOn w:val="DefaultParagraphFont"/>
-    <w:link w:val="Footer"/>
-    <w:uiPriority w:val="99"/>
-    <w:rsid w:val="00204569"/>
-  </w:style>
-  <w:style w:type="paragraph" w:styleId="BalloonText">
-    <w:name w:val="Balloon Text"/>
-    <w:basedOn w:val="Normal"/>
-    <w:link w:val="BalloonTextChar"/>
-    <w:uiPriority w:val="99"/>
-    <w:semiHidden/>
-    <w:unhideWhenUsed/>
-    <w:rsid w:val="00204569"/>
-    <w:pPr>
-      <w:spacing w:after="0" w:line="240" w:lineRule="auto"/>
-    </w:pPr>
-    <w:rPr>
-      <w:rFonts w:ascii="Tahoma" w:hAnsi="Tahoma" w:cs="Tahoma"/>
-      <w:sz w:val="16"/>
-      <w:szCs w:val="16"/>
-    </w:rPr>
-  </w:style>
-  <w:style w:type="character" w:customStyle="1" w:styleId="BalloonTextChar">
-    <w:name w:val="Balloon Text Char"/>
-    <w:basedOn w:val="DefaultParagraphFont"/>
-    <w:link w:val="BalloonText"/>
+  <w:style w:type="character" w:customStyle="1" w:styleId="TextedebullesCar">
+    <w:name w:val="Texte de bulles Car"/>
+    <w:basedOn w:val="Policepardfaut"/>
+    <w:link w:val="Textedebulles"/>
     <w:uiPriority w:val="99"/>
     <w:semiHidden/>
     <w:rsid w:val="00204569"/>
@@ -9115,7 +8645,7 @@
 </file>
 
 <file path=customXml/itemProps1.xml><?xml version="1.0" encoding="utf-8"?>
-<ds:datastoreItem xmlns:ds="http://schemas.openxmlformats.org/officeDocument/2006/customXml" ds:itemID="{932FB8F8-F7D1-9A44-A810-3EFA7EFC5269}">
+<ds:datastoreItem xmlns:ds="http://schemas.openxmlformats.org/officeDocument/2006/customXml" ds:itemID="{7F7C332C-6C68-4515-BB0B-D19CA3286E54}">
   <ds:schemaRefs>
     <ds:schemaRef ds:uri="http://schemas.openxmlformats.org/officeDocument/2006/bibliography"/>
   </ds:schemaRefs>

</xml_diff>